<commit_message>
First two sections of the report
</commit_message>
<xml_diff>
--- a/Report.docx
+++ b/Report.docx
@@ -149,6 +149,12 @@
     </w:p>
     <w:sdt>
       <w:sdtPr>
+        <w:rPr>
+          <w:rFonts w:eastAsiaTheme="minorHAnsi" w:cstheme="minorBidi"/>
+          <w:color w:val="auto"/>
+          <w:sz w:val="24"/>
+          <w:szCs w:val="22"/>
+        </w:rPr>
         <w:id w:val="-657842658"/>
         <w:docPartObj>
           <w:docPartGallery w:val="Table of Contents"/>
@@ -157,13 +163,9 @@
       </w:sdtPr>
       <w:sdtEndPr>
         <w:rPr>
-          <w:rFonts w:eastAsiaTheme="minorHAnsi" w:cstheme="minorBidi"/>
           <w:b/>
           <w:bCs/>
           <w:noProof/>
-          <w:color w:val="auto"/>
-          <w:sz w:val="24"/>
-          <w:szCs w:val="22"/>
         </w:rPr>
       </w:sdtEndPr>
       <w:sdtContent>
@@ -1207,8 +1209,6 @@
       <w:r>
         <w:t>, which are discussed in</w:t>
       </w:r>
-      <w:bookmarkStart w:id="1" w:name="_GoBack"/>
-      <w:bookmarkEnd w:id="1"/>
       <w:r>
         <w:t xml:space="preserve"> greater detail in the </w:t>
       </w:r>
@@ -1222,7 +1222,7 @@
         <w:rPr>
           <w:i/>
         </w:rPr>
-        <w:instrText xml:space="preserve"> REF _Ref75777990 \h </w:instrText>
+        <w:instrText xml:space="preserve"> REF _Ref75777990 \h  \* MERGEFORMAT </w:instrText>
       </w:r>
       <w:r>
         <w:rPr>
@@ -1233,24 +1233,18 @@
         <w:rPr>
           <w:i/>
         </w:rPr>
-        <w:instrText xml:space="preserve"> \* MERGEFORMAT </w:instrText>
+        <w:fldChar w:fldCharType="separate"/>
       </w:r>
       <w:r>
         <w:rPr>
           <w:i/>
         </w:rPr>
-        <w:fldChar w:fldCharType="separate"/>
+        <w:t>Detailed language description</w:t>
       </w:r>
       <w:r>
         <w:rPr>
           <w:i/>
         </w:rPr>
-        <w:t>Detailed language description</w:t>
-      </w:r>
-      <w:r>
-        <w:rPr>
-          <w:i/>
-        </w:rPr>
         <w:fldChar w:fldCharType="end"/>
       </w:r>
       <w:r>
@@ -1270,60 +1264,337 @@
     <w:p>
       <w:pPr>
         <w:pStyle w:val="Heading1"/>
-      </w:pPr>
-      <w:bookmarkStart w:id="2" w:name="_Toc75774569"/>
+        <w:jc w:val="both"/>
+      </w:pPr>
+      <w:bookmarkStart w:id="1" w:name="_Toc75774569"/>
       <w:r>
         <w:lastRenderedPageBreak/>
         <w:t>Problems and solutions</w:t>
       </w:r>
-      <w:bookmarkEnd w:id="2"/>
-    </w:p>
-    <w:p>
-      <w:r>
-        <w:t xml:space="preserve">During the project there were 4 main encountered problems. </w:t>
+      <w:bookmarkEnd w:id="1"/>
+    </w:p>
+    <w:p>
+      <w:pPr>
+        <w:jc w:val="both"/>
+      </w:pPr>
+      <w:r>
+        <w:t>During the project</w:t>
+      </w:r>
+      <w:r>
+        <w:t>,</w:t>
+      </w:r>
+      <w:r>
+        <w:t xml:space="preserve"> there were 5</w:t>
+      </w:r>
+      <w:r>
+        <w:t xml:space="preserve"> main encountered problems. </w:t>
+      </w:r>
+      <w:r>
+        <w:t>All of them are discussed below.</w:t>
       </w:r>
     </w:p>
     <w:p>
       <w:pPr>
         <w:pStyle w:val="Heading2"/>
+        <w:jc w:val="both"/>
       </w:pPr>
       <w:r>
         <w:t>Concurrency</w:t>
       </w:r>
     </w:p>
-    <w:p/>
+    <w:p>
+      <w:pPr>
+        <w:jc w:val="both"/>
+      </w:pPr>
+      <w:r>
+        <w:t xml:space="preserve">The first encountered problem was </w:t>
+      </w:r>
+      <w:r>
+        <w:t xml:space="preserve">the </w:t>
+      </w:r>
+      <w:r>
+        <w:t>management of shared data. T</w:t>
+      </w:r>
+      <w:r>
+        <w:t xml:space="preserve">o make type checking simpler, </w:t>
+      </w:r>
+      <w:r>
+        <w:t xml:space="preserve">the </w:t>
+      </w:r>
+      <w:r>
+        <w:t>definition of shared variables was embedded into the syntax of the language, so that all shared variables must be declared with the keyword ‘shared’. B</w:t>
+      </w:r>
+      <w:r>
+        <w:t>ut then</w:t>
+      </w:r>
+      <w:r>
+        <w:t xml:space="preserve"> another problem arose – what to do with the re-declaration of a shared variable inside the forked thread, how long should it live and so</w:t>
+      </w:r>
+      <w:r>
+        <w:t xml:space="preserve"> </w:t>
+      </w:r>
+      <w:r>
+        <w:t>on. Thus, the restriction was imposed that shared variables can be declared only in the global outer scope of</w:t>
+      </w:r>
+      <w:r>
+        <w:t xml:space="preserve"> the</w:t>
+      </w:r>
+      <w:r>
+        <w:t xml:space="preserve"> main body. </w:t>
+      </w:r>
+      <w:r>
+        <w:t xml:space="preserve">Another encountered problem was the synchronization of the threads in the </w:t>
+      </w:r>
+      <w:proofErr w:type="spellStart"/>
+      <w:r>
+        <w:t>Sprockell</w:t>
+      </w:r>
+      <w:proofErr w:type="spellEnd"/>
+      <w:r>
+        <w:t>.</w:t>
+      </w:r>
+      <w:r>
+        <w:t xml:space="preserve"> The main question was how to start and stop threads from executing. This problem was solved by acquiring the maximum number of concurrently executing threads </w:t>
+      </w:r>
+      <w:r>
+        <w:t>during the elaboration phase and then allocating one memory unit in shared memory space for each thread synchronization. This way each thread could know if others are still executing, and also if they are waiting this space was used to pass the number of their next instruction (to start a thread).</w:t>
+      </w:r>
+    </w:p>
     <w:p>
       <w:pPr>
         <w:pStyle w:val="Heading2"/>
+        <w:jc w:val="both"/>
       </w:pPr>
       <w:r>
         <w:t>Memory management</w:t>
       </w:r>
     </w:p>
-    <w:p/>
+    <w:p>
+      <w:pPr>
+        <w:jc w:val="both"/>
+      </w:pPr>
+      <w:r>
+        <w:t xml:space="preserve">Due to the fact that </w:t>
+      </w:r>
+      <w:r>
+        <w:rPr>
+          <w:i/>
+        </w:rPr>
+        <w:t>Pickle Cannon</w:t>
+      </w:r>
+      <w:r>
+        <w:t xml:space="preserve"> </w:t>
+      </w:r>
+      <w:r>
+        <w:t>language supports</w:t>
+      </w:r>
+      <w:r>
+        <w:t xml:space="preserve"> arrays memor</w:t>
+      </w:r>
+      <w:r>
+        <w:t xml:space="preserve">y management complications were encountered. Arrays can take up </w:t>
+      </w:r>
+      <w:r>
+        <w:t xml:space="preserve">a </w:t>
+      </w:r>
+      <w:r>
+        <w:t xml:space="preserve">varying amount of space, thus storing the whole array in the registers was not the option. To solve this the taken approach was to push all array values from </w:t>
+      </w:r>
+      <w:r>
+        <w:t xml:space="preserve">the </w:t>
+      </w:r>
+      <w:r>
+        <w:t xml:space="preserve">end to the start on </w:t>
+      </w:r>
+      <w:r>
+        <w:t>the stack</w:t>
+      </w:r>
+      <w:r>
+        <w:t xml:space="preserve"> so that another procedure could then just pop the values and get them in order. H</w:t>
+      </w:r>
+      <w:r>
+        <w:t>owever, this means</w:t>
+      </w:r>
+      <w:r>
+        <w:t xml:space="preserve"> that during the execution </w:t>
+      </w:r>
+      <w:r>
+        <w:t>of the program involving arrays, memory can get quite filled up.</w:t>
+      </w:r>
+    </w:p>
     <w:p>
       <w:pPr>
         <w:pStyle w:val="Heading2"/>
+        <w:jc w:val="both"/>
       </w:pPr>
       <w:r>
         <w:t>Register allocation</w:t>
       </w:r>
     </w:p>
-    <w:p/>
+    <w:p>
+      <w:pPr>
+        <w:jc w:val="both"/>
+      </w:pPr>
+      <w:r>
+        <w:t>One major difference from laboratory exercises with ILOC is the fact that register</w:t>
+      </w:r>
+      <w:r>
+        <w:t xml:space="preserve"> number is limited, thus careful register management is needed. One of the major difficulties is the fact only 6 registers are available for general use, and due to the fact that </w:t>
+      </w:r>
+      <w:r>
+        <w:rPr>
+          <w:i/>
+        </w:rPr>
+        <w:t>Pickle Cannon</w:t>
+      </w:r>
+      <w:r>
+        <w:t xml:space="preserve"> language supports procedures one register was needed to store ARP, thus only 5 general use registers were left. So to make sure </w:t>
+      </w:r>
+      <w:r>
+        <w:t xml:space="preserve">that all calculations were possible each expression calculation after using the needed registers would free them as early as possible so that </w:t>
+      </w:r>
+      <w:r>
+        <w:t xml:space="preserve">the </w:t>
+      </w:r>
+      <w:r>
+        <w:t>register</w:t>
+      </w:r>
+      <w:r>
+        <w:t>s</w:t>
+      </w:r>
+      <w:r>
+        <w:t xml:space="preserve"> limit would not be reached. The most demanding operations were soft-division and array storing. </w:t>
+      </w:r>
+      <w:r>
+        <w:t xml:space="preserve">For example, </w:t>
+      </w:r>
+      <w:r>
+        <w:t xml:space="preserve">a </w:t>
+      </w:r>
+      <w:r>
+        <w:t>d</w:t>
+      </w:r>
+      <w:r>
+        <w:t>ivision operation would use up 4 registers as it would need 2 registers for expressions, 1 register for result accumulator and 1 for general values (such as storing comparison values or offsets). That is why after this operation is done 3 registers must be freed immediately (1 register must remain to store the value) to allow other operations to execute normally.</w:t>
+      </w:r>
+    </w:p>
     <w:p>
       <w:pPr>
         <w:pStyle w:val="Heading2"/>
+        <w:jc w:val="both"/>
       </w:pPr>
       <w:r>
         <w:t>Arrays</w:t>
       </w:r>
     </w:p>
-    <w:p/>
+    <w:p>
+      <w:pPr>
+        <w:jc w:val="both"/>
+      </w:pPr>
+      <w:r>
+        <w:t xml:space="preserve">There were two encountered problems with the arrays. </w:t>
+      </w:r>
+      <w:r>
+        <w:t>The f</w:t>
+      </w:r>
+      <w:r>
+        <w:t xml:space="preserve">irst problem was array storing. As the array is a compound type it does not have any predefined size as it </w:t>
+      </w:r>
+      <w:r>
+        <w:t>depends on the number</w:t>
+      </w:r>
+      <w:r>
+        <w:t xml:space="preserve"> of stored values. So to make </w:t>
+      </w:r>
+      <w:r>
+        <w:t xml:space="preserve">the </w:t>
+      </w:r>
+      <w:r>
+        <w:t>compilation and type checking process easier, language enforces</w:t>
+      </w:r>
+      <w:r>
+        <w:t xml:space="preserve"> the</w:t>
+      </w:r>
+      <w:r>
+        <w:t xml:space="preserve"> user to declare the size of each array (even in the procedure parameter definition) that must remain the size during the whole execution. Also, due to time limitations and trying to keep code cleaner and </w:t>
+      </w:r>
+      <w:r>
+        <w:lastRenderedPageBreak/>
+        <w:t>more understandable, multi-dimensional arrays were omitted.</w:t>
+      </w:r>
+      <w:r>
+        <w:t xml:space="preserve"> The s</w:t>
+      </w:r>
+      <w:r>
+        <w:t>econd encountered problem was the run-time errors of accessing array values out of bounds. Due to the fact that</w:t>
+      </w:r>
+      <w:r>
+        <w:t xml:space="preserve"> the</w:t>
+      </w:r>
+      <w:r>
+        <w:t xml:space="preserve"> exception handling mechanism was not implemented</w:t>
+      </w:r>
+      <w:r>
+        <w:t>, the taken approach is similar to the C language</w:t>
+      </w:r>
+      <w:r>
+        <w:t xml:space="preserve"> - i</w:t>
+      </w:r>
+      <w:r>
+        <w:t>t is</w:t>
+      </w:r>
+      <w:r>
+        <w:t xml:space="preserve"> to inform the pro</w:t>
+      </w:r>
+      <w:r>
+        <w:t xml:space="preserve">grammer to </w:t>
+      </w:r>
+      <w:r>
+        <w:t>carefully access the array values, he is intending to</w:t>
+      </w:r>
+      <w:r>
+        <w:t>.</w:t>
+      </w:r>
+    </w:p>
     <w:p>
       <w:pPr>
         <w:pStyle w:val="Heading2"/>
       </w:pPr>
       <w:r>
+        <w:t>Procedures</w:t>
+      </w:r>
+    </w:p>
+    <w:p>
+      <w:pPr>
+        <w:jc w:val="both"/>
+      </w:pPr>
+      <w:r>
+        <w:t>The last encountered problem was concerning procedures. Due to the fact that procedures can call other procedures</w:t>
+      </w:r>
+      <w:r>
+        <w:t>,</w:t>
+      </w:r>
+      <w:r>
+        <w:t xml:space="preserve"> it meant that procedure call type check could be executed only after all other elaboration steps have been done. The approach was to store all procedure calls in the list, and at the end of the elaboration phase check if they try to access th</w:t>
+      </w:r>
+      <w:r>
+        <w:t>e exiting procedures</w:t>
+      </w:r>
+      <w:r>
+        <w:t xml:space="preserve"> with correct parameters (language does not support ne</w:t>
+      </w:r>
+      <w:r>
+        <w:t>sted procedures so all procedures</w:t>
+      </w:r>
+      <w:r>
+        <w:t xml:space="preserve"> are visible from the global scope).</w:t>
+      </w:r>
+    </w:p>
+    <w:p>
+      <w:pPr>
+        <w:pStyle w:val="Heading2"/>
+      </w:pPr>
+      <w:r>
         <w:br w:type="page"/>
       </w:r>
     </w:p>
@@ -1331,16 +1602,131 @@
       <w:pPr>
         <w:pStyle w:val="Heading1"/>
       </w:pPr>
-      <w:bookmarkStart w:id="3" w:name="_Toc75774570"/>
-      <w:bookmarkStart w:id="4" w:name="_Ref75777990"/>
+      <w:bookmarkStart w:id="2" w:name="_Toc75774570"/>
+      <w:bookmarkStart w:id="3" w:name="_Ref75777990"/>
       <w:r>
         <w:lastRenderedPageBreak/>
         <w:t>Detailed language description</w:t>
       </w:r>
+      <w:bookmarkEnd w:id="2"/>
       <w:bookmarkEnd w:id="3"/>
+    </w:p>
+    <w:p>
+      <w:pPr>
+        <w:pStyle w:val="Heading2"/>
+        <w:jc w:val="both"/>
+      </w:pPr>
+      <w:r>
+        <w:t>Basic types</w:t>
+      </w:r>
+    </w:p>
+    <w:p>
+      <w:pPr>
+        <w:pStyle w:val="Heading2"/>
+        <w:jc w:val="both"/>
+      </w:pPr>
+      <w:r>
+        <w:t>Arrays</w:t>
+      </w:r>
+    </w:p>
+    <w:p>
+      <w:pPr>
+        <w:pStyle w:val="Heading2"/>
+        <w:jc w:val="both"/>
+      </w:pPr>
+      <w:r>
+        <w:t>Assignments</w:t>
+      </w:r>
+    </w:p>
+    <w:p>
+      <w:pPr>
+        <w:pStyle w:val="Heading2"/>
+        <w:jc w:val="both"/>
+      </w:pPr>
+      <w:r>
+        <w:t>Expressions</w:t>
+      </w:r>
+    </w:p>
+    <w:p>
+      <w:pPr>
+        <w:pStyle w:val="Heading3"/>
+        <w:ind w:left="720"/>
+        <w:jc w:val="both"/>
+      </w:pPr>
+      <w:r>
+        <w:t>Integer expressions</w:t>
+      </w:r>
+    </w:p>
+    <w:p>
+      <w:pPr>
+        <w:ind w:left="720"/>
+        <w:jc w:val="both"/>
+      </w:pPr>
+      <w:r>
+        <w:t>Boolean expressions</w:t>
+      </w:r>
+    </w:p>
+    <w:p>
+      <w:pPr>
+        <w:pStyle w:val="Heading2"/>
+        <w:jc w:val="both"/>
+      </w:pPr>
+      <w:r>
+        <w:t>Local, nested scopes</w:t>
+      </w:r>
+    </w:p>
+    <w:p>
+      <w:pPr>
+        <w:pStyle w:val="Heading2"/>
+        <w:jc w:val="both"/>
+        <w:rPr>
+          <w:i/>
+        </w:rPr>
+      </w:pPr>
+      <w:r>
+        <w:t xml:space="preserve">Control flow constructs: </w:t>
+      </w:r>
+      <w:r>
+        <w:rPr>
+          <w:i/>
+        </w:rPr>
+        <w:t>if</w:t>
+      </w:r>
+      <w:r>
+        <w:t xml:space="preserve"> and </w:t>
+      </w:r>
+      <w:r>
+        <w:rPr>
+          <w:i/>
+        </w:rPr>
+        <w:t>while</w:t>
+      </w:r>
+    </w:p>
+    <w:p>
+      <w:pPr>
+        <w:pStyle w:val="Heading2"/>
+        <w:jc w:val="both"/>
+      </w:pPr>
+      <w:r>
+        <w:t>Concurrency</w:t>
+      </w:r>
+    </w:p>
+    <w:p>
+      <w:pPr>
+        <w:pStyle w:val="Heading2"/>
+        <w:jc w:val="both"/>
+      </w:pPr>
+      <w:r>
+        <w:t>Procedures</w:t>
+      </w:r>
+      <w:bookmarkStart w:id="4" w:name="_GoBack"/>
       <w:bookmarkEnd w:id="4"/>
     </w:p>
-    <w:p/>
+    <w:p>
+      <w:pPr>
+        <w:pStyle w:val="Heading2"/>
+      </w:pPr>
+    </w:p>
     <w:p>
       <w:r>
         <w:br w:type="page"/>
@@ -1508,7 +1894,7 @@
           <w:rPr>
             <w:noProof/>
           </w:rPr>
-          <w:t>10</w:t>
+          <w:t>11</w:t>
         </w:r>
         <w:r>
           <w:rPr>
@@ -2014,6 +2400,26 @@
       <w:szCs w:val="26"/>
     </w:rPr>
   </w:style>
+  <w:style w:type="paragraph" w:styleId="Heading3">
+    <w:name w:val="heading 3"/>
+    <w:basedOn w:val="Normal"/>
+    <w:next w:val="Normal"/>
+    <w:link w:val="Heading3Char"/>
+    <w:uiPriority w:val="9"/>
+    <w:unhideWhenUsed/>
+    <w:qFormat/>
+    <w:rsid w:val="002D4C83"/>
+    <w:pPr>
+      <w:keepNext/>
+      <w:keepLines/>
+      <w:spacing w:before="40" w:after="0"/>
+      <w:outlineLvl w:val="2"/>
+    </w:pPr>
+    <w:rPr>
+      <w:rFonts w:eastAsiaTheme="majorEastAsia" w:cstheme="majorBidi"/>
+      <w:szCs w:val="24"/>
+    </w:rPr>
+  </w:style>
   <w:style w:type="character" w:default="1" w:styleId="DefaultParagraphFont">
     <w:name w:val="Default Paragraph Font"/>
     <w:uiPriority w:val="1"/>
@@ -2238,511 +2644,19 @@
       <w:ind w:left="220"/>
     </w:pPr>
   </w:style>
-</w:styles>
-</file>
-
-<file path=word/glossary/document.xml><?xml version="1.0" encoding="utf-8"?>
-<w:glossaryDocument xmlns:wpc="http://schemas.microsoft.com/office/word/2010/wordprocessingCanvas" xmlns:cx="http://schemas.microsoft.com/office/drawing/2014/chartex" xmlns:mc="http://schemas.openxmlformats.org/markup-compatibility/2006" xmlns:o="urn:schemas-microsoft-com:office:office" xmlns:r="http://schemas.openxmlformats.org/officeDocument/2006/relationships" xmlns:m="http://schemas.openxmlformats.org/officeDocument/2006/math" xmlns:v="urn:schemas-microsoft-com:vml" xmlns:wp14="http://schemas.microsoft.com/office/word/2010/wordprocessingDrawing" xmlns:wp="http://schemas.openxmlformats.org/drawingml/2006/wordprocessingDrawing" xmlns:w10="urn:schemas-microsoft-com:office:word" xmlns:w="http://schemas.openxmlformats.org/wordprocessingml/2006/main" xmlns:w14="http://schemas.microsoft.com/office/word/2010/wordml" xmlns:w15="http://schemas.microsoft.com/office/word/2012/wordml" xmlns:w16se="http://schemas.microsoft.com/office/word/2015/wordml/symex" xmlns:wpg="http://schemas.microsoft.com/office/word/2010/wordprocessingGroup" xmlns:wpi="http://schemas.microsoft.com/office/word/2010/wordprocessingInk" xmlns:wne="http://schemas.microsoft.com/office/word/2006/wordml" xmlns:wps="http://schemas.microsoft.com/office/word/2010/wordprocessingShape" mc:Ignorable="w14 w15 w16se wp14"/>
-</file>
-
-<file path=word/glossary/fontTable.xml><?xml version="1.0" encoding="utf-8"?>
-<w:fonts xmlns:mc="http://schemas.openxmlformats.org/markup-compatibility/2006" xmlns:r="http://schemas.openxmlformats.org/officeDocument/2006/relationships" xmlns:w="http://schemas.openxmlformats.org/wordprocessingml/2006/main" xmlns:w14="http://schemas.microsoft.com/office/word/2010/wordml" xmlns:w15="http://schemas.microsoft.com/office/word/2012/wordml" xmlns:w16se="http://schemas.microsoft.com/office/word/2015/wordml/symex" mc:Ignorable="w14 w15 w16se">
-  <w:font w:name="Calibri">
-    <w:panose1 w:val="020F0502020204030204"/>
-    <w:charset w:val="00"/>
-    <w:family w:val="swiss"/>
-    <w:pitch w:val="variable"/>
-    <w:sig w:usb0="E00002FF" w:usb1="4000ACFF" w:usb2="00000001" w:usb3="00000000" w:csb0="0000019F" w:csb1="00000000"/>
-  </w:font>
-  <w:font w:name="Times New Roman">
-    <w:panose1 w:val="02020603050405020304"/>
-    <w:charset w:val="00"/>
-    <w:family w:val="roman"/>
-    <w:pitch w:val="variable"/>
-    <w:sig w:usb0="E0002AFF" w:usb1="C0007843" w:usb2="00000009" w:usb3="00000000" w:csb0="000001FF" w:csb1="00000000"/>
-  </w:font>
-  <w:font w:name="Calibri Light">
-    <w:panose1 w:val="020F0302020204030204"/>
-    <w:charset w:val="00"/>
-    <w:family w:val="swiss"/>
-    <w:pitch w:val="variable"/>
-    <w:sig w:usb0="A00002EF" w:usb1="4000207B" w:usb2="00000000" w:usb3="00000000" w:csb0="0000009F" w:csb1="00000000"/>
-  </w:font>
-</w:fonts>
-</file>
-
-<file path=word/glossary/settings.xml><?xml version="1.0" encoding="utf-8"?>
-<w:settings xmlns:mc="http://schemas.openxmlformats.org/markup-compatibility/2006" xmlns:o="urn:schemas-microsoft-com:office:office" xmlns:r="http://schemas.openxmlformats.org/officeDocument/2006/relationships" xmlns:m="http://schemas.openxmlformats.org/officeDocument/2006/math" xmlns:v="urn:schemas-microsoft-com:vml" xmlns:w10="urn:schemas-microsoft-com:office:word" xmlns:w="http://schemas.openxmlformats.org/wordprocessingml/2006/main" xmlns:w14="http://schemas.microsoft.com/office/word/2010/wordml" xmlns:w15="http://schemas.microsoft.com/office/word/2012/wordml" xmlns:w16se="http://schemas.microsoft.com/office/word/2015/wordml/symex" xmlns:sl="http://schemas.openxmlformats.org/schemaLibrary/2006/main" mc:Ignorable="w14 w15 w16se">
-  <w:view w:val="normal"/>
-  <w:defaultTabStop w:val="720"/>
-  <w:characterSpacingControl w:val="doNotCompress"/>
-  <w:compat>
-    <w:useFELayout/>
-    <w:compatSetting w:name="compatibilityMode" w:uri="http://schemas.microsoft.com/office/word" w:val="15"/>
-    <w:compatSetting w:name="overrideTableStyleFontSizeAndJustification" w:uri="http://schemas.microsoft.com/office/word" w:val="1"/>
-    <w:compatSetting w:name="enableOpenTypeFeatures" w:uri="http://schemas.microsoft.com/office/word" w:val="1"/>
-    <w:compatSetting w:name="doNotFlipMirrorIndents" w:uri="http://schemas.microsoft.com/office/word" w:val="1"/>
-    <w:compatSetting w:name="differentiateMultirowTableHeaders" w:uri="http://schemas.microsoft.com/office/word" w:val="1"/>
-  </w:compat>
-  <w:rsids>
-    <w:rsidRoot w:val="0030409F"/>
-    <w:rsid w:val="0030409F"/>
-    <w:rsid w:val="009842CB"/>
-  </w:rsids>
-  <m:mathPr>
-    <m:mathFont m:val="Cambria Math"/>
-    <m:brkBin m:val="before"/>
-    <m:brkBinSub m:val="--"/>
-    <m:smallFrac m:val="0"/>
-    <m:dispDef/>
-    <m:lMargin m:val="0"/>
-    <m:rMargin m:val="0"/>
-    <m:defJc m:val="centerGroup"/>
-    <m:wrapIndent m:val="1440"/>
-    <m:intLim m:val="subSup"/>
-    <m:naryLim m:val="undOvr"/>
-  </m:mathPr>
-  <w:themeFontLang w:val="en-US"/>
-  <w:clrSchemeMapping w:bg1="light1" w:t1="dark1" w:bg2="light2" w:t2="dark2" w:accent1="accent1" w:accent2="accent2" w:accent3="accent3" w:accent4="accent4" w:accent5="accent5" w:accent6="accent6" w:hyperlink="hyperlink" w:followedHyperlink="followedHyperlink"/>
-  <w:decimalSymbol w:val="."/>
-  <w:listSeparator w:val=","/>
-  <w15:chartTrackingRefBased/>
-</w:settings>
-</file>
-
-<file path=word/glossary/styles.xml><?xml version="1.0" encoding="utf-8"?>
-<w:styles xmlns:mc="http://schemas.openxmlformats.org/markup-compatibility/2006" xmlns:r="http://schemas.openxmlformats.org/officeDocument/2006/relationships" xmlns:w="http://schemas.openxmlformats.org/wordprocessingml/2006/main" xmlns:w14="http://schemas.microsoft.com/office/word/2010/wordml" xmlns:w15="http://schemas.microsoft.com/office/word/2012/wordml" xmlns:w16se="http://schemas.microsoft.com/office/word/2015/wordml/symex" mc:Ignorable="w14 w15 w16se">
-  <w:docDefaults>
-    <w:rPrDefault>
-      <w:rPr>
-        <w:rFonts w:asciiTheme="minorHAnsi" w:eastAsiaTheme="minorEastAsia" w:hAnsiTheme="minorHAnsi" w:cstheme="minorBidi"/>
-        <w:sz w:val="22"/>
-        <w:szCs w:val="22"/>
-        <w:lang w:val="en-US" w:eastAsia="en-US" w:bidi="ar-SA"/>
-      </w:rPr>
-    </w:rPrDefault>
-    <w:pPrDefault>
-      <w:pPr>
-        <w:spacing w:after="160" w:line="259" w:lineRule="auto"/>
-      </w:pPr>
-    </w:pPrDefault>
-  </w:docDefaults>
-  <w:latentStyles w:defLockedState="0" w:defUIPriority="99" w:defSemiHidden="0" w:defUnhideWhenUsed="0" w:defQFormat="0" w:count="371">
-    <w:lsdException w:name="Normal" w:uiPriority="0" w:qFormat="1"/>
-    <w:lsdException w:name="heading 1" w:uiPriority="9" w:qFormat="1"/>
-    <w:lsdException w:name="heading 2" w:semiHidden="1" w:uiPriority="9" w:unhideWhenUsed="1" w:qFormat="1"/>
-    <w:lsdException w:name="heading 3" w:semiHidden="1" w:uiPriority="9" w:unhideWhenUsed="1" w:qFormat="1"/>
-    <w:lsdException w:name="heading 4" w:semiHidden="1" w:uiPriority="9" w:unhideWhenUsed="1" w:qFormat="1"/>
-    <w:lsdException w:name="heading 5" w:semiHidden="1" w:uiPriority="9" w:unhideWhenUsed="1" w:qFormat="1"/>
-    <w:lsdException w:name="heading 6" w:semiHidden="1" w:uiPriority="9" w:unhideWhenUsed="1" w:qFormat="1"/>
-    <w:lsdException w:name="heading 7" w:semiHidden="1" w:uiPriority="9" w:unhideWhenUsed="1" w:qFormat="1"/>
-    <w:lsdException w:name="heading 8" w:semiHidden="1" w:uiPriority="9" w:unhideWhenUsed="1" w:qFormat="1"/>
-    <w:lsdException w:name="heading 9" w:semiHidden="1" w:uiPriority="9" w:unhideWhenUsed="1" w:qFormat="1"/>
-    <w:lsdException w:name="index 1" w:semiHidden="1" w:unhideWhenUsed="1"/>
-    <w:lsdException w:name="index 2" w:semiHidden="1" w:unhideWhenUsed="1"/>
-    <w:lsdException w:name="index 3" w:semiHidden="1" w:unhideWhenUsed="1"/>
-    <w:lsdException w:name="index 4" w:semiHidden="1" w:unhideWhenUsed="1"/>
-    <w:lsdException w:name="index 5" w:semiHidden="1" w:unhideWhenUsed="1"/>
-    <w:lsdException w:name="index 6" w:semiHidden="1" w:unhideWhenUsed="1"/>
-    <w:lsdException w:name="index 7" w:semiHidden="1" w:unhideWhenUsed="1"/>
-    <w:lsdException w:name="index 8" w:semiHidden="1" w:unhideWhenUsed="1"/>
-    <w:lsdException w:name="index 9" w:semiHidden="1" w:unhideWhenUsed="1"/>
-    <w:lsdException w:name="toc 1" w:semiHidden="1" w:uiPriority="39" w:unhideWhenUsed="1"/>
-    <w:lsdException w:name="toc 2" w:semiHidden="1" w:uiPriority="39" w:unhideWhenUsed="1"/>
-    <w:lsdException w:name="toc 3" w:semiHidden="1" w:uiPriority="39" w:unhideWhenUsed="1"/>
-    <w:lsdException w:name="toc 4" w:semiHidden="1" w:uiPriority="39" w:unhideWhenUsed="1"/>
-    <w:lsdException w:name="toc 5" w:semiHidden="1" w:uiPriority="39" w:unhideWhenUsed="1"/>
-    <w:lsdException w:name="toc 6" w:semiHidden="1" w:uiPriority="39" w:unhideWhenUsed="1"/>
-    <w:lsdException w:name="toc 7" w:semiHidden="1" w:uiPriority="39" w:unhideWhenUsed="1"/>
-    <w:lsdException w:name="toc 8" w:semiHidden="1" w:uiPriority="39" w:unhideWhenUsed="1"/>
-    <w:lsdException w:name="toc 9" w:semiHidden="1" w:uiPriority="39" w:unhideWhenUsed="1"/>
-    <w:lsdException w:name="Normal Indent" w:semiHidden="1" w:unhideWhenUsed="1"/>
-    <w:lsdException w:name="footnote text" w:semiHidden="1" w:unhideWhenUsed="1"/>
-    <w:lsdException w:name="annotation text" w:semiHidden="1" w:unhideWhenUsed="1"/>
-    <w:lsdException w:name="header" w:semiHidden="1" w:unhideWhenUsed="1"/>
-    <w:lsdException w:name="footer" w:semiHidden="1" w:unhideWhenUsed="1"/>
-    <w:lsdException w:name="index heading" w:semiHidden="1" w:unhideWhenUsed="1"/>
-    <w:lsdException w:name="caption" w:semiHidden="1" w:uiPriority="35" w:unhideWhenUsed="1" w:qFormat="1"/>
-    <w:lsdException w:name="table of figures" w:semiHidden="1" w:unhideWhenUsed="1"/>
-    <w:lsdException w:name="envelope address" w:semiHidden="1" w:unhideWhenUsed="1"/>
-    <w:lsdException w:name="envelope return" w:semiHidden="1" w:unhideWhenUsed="1"/>
-    <w:lsdException w:name="footnote reference" w:semiHidden="1" w:unhideWhenUsed="1"/>
-    <w:lsdException w:name="annotation reference" w:semiHidden="1" w:unhideWhenUsed="1"/>
-    <w:lsdException w:name="line number" w:semiHidden="1" w:unhideWhenUsed="1"/>
-    <w:lsdException w:name="page number" w:semiHidden="1" w:unhideWhenUsed="1"/>
-    <w:lsdException w:name="endnote reference" w:semiHidden="1" w:unhideWhenUsed="1"/>
-    <w:lsdException w:name="endnote text" w:semiHidden="1" w:unhideWhenUsed="1"/>
-    <w:lsdException w:name="table of authorities" w:semiHidden="1" w:unhideWhenUsed="1"/>
-    <w:lsdException w:name="macro" w:semiHidden="1" w:unhideWhenUsed="1"/>
-    <w:lsdException w:name="toa heading" w:semiHidden="1" w:unhideWhenUsed="1"/>
-    <w:lsdException w:name="List" w:semiHidden="1" w:unhideWhenUsed="1"/>
-    <w:lsdException w:name="List Bullet" w:semiHidden="1" w:unhideWhenUsed="1"/>
-    <w:lsdException w:name="List Number" w:semiHidden="1" w:unhideWhenUsed="1"/>
-    <w:lsdException w:name="List 2" w:semiHidden="1" w:unhideWhenUsed="1"/>
-    <w:lsdException w:name="List 3" w:semiHidden="1" w:unhideWhenUsed="1"/>
-    <w:lsdException w:name="List 4" w:semiHidden="1" w:unhideWhenUsed="1"/>
-    <w:lsdException w:name="List 5" w:semiHidden="1" w:unhideWhenUsed="1"/>
-    <w:lsdException w:name="List Bullet 2" w:semiHidden="1" w:unhideWhenUsed="1"/>
-    <w:lsdException w:name="List Bullet 3" w:semiHidden="1" w:unhideWhenUsed="1"/>
-    <w:lsdException w:name="List Bullet 4" w:semiHidden="1" w:unhideWhenUsed="1"/>
-    <w:lsdException w:name="List Bullet 5" w:semiHidden="1" w:unhideWhenUsed="1"/>
-    <w:lsdException w:name="List Number 2" w:semiHidden="1" w:unhideWhenUsed="1"/>
-    <w:lsdException w:name="List Number 3" w:semiHidden="1" w:unhideWhenUsed="1"/>
-    <w:lsdException w:name="List Number 4" w:semiHidden="1" w:unhideWhenUsed="1"/>
-    <w:lsdException w:name="List Number 5" w:semiHidden="1" w:unhideWhenUsed="1"/>
-    <w:lsdException w:name="Title" w:uiPriority="10" w:qFormat="1"/>
-    <w:lsdException w:name="Closing" w:semiHidden="1" w:unhideWhenUsed="1"/>
-    <w:lsdException w:name="Signature" w:semiHidden="1" w:unhideWhenUsed="1"/>
-    <w:lsdException w:name="Default Paragraph Font" w:semiHidden="1" w:uiPriority="1" w:unhideWhenUsed="1"/>
-    <w:lsdException w:name="Body Text" w:semiHidden="1" w:unhideWhenUsed="1"/>
-    <w:lsdException w:name="Body Text Indent" w:semiHidden="1" w:unhideWhenUsed="1"/>
-    <w:lsdException w:name="List Continue" w:semiHidden="1" w:unhideWhenUsed="1"/>
-    <w:lsdException w:name="List Continue 2" w:semiHidden="1" w:unhideWhenUsed="1"/>
-    <w:lsdException w:name="List Continue 3" w:semiHidden="1" w:unhideWhenUsed="1"/>
-    <w:lsdException w:name="List Continue 4" w:semiHidden="1" w:unhideWhenUsed="1"/>
-    <w:lsdException w:name="List Continue 5" w:semiHidden="1" w:unhideWhenUsed="1"/>
-    <w:lsdException w:name="Message Header" w:semiHidden="1" w:unhideWhenUsed="1"/>
-    <w:lsdException w:name="Subtitle" w:uiPriority="11" w:qFormat="1"/>
-    <w:lsdException w:name="Salutation" w:semiHidden="1" w:unhideWhenUsed="1"/>
-    <w:lsdException w:name="Date" w:semiHidden="1" w:unhideWhenUsed="1"/>
-    <w:lsdException w:name="Body Text First Indent" w:semiHidden="1" w:unhideWhenUsed="1"/>
-    <w:lsdException w:name="Body Text First Indent 2" w:semiHidden="1" w:unhideWhenUsed="1"/>
-    <w:lsdException w:name="Note Heading" w:semiHidden="1" w:unhideWhenUsed="1"/>
-    <w:lsdException w:name="Body Text 2" w:semiHidden="1" w:unhideWhenUsed="1"/>
-    <w:lsdException w:name="Body Text 3" w:semiHidden="1" w:unhideWhenUsed="1"/>
-    <w:lsdException w:name="Body Text Indent 2" w:semiHidden="1" w:unhideWhenUsed="1"/>
-    <w:lsdException w:name="Body Text Indent 3" w:semiHidden="1" w:unhideWhenUsed="1"/>
-    <w:lsdException w:name="Block Text" w:semiHidden="1" w:unhideWhenUsed="1"/>
-    <w:lsdException w:name="Hyperlink" w:semiHidden="1" w:unhideWhenUsed="1"/>
-    <w:lsdException w:name="FollowedHyperlink" w:semiHidden="1" w:unhideWhenUsed="1"/>
-    <w:lsdException w:name="Strong" w:uiPriority="22" w:qFormat="1"/>
-    <w:lsdException w:name="Emphasis" w:uiPriority="20" w:qFormat="1"/>
-    <w:lsdException w:name="Document Map" w:semiHidden="1" w:unhideWhenUsed="1"/>
-    <w:lsdException w:name="Plain Text" w:semiHidden="1" w:unhideWhenUsed="1"/>
-    <w:lsdException w:name="E-mail Signature" w:semiHidden="1" w:unhideWhenUsed="1"/>
-    <w:lsdException w:name="HTML Top of Form" w:semiHidden="1" w:unhideWhenUsed="1"/>
-    <w:lsdException w:name="HTML Bottom of Form" w:semiHidden="1" w:unhideWhenUsed="1"/>
-    <w:lsdException w:name="Normal (Web)" w:semiHidden="1" w:unhideWhenUsed="1"/>
-    <w:lsdException w:name="HTML Acronym" w:semiHidden="1" w:unhideWhenUsed="1"/>
-    <w:lsdException w:name="HTML Address" w:semiHidden="1" w:unhideWhenUsed="1"/>
-    <w:lsdException w:name="HTML Cite" w:semiHidden="1" w:unhideWhenUsed="1"/>
-    <w:lsdException w:name="HTML Code" w:semiHidden="1" w:unhideWhenUsed="1"/>
-    <w:lsdException w:name="HTML Definition" w:semiHidden="1" w:unhideWhenUsed="1"/>
-    <w:lsdException w:name="HTML Keyboard" w:semiHidden="1" w:unhideWhenUsed="1"/>
-    <w:lsdException w:name="HTML Preformatted" w:semiHidden="1" w:unhideWhenUsed="1"/>
-    <w:lsdException w:name="HTML Sample" w:semiHidden="1" w:unhideWhenUsed="1"/>
-    <w:lsdException w:name="HTML Typewriter" w:semiHidden="1" w:unhideWhenUsed="1"/>
-    <w:lsdException w:name="HTML Variable" w:semiHidden="1" w:unhideWhenUsed="1"/>
-    <w:lsdException w:name="Normal Table" w:semiHidden="1" w:unhideWhenUsed="1"/>
-    <w:lsdException w:name="annotation subject" w:semiHidden="1" w:unhideWhenUsed="1"/>
-    <w:lsdException w:name="No List" w:semiHidden="1" w:unhideWhenUsed="1"/>
-    <w:lsdException w:name="Outline List 1" w:semiHidden="1" w:unhideWhenUsed="1"/>
-    <w:lsdException w:name="Outline List 2" w:semiHidden="1" w:unhideWhenUsed="1"/>
-    <w:lsdException w:name="Outline List 3" w:semiHidden="1" w:unhideWhenUsed="1"/>
-    <w:lsdException w:name="Table Simple 1" w:semiHidden="1" w:unhideWhenUsed="1"/>
-    <w:lsdException w:name="Table Simple 2" w:semiHidden="1" w:unhideWhenUsed="1"/>
-    <w:lsdException w:name="Table Simple 3" w:semiHidden="1" w:unhideWhenUsed="1"/>
-    <w:lsdException w:name="Table Classic 1" w:semiHidden="1" w:unhideWhenUsed="1"/>
-    <w:lsdException w:name="Table Classic 2" w:semiHidden="1" w:unhideWhenUsed="1"/>
-    <w:lsdException w:name="Table Classic 3" w:semiHidden="1" w:unhideWhenUsed="1"/>
-    <w:lsdException w:name="Table Classic 4" w:semiHidden="1" w:unhideWhenUsed="1"/>
-    <w:lsdException w:name="Table Colorful 1" w:semiHidden="1" w:unhideWhenUsed="1"/>
-    <w:lsdException w:name="Table Colorful 2" w:semiHidden="1" w:unhideWhenUsed="1"/>
-    <w:lsdException w:name="Table Colorful 3" w:semiHidden="1" w:unhideWhenUsed="1"/>
-    <w:lsdException w:name="Table Columns 1" w:semiHidden="1" w:unhideWhenUsed="1"/>
-    <w:lsdException w:name="Table Columns 2" w:semiHidden="1" w:unhideWhenUsed="1"/>
-    <w:lsdException w:name="Table Columns 3" w:semiHidden="1" w:unhideWhenUsed="1"/>
-    <w:lsdException w:name="Table Columns 4" w:semiHidden="1" w:unhideWhenUsed="1"/>
-    <w:lsdException w:name="Table Columns 5" w:semiHidden="1" w:unhideWhenUsed="1"/>
-    <w:lsdException w:name="Table Grid 1" w:semiHidden="1" w:unhideWhenUsed="1"/>
-    <w:lsdException w:name="Table Grid 2" w:semiHidden="1" w:unhideWhenUsed="1"/>
-    <w:lsdException w:name="Table Grid 3" w:semiHidden="1" w:unhideWhenUsed="1"/>
-    <w:lsdException w:name="Table Grid 4" w:semiHidden="1" w:unhideWhenUsed="1"/>
-    <w:lsdException w:name="Table Grid 5" w:semiHidden="1" w:unhideWhenUsed="1"/>
-    <w:lsdException w:name="Table Grid 6" w:semiHidden="1" w:unhideWhenUsed="1"/>
-    <w:lsdException w:name="Table Grid 7" w:semiHidden="1" w:unhideWhenUsed="1"/>
-    <w:lsdException w:name="Table Grid 8" w:semiHidden="1" w:unhideWhenUsed="1"/>
-    <w:lsdException w:name="Table List 1" w:semiHidden="1" w:unhideWhenUsed="1"/>
-    <w:lsdException w:name="Table List 2" w:semiHidden="1" w:unhideWhenUsed="1"/>
-    <w:lsdException w:name="Table List 3" w:semiHidden="1" w:unhideWhenUsed="1"/>
-    <w:lsdException w:name="Table List 4" w:semiHidden="1" w:unhideWhenUsed="1"/>
-    <w:lsdException w:name="Table List 5" w:semiHidden="1" w:unhideWhenUsed="1"/>
-    <w:lsdException w:name="Table List 6" w:semiHidden="1" w:unhideWhenUsed="1"/>
-    <w:lsdException w:name="Table List 7" w:semiHidden="1" w:unhideWhenUsed="1"/>
-    <w:lsdException w:name="Table List 8" w:semiHidden="1" w:unhideWhenUsed="1"/>
-    <w:lsdException w:name="Table 3D effects 1" w:semiHidden="1" w:unhideWhenUsed="1"/>
-    <w:lsdException w:name="Table 3D effects 2" w:semiHidden="1" w:unhideWhenUsed="1"/>
-    <w:lsdException w:name="Table 3D effects 3" w:semiHidden="1" w:unhideWhenUsed="1"/>
-    <w:lsdException w:name="Table Contemporary" w:semiHidden="1" w:unhideWhenUsed="1"/>
-    <w:lsdException w:name="Table Elegant" w:semiHidden="1" w:unhideWhenUsed="1"/>
-    <w:lsdException w:name="Table Professional" w:semiHidden="1" w:unhideWhenUsed="1"/>
-    <w:lsdException w:name="Table Subtle 1" w:semiHidden="1" w:unhideWhenUsed="1"/>
-    <w:lsdException w:name="Table Subtle 2" w:semiHidden="1" w:unhideWhenUsed="1"/>
-    <w:lsdException w:name="Table Web 1" w:semiHidden="1" w:unhideWhenUsed="1"/>
-    <w:lsdException w:name="Table Web 2" w:semiHidden="1" w:unhideWhenUsed="1"/>
-    <w:lsdException w:name="Table Web 3" w:semiHidden="1" w:unhideWhenUsed="1"/>
-    <w:lsdException w:name="Balloon Text" w:semiHidden="1" w:unhideWhenUsed="1"/>
-    <w:lsdException w:name="Table Grid" w:uiPriority="39"/>
-    <w:lsdException w:name="Table Theme" w:semiHidden="1" w:unhideWhenUsed="1"/>
-    <w:lsdException w:name="Placeholder Text" w:semiHidden="1"/>
-    <w:lsdException w:name="No Spacing" w:uiPriority="1" w:qFormat="1"/>
-    <w:lsdException w:name="Light Shading" w:uiPriority="60"/>
-    <w:lsdException w:name="Light List" w:uiPriority="61"/>
-    <w:lsdException w:name="Light Grid" w:uiPriority="62"/>
-    <w:lsdException w:name="Medium Shading 1" w:uiPriority="63"/>
-    <w:lsdException w:name="Medium Shading 2" w:uiPriority="64"/>
-    <w:lsdException w:name="Medium List 1" w:uiPriority="65"/>
-    <w:lsdException w:name="Medium List 2" w:uiPriority="66"/>
-    <w:lsdException w:name="Medium Grid 1" w:uiPriority="67"/>
-    <w:lsdException w:name="Medium Grid 2" w:uiPriority="68"/>
-    <w:lsdException w:name="Medium Grid 3" w:uiPriority="69"/>
-    <w:lsdException w:name="Dark List" w:uiPriority="70"/>
-    <w:lsdException w:name="Colorful Shading" w:uiPriority="71"/>
-    <w:lsdException w:name="Colorful List" w:uiPriority="72"/>
-    <w:lsdException w:name="Colorful Grid" w:uiPriority="73"/>
-    <w:lsdException w:name="Light Shading Accent 1" w:uiPriority="60"/>
-    <w:lsdException w:name="Light List Accent 1" w:uiPriority="61"/>
-    <w:lsdException w:name="Light Grid Accent 1" w:uiPriority="62"/>
-    <w:lsdException w:name="Medium Shading 1 Accent 1" w:uiPriority="63"/>
-    <w:lsdException w:name="Medium Shading 2 Accent 1" w:uiPriority="64"/>
-    <w:lsdException w:name="Medium List 1 Accent 1" w:uiPriority="65"/>
-    <w:lsdException w:name="Revision" w:semiHidden="1"/>
-    <w:lsdException w:name="List Paragraph" w:uiPriority="34" w:qFormat="1"/>
-    <w:lsdException w:name="Quote" w:uiPriority="29" w:qFormat="1"/>
-    <w:lsdException w:name="Intense Quote" w:uiPriority="30" w:qFormat="1"/>
-    <w:lsdException w:name="Medium List 2 Accent 1" w:uiPriority="66"/>
-    <w:lsdException w:name="Medium Grid 1 Accent 1" w:uiPriority="67"/>
-    <w:lsdException w:name="Medium Grid 2 Accent 1" w:uiPriority="68"/>
-    <w:lsdException w:name="Medium Grid 3 Accent 1" w:uiPriority="69"/>
-    <w:lsdException w:name="Dark List Accent 1" w:uiPriority="70"/>
-    <w:lsdException w:name="Colorful Shading Accent 1" w:uiPriority="71"/>
-    <w:lsdException w:name="Colorful List Accent 1" w:uiPriority="72"/>
-    <w:lsdException w:name="Colorful Grid Accent 1" w:uiPriority="73"/>
-    <w:lsdException w:name="Light Shading Accent 2" w:uiPriority="60"/>
-    <w:lsdException w:name="Light List Accent 2" w:uiPriority="61"/>
-    <w:lsdException w:name="Light Grid Accent 2" w:uiPriority="62"/>
-    <w:lsdException w:name="Medium Shading 1 Accent 2" w:uiPriority="63"/>
-    <w:lsdException w:name="Medium Shading 2 Accent 2" w:uiPriority="64"/>
-    <w:lsdException w:name="Medium List 1 Accent 2" w:uiPriority="65"/>
-    <w:lsdException w:name="Medium List 2 Accent 2" w:uiPriority="66"/>
-    <w:lsdException w:name="Medium Grid 1 Accent 2" w:uiPriority="67"/>
-    <w:lsdException w:name="Medium Grid 2 Accent 2" w:uiPriority="68"/>
-    <w:lsdException w:name="Medium Grid 3 Accent 2" w:uiPriority="69"/>
-    <w:lsdException w:name="Dark List Accent 2" w:uiPriority="70"/>
-    <w:lsdException w:name="Colorful Shading Accent 2" w:uiPriority="71"/>
-    <w:lsdException w:name="Colorful List Accent 2" w:uiPriority="72"/>
-    <w:lsdException w:name="Colorful Grid Accent 2" w:uiPriority="73"/>
-    <w:lsdException w:name="Light Shading Accent 3" w:uiPriority="60"/>
-    <w:lsdException w:name="Light List Accent 3" w:uiPriority="61"/>
-    <w:lsdException w:name="Light Grid Accent 3" w:uiPriority="62"/>
-    <w:lsdException w:name="Medium Shading 1 Accent 3" w:uiPriority="63"/>
-    <w:lsdException w:name="Medium Shading 2 Accent 3" w:uiPriority="64"/>
-    <w:lsdException w:name="Medium List 1 Accent 3" w:uiPriority="65"/>
-    <w:lsdException w:name="Medium List 2 Accent 3" w:uiPriority="66"/>
-    <w:lsdException w:name="Medium Grid 1 Accent 3" w:uiPriority="67"/>
-    <w:lsdException w:name="Medium Grid 2 Accent 3" w:uiPriority="68"/>
-    <w:lsdException w:name="Medium Grid 3 Accent 3" w:uiPriority="69"/>
-    <w:lsdException w:name="Dark List Accent 3" w:uiPriority="70"/>
-    <w:lsdException w:name="Colorful Shading Accent 3" w:uiPriority="71"/>
-    <w:lsdException w:name="Colorful List Accent 3" w:uiPriority="72"/>
-    <w:lsdException w:name="Colorful Grid Accent 3" w:uiPriority="73"/>
-    <w:lsdException w:name="Light Shading Accent 4" w:uiPriority="60"/>
-    <w:lsdException w:name="Light List Accent 4" w:uiPriority="61"/>
-    <w:lsdException w:name="Light Grid Accent 4" w:uiPriority="62"/>
-    <w:lsdException w:name="Medium Shading 1 Accent 4" w:uiPriority="63"/>
-    <w:lsdException w:name="Medium Shading 2 Accent 4" w:uiPriority="64"/>
-    <w:lsdException w:name="Medium List 1 Accent 4" w:uiPriority="65"/>
-    <w:lsdException w:name="Medium List 2 Accent 4" w:uiPriority="66"/>
-    <w:lsdException w:name="Medium Grid 1 Accent 4" w:uiPriority="67"/>
-    <w:lsdException w:name="Medium Grid 2 Accent 4" w:uiPriority="68"/>
-    <w:lsdException w:name="Medium Grid 3 Accent 4" w:uiPriority="69"/>
-    <w:lsdException w:name="Dark List Accent 4" w:uiPriority="70"/>
-    <w:lsdException w:name="Colorful Shading Accent 4" w:uiPriority="71"/>
-    <w:lsdException w:name="Colorful List Accent 4" w:uiPriority="72"/>
-    <w:lsdException w:name="Colorful Grid Accent 4" w:uiPriority="73"/>
-    <w:lsdException w:name="Light Shading Accent 5" w:uiPriority="60"/>
-    <w:lsdException w:name="Light List Accent 5" w:uiPriority="61"/>
-    <w:lsdException w:name="Light Grid Accent 5" w:uiPriority="62"/>
-    <w:lsdException w:name="Medium Shading 1 Accent 5" w:uiPriority="63"/>
-    <w:lsdException w:name="Medium Shading 2 Accent 5" w:uiPriority="64"/>
-    <w:lsdException w:name="Medium List 1 Accent 5" w:uiPriority="65"/>
-    <w:lsdException w:name="Medium List 2 Accent 5" w:uiPriority="66"/>
-    <w:lsdException w:name="Medium Grid 1 Accent 5" w:uiPriority="67"/>
-    <w:lsdException w:name="Medium Grid 2 Accent 5" w:uiPriority="68"/>
-    <w:lsdException w:name="Medium Grid 3 Accent 5" w:uiPriority="69"/>
-    <w:lsdException w:name="Dark List Accent 5" w:uiPriority="70"/>
-    <w:lsdException w:name="Colorful Shading Accent 5" w:uiPriority="71"/>
-    <w:lsdException w:name="Colorful List Accent 5" w:uiPriority="72"/>
-    <w:lsdException w:name="Colorful Grid Accent 5" w:uiPriority="73"/>
-    <w:lsdException w:name="Light Shading Accent 6" w:uiPriority="60"/>
-    <w:lsdException w:name="Light List Accent 6" w:uiPriority="61"/>
-    <w:lsdException w:name="Light Grid Accent 6" w:uiPriority="62"/>
-    <w:lsdException w:name="Medium Shading 1 Accent 6" w:uiPriority="63"/>
-    <w:lsdException w:name="Medium Shading 2 Accent 6" w:uiPriority="64"/>
-    <w:lsdException w:name="Medium List 1 Accent 6" w:uiPriority="65"/>
-    <w:lsdException w:name="Medium List 2 Accent 6" w:uiPriority="66"/>
-    <w:lsdException w:name="Medium Grid 1 Accent 6" w:uiPriority="67"/>
-    <w:lsdException w:name="Medium Grid 2 Accent 6" w:uiPriority="68"/>
-    <w:lsdException w:name="Medium Grid 3 Accent 6" w:uiPriority="69"/>
-    <w:lsdException w:name="Dark List Accent 6" w:uiPriority="70"/>
-    <w:lsdException w:name="Colorful Shading Accent 6" w:uiPriority="71"/>
-    <w:lsdException w:name="Colorful List Accent 6" w:uiPriority="72"/>
-    <w:lsdException w:name="Colorful Grid Accent 6" w:uiPriority="73"/>
-    <w:lsdException w:name="Subtle Emphasis" w:uiPriority="19" w:qFormat="1"/>
-    <w:lsdException w:name="Intense Emphasis" w:uiPriority="21" w:qFormat="1"/>
-    <w:lsdException w:name="Subtle Reference" w:uiPriority="31" w:qFormat="1"/>
-    <w:lsdException w:name="Intense Reference" w:uiPriority="32" w:qFormat="1"/>
-    <w:lsdException w:name="Book Title" w:uiPriority="33" w:qFormat="1"/>
-    <w:lsdException w:name="Bibliography" w:semiHidden="1" w:uiPriority="37" w:unhideWhenUsed="1"/>
-    <w:lsdException w:name="TOC Heading" w:semiHidden="1" w:uiPriority="39" w:unhideWhenUsed="1" w:qFormat="1"/>
-    <w:lsdException w:name="Plain Table 1" w:uiPriority="41"/>
-    <w:lsdException w:name="Plain Table 2" w:uiPriority="42"/>
-    <w:lsdException w:name="Plain Table 3" w:uiPriority="43"/>
-    <w:lsdException w:name="Plain Table 4" w:uiPriority="44"/>
-    <w:lsdException w:name="Plain Table 5" w:uiPriority="45"/>
-    <w:lsdException w:name="Grid Table Light" w:uiPriority="40"/>
-    <w:lsdException w:name="Grid Table 1 Light" w:uiPriority="46"/>
-    <w:lsdException w:name="Grid Table 2" w:uiPriority="47"/>
-    <w:lsdException w:name="Grid Table 3" w:uiPriority="48"/>
-    <w:lsdException w:name="Grid Table 4" w:uiPriority="49"/>
-    <w:lsdException w:name="Grid Table 5 Dark" w:uiPriority="50"/>
-    <w:lsdException w:name="Grid Table 6 Colorful" w:uiPriority="51"/>
-    <w:lsdException w:name="Grid Table 7 Colorful" w:uiPriority="52"/>
-    <w:lsdException w:name="Grid Table 1 Light Accent 1" w:uiPriority="46"/>
-    <w:lsdException w:name="Grid Table 2 Accent 1" w:uiPriority="47"/>
-    <w:lsdException w:name="Grid Table 3 Accent 1" w:uiPriority="48"/>
-    <w:lsdException w:name="Grid Table 4 Accent 1" w:uiPriority="49"/>
-    <w:lsdException w:name="Grid Table 5 Dark Accent 1" w:uiPriority="50"/>
-    <w:lsdException w:name="Grid Table 6 Colorful Accent 1" w:uiPriority="51"/>
-    <w:lsdException w:name="Grid Table 7 Colorful Accent 1" w:uiPriority="52"/>
-    <w:lsdException w:name="Grid Table 1 Light Accent 2" w:uiPriority="46"/>
-    <w:lsdException w:name="Grid Table 2 Accent 2" w:uiPriority="47"/>
-    <w:lsdException w:name="Grid Table 3 Accent 2" w:uiPriority="48"/>
-    <w:lsdException w:name="Grid Table 4 Accent 2" w:uiPriority="49"/>
-    <w:lsdException w:name="Grid Table 5 Dark Accent 2" w:uiPriority="50"/>
-    <w:lsdException w:name="Grid Table 6 Colorful Accent 2" w:uiPriority="51"/>
-    <w:lsdException w:name="Grid Table 7 Colorful Accent 2" w:uiPriority="52"/>
-    <w:lsdException w:name="Grid Table 1 Light Accent 3" w:uiPriority="46"/>
-    <w:lsdException w:name="Grid Table 2 Accent 3" w:uiPriority="47"/>
-    <w:lsdException w:name="Grid Table 3 Accent 3" w:uiPriority="48"/>
-    <w:lsdException w:name="Grid Table 4 Accent 3" w:uiPriority="49"/>
-    <w:lsdException w:name="Grid Table 5 Dark Accent 3" w:uiPriority="50"/>
-    <w:lsdException w:name="Grid Table 6 Colorful Accent 3" w:uiPriority="51"/>
-    <w:lsdException w:name="Grid Table 7 Colorful Accent 3" w:uiPriority="52"/>
-    <w:lsdException w:name="Grid Table 1 Light Accent 4" w:uiPriority="46"/>
-    <w:lsdException w:name="Grid Table 2 Accent 4" w:uiPriority="47"/>
-    <w:lsdException w:name="Grid Table 3 Accent 4" w:uiPriority="48"/>
-    <w:lsdException w:name="Grid Table 4 Accent 4" w:uiPriority="49"/>
-    <w:lsdException w:name="Grid Table 5 Dark Accent 4" w:uiPriority="50"/>
-    <w:lsdException w:name="Grid Table 6 Colorful Accent 4" w:uiPriority="51"/>
-    <w:lsdException w:name="Grid Table 7 Colorful Accent 4" w:uiPriority="52"/>
-    <w:lsdException w:name="Grid Table 1 Light Accent 5" w:uiPriority="46"/>
-    <w:lsdException w:name="Grid Table 2 Accent 5" w:uiPriority="47"/>
-    <w:lsdException w:name="Grid Table 3 Accent 5" w:uiPriority="48"/>
-    <w:lsdException w:name="Grid Table 4 Accent 5" w:uiPriority="49"/>
-    <w:lsdException w:name="Grid Table 5 Dark Accent 5" w:uiPriority="50"/>
-    <w:lsdException w:name="Grid Table 6 Colorful Accent 5" w:uiPriority="51"/>
-    <w:lsdException w:name="Grid Table 7 Colorful Accent 5" w:uiPriority="52"/>
-    <w:lsdException w:name="Grid Table 1 Light Accent 6" w:uiPriority="46"/>
-    <w:lsdException w:name="Grid Table 2 Accent 6" w:uiPriority="47"/>
-    <w:lsdException w:name="Grid Table 3 Accent 6" w:uiPriority="48"/>
-    <w:lsdException w:name="Grid Table 4 Accent 6" w:uiPriority="49"/>
-    <w:lsdException w:name="Grid Table 5 Dark Accent 6" w:uiPriority="50"/>
-    <w:lsdException w:name="Grid Table 6 Colorful Accent 6" w:uiPriority="51"/>
-    <w:lsdException w:name="Grid Table 7 Colorful Accent 6" w:uiPriority="52"/>
-    <w:lsdException w:name="List Table 1 Light" w:uiPriority="46"/>
-    <w:lsdException w:name="List Table 2" w:uiPriority="47"/>
-    <w:lsdException w:name="List Table 3" w:uiPriority="48"/>
-    <w:lsdException w:name="List Table 4" w:uiPriority="49"/>
-    <w:lsdException w:name="List Table 5 Dark" w:uiPriority="50"/>
-    <w:lsdException w:name="List Table 6 Colorful" w:uiPriority="51"/>
-    <w:lsdException w:name="List Table 7 Colorful" w:uiPriority="52"/>
-    <w:lsdException w:name="List Table 1 Light Accent 1" w:uiPriority="46"/>
-    <w:lsdException w:name="List Table 2 Accent 1" w:uiPriority="47"/>
-    <w:lsdException w:name="List Table 3 Accent 1" w:uiPriority="48"/>
-    <w:lsdException w:name="List Table 4 Accent 1" w:uiPriority="49"/>
-    <w:lsdException w:name="List Table 5 Dark Accent 1" w:uiPriority="50"/>
-    <w:lsdException w:name="List Table 6 Colorful Accent 1" w:uiPriority="51"/>
-    <w:lsdException w:name="List Table 7 Colorful Accent 1" w:uiPriority="52"/>
-    <w:lsdException w:name="List Table 1 Light Accent 2" w:uiPriority="46"/>
-    <w:lsdException w:name="List Table 2 Accent 2" w:uiPriority="47"/>
-    <w:lsdException w:name="List Table 3 Accent 2" w:uiPriority="48"/>
-    <w:lsdException w:name="List Table 4 Accent 2" w:uiPriority="49"/>
-    <w:lsdException w:name="List Table 5 Dark Accent 2" w:uiPriority="50"/>
-    <w:lsdException w:name="List Table 6 Colorful Accent 2" w:uiPriority="51"/>
-    <w:lsdException w:name="List Table 7 Colorful Accent 2" w:uiPriority="52"/>
-    <w:lsdException w:name="List Table 1 Light Accent 3" w:uiPriority="46"/>
-    <w:lsdException w:name="List Table 2 Accent 3" w:uiPriority="47"/>
-    <w:lsdException w:name="List Table 3 Accent 3" w:uiPriority="48"/>
-    <w:lsdException w:name="List Table 4 Accent 3" w:uiPriority="49"/>
-    <w:lsdException w:name="List Table 5 Dark Accent 3" w:uiPriority="50"/>
-    <w:lsdException w:name="List Table 6 Colorful Accent 3" w:uiPriority="51"/>
-    <w:lsdException w:name="List Table 7 Colorful Accent 3" w:uiPriority="52"/>
-    <w:lsdException w:name="List Table 1 Light Accent 4" w:uiPriority="46"/>
-    <w:lsdException w:name="List Table 2 Accent 4" w:uiPriority="47"/>
-    <w:lsdException w:name="List Table 3 Accent 4" w:uiPriority="48"/>
-    <w:lsdException w:name="List Table 4 Accent 4" w:uiPriority="49"/>
-    <w:lsdException w:name="List Table 5 Dark Accent 4" w:uiPriority="50"/>
-    <w:lsdException w:name="List Table 6 Colorful Accent 4" w:uiPriority="51"/>
-    <w:lsdException w:name="List Table 7 Colorful Accent 4" w:uiPriority="52"/>
-    <w:lsdException w:name="List Table 1 Light Accent 5" w:uiPriority="46"/>
-    <w:lsdException w:name="List Table 2 Accent 5" w:uiPriority="47"/>
-    <w:lsdException w:name="List Table 3 Accent 5" w:uiPriority="48"/>
-    <w:lsdException w:name="List Table 4 Accent 5" w:uiPriority="49"/>
-    <w:lsdException w:name="List Table 5 Dark Accent 5" w:uiPriority="50"/>
-    <w:lsdException w:name="List Table 6 Colorful Accent 5" w:uiPriority="51"/>
-    <w:lsdException w:name="List Table 7 Colorful Accent 5" w:uiPriority="52"/>
-    <w:lsdException w:name="List Table 1 Light Accent 6" w:uiPriority="46"/>
-    <w:lsdException w:name="List Table 2 Accent 6" w:uiPriority="47"/>
-    <w:lsdException w:name="List Table 3 Accent 6" w:uiPriority="48"/>
-    <w:lsdException w:name="List Table 4 Accent 6" w:uiPriority="49"/>
-    <w:lsdException w:name="List Table 5 Dark Accent 6" w:uiPriority="50"/>
-    <w:lsdException w:name="List Table 6 Colorful Accent 6" w:uiPriority="51"/>
-    <w:lsdException w:name="List Table 7 Colorful Accent 6" w:uiPriority="52"/>
-  </w:latentStyles>
-  <w:style w:type="paragraph" w:default="1" w:styleId="Normal">
-    <w:name w:val="Normal"/>
-    <w:qFormat/>
-  </w:style>
-  <w:style w:type="character" w:default="1" w:styleId="DefaultParagraphFont">
-    <w:name w:val="Default Paragraph Font"/>
-    <w:uiPriority w:val="1"/>
-    <w:semiHidden/>
-    <w:unhideWhenUsed/>
-  </w:style>
-  <w:style w:type="table" w:default="1" w:styleId="TableNormal">
-    <w:name w:val="Normal Table"/>
-    <w:uiPriority w:val="99"/>
-    <w:semiHidden/>
-    <w:unhideWhenUsed/>
-    <w:tblPr>
-      <w:tblInd w:w="0" w:type="dxa"/>
-      <w:tblCellMar>
-        <w:top w:w="0" w:type="dxa"/>
-        <w:left w:w="108" w:type="dxa"/>
-        <w:bottom w:w="0" w:type="dxa"/>
-        <w:right w:w="108" w:type="dxa"/>
-      </w:tblCellMar>
-    </w:tblPr>
-  </w:style>
-  <w:style w:type="numbering" w:default="1" w:styleId="NoList">
-    <w:name w:val="No List"/>
-    <w:uiPriority w:val="99"/>
-    <w:semiHidden/>
-    <w:unhideWhenUsed/>
-  </w:style>
-  <w:style w:type="paragraph" w:customStyle="1" w:styleId="26618AEAB63645D69F7E40EC1E705552">
-    <w:name w:val="26618AEAB63645D69F7E40EC1E705552"/>
-    <w:rsid w:val="0030409F"/>
+  <w:style w:type="character" w:customStyle="1" w:styleId="Heading3Char">
+    <w:name w:val="Heading 3 Char"/>
+    <w:basedOn w:val="DefaultParagraphFont"/>
+    <w:link w:val="Heading3"/>
+    <w:uiPriority w:val="9"/>
+    <w:rsid w:val="002D4C83"/>
+    <w:rPr>
+      <w:rFonts w:ascii="Times New Roman" w:eastAsiaTheme="majorEastAsia" w:hAnsi="Times New Roman" w:cstheme="majorBidi"/>
+      <w:sz w:val="24"/>
+      <w:szCs w:val="24"/>
+    </w:rPr>
   </w:style>
 </w:styles>
-</file>
-
-<file path=word/glossary/webSettings.xml><?xml version="1.0" encoding="utf-8"?>
-<w:webSettings xmlns:mc="http://schemas.openxmlformats.org/markup-compatibility/2006" xmlns:r="http://schemas.openxmlformats.org/officeDocument/2006/relationships" xmlns:w="http://schemas.openxmlformats.org/wordprocessingml/2006/main" xmlns:w14="http://schemas.microsoft.com/office/word/2010/wordml" xmlns:w15="http://schemas.microsoft.com/office/word/2012/wordml" xmlns:w16se="http://schemas.microsoft.com/office/word/2015/wordml/symex" mc:Ignorable="w14 w15 w16se">
-  <w:optimizeForBrowser/>
-  <w:allowPNG/>
-</w:webSettings>
 </file>
 
 <file path=word/theme/theme1.xml><?xml version="1.0" encoding="utf-8"?>
@@ -3011,7 +2925,7 @@
 </file>
 
 <file path=customXml/itemProps1.xml><?xml version="1.0" encoding="utf-8"?>
-<ds:datastoreItem xmlns:ds="http://schemas.openxmlformats.org/officeDocument/2006/customXml" ds:itemID="{53D0D3D5-44F6-4822-9FD2-652E28C94686}">
+<ds:datastoreItem xmlns:ds="http://schemas.openxmlformats.org/officeDocument/2006/customXml" ds:itemID="{8B61E5E6-992B-42CF-94CA-65D56F706D9C}">
   <ds:schemaRefs>
     <ds:schemaRef ds:uri="http://schemas.openxmlformats.org/officeDocument/2006/bibliography"/>
   </ds:schemaRefs>

</xml_diff>

<commit_message>
Finished detailed language specification
</commit_message>
<xml_diff>
--- a/Report.docx
+++ b/Report.docx
@@ -3483,7 +3483,13 @@
         <w:t xml:space="preserve"> The main question was how to start and stop threads from executing. This problem was solved by acquiring the maximum number of concurrently executing threads </w:t>
       </w:r>
       <w:r>
-        <w:t>during the elaboration phase and then allocating one memory unit in shared memory space for each thread synchronization. This way each thread could know if others are still executing, and also if they are waiting this space was used to pass the number of their next instruction (to start a thread).</w:t>
+        <w:t>during the elaboration phase and then allocating one memory unit in shared memory space for each thread synchronization. This way each thread could know if others are still executing, and also if they are waiting</w:t>
+      </w:r>
+      <w:r>
+        <w:t xml:space="preserve">, this space would be </w:t>
+      </w:r>
+      <w:r>
+        <w:t>used to pass the number of their next instruction (to start a thread).</w:t>
       </w:r>
     </w:p>
     <w:p>
@@ -4522,7 +4528,13 @@
         <w:t>Basic types are one of the most im</w:t>
       </w:r>
       <w:r>
-        <w:t xml:space="preserve">portant building blocks for all other remaining features as by manipulating these data types, results of various calculations can be achieved. For mathematical calculations integer type is used, for logical conditions boolean type is used. These basic types also are used in function parameters declaration. </w:t>
+        <w:t xml:space="preserve">portant building blocks for all other remaining features as by manipulating these data types, results of various calculations can be achieved. For mathematical calculations integer type is used, for logical conditions boolean type is used. These basic types also </w:t>
+      </w:r>
+      <w:r>
+        <w:t>are used in procedure</w:t>
+      </w:r>
+      <w:r>
+        <w:t xml:space="preserve"> parameters declaration. </w:t>
       </w:r>
       <w:r>
         <w:t xml:space="preserve">How they can be used is already shown in the </w:t>
@@ -16920,7 +16932,13 @@
     </w:p>
     <w:p>
       <w:r>
-        <w:t>Thread spawning can be done only in the main function body and c</w:t>
+        <w:t>Thread spawning can b</w:t>
+      </w:r>
+      <w:r>
+        <w:t>e done only in the main</w:t>
+      </w:r>
+      <w:r>
+        <w:t xml:space="preserve"> body and c</w:t>
       </w:r>
       <w:r>
         <w:t>annot be done</w:t>
@@ -16935,11 +16953,11 @@
         <w:t>sync</w:t>
       </w:r>
       <w:r>
-        <w:t xml:space="preserve"> allows only one thread to </w:t>
+        <w:t xml:space="preserve"> allows only one thread to execute </w:t>
       </w:r>
       <w:r>
         <w:lastRenderedPageBreak/>
-        <w:t xml:space="preserve">execute the code inside </w:t>
+        <w:t xml:space="preserve">the code inside </w:t>
       </w:r>
       <w:r>
         <w:rPr>
@@ -17067,8 +17085,6 @@
       <w:r>
         <w:t xml:space="preserve">Newly spawned thread firstly allocates its local data area in the ARP and then goes to its first instruction which is spawn another thread. Thread writes the instruction address in the specified shared memory location and jumps over the new thread body. Then it enters global lock where thread tries to change global lock value from 0 to 1 to indicate that lock is taken. If the thread fails, the process is repeated until it successes. </w:t>
       </w:r>
-      <w:bookmarkStart w:id="49" w:name="_GoBack"/>
-      <w:bookmarkEnd w:id="49"/>
     </w:p>
     <w:p>
       <w:r>
@@ -17090,7 +17106,7 @@
         <w:keepNext/>
         <w:jc w:val="right"/>
       </w:pPr>
-      <w:bookmarkStart w:id="50" w:name="_Ref75885745"/>
+      <w:bookmarkStart w:id="49" w:name="_Ref75885745"/>
       <w:r>
         <w:t xml:space="preserve">Table </w:t>
       </w:r>
@@ -17102,7 +17118,7 @@
           <w:t>15</w:t>
         </w:r>
       </w:fldSimple>
-      <w:bookmarkEnd w:id="50"/>
+      <w:bookmarkEnd w:id="49"/>
       <w:r>
         <w:t>. Concurrency example code generation</w:t>
       </w:r>
@@ -20121,19 +20137,2261 @@
       <w:pPr>
         <w:pStyle w:val="Heading2"/>
       </w:pPr>
-      <w:bookmarkStart w:id="51" w:name="_Toc75873844"/>
-      <w:bookmarkStart w:id="52" w:name="_Ref75885803"/>
+      <w:bookmarkStart w:id="50" w:name="_Toc75873844"/>
+      <w:bookmarkStart w:id="51" w:name="_Ref75885803"/>
       <w:r>
         <w:t>Procedures</w:t>
       </w:r>
+      <w:bookmarkEnd w:id="50"/>
       <w:bookmarkEnd w:id="51"/>
-      <w:bookmarkEnd w:id="52"/>
+    </w:p>
+    <w:p>
+      <w:r>
+        <w:rPr>
+          <w:i/>
+        </w:rPr>
+        <w:t>Pickle Cannon</w:t>
+      </w:r>
+      <w:r>
+        <w:t xml:space="preserve"> language also supports procedures, that can be called from the main body or other procedures.</w:t>
+      </w:r>
     </w:p>
     <w:p>
       <w:pPr>
-        <w:pStyle w:val="Heading2"/>
+        <w:pStyle w:val="Heading3"/>
+        <w:ind w:left="357"/>
+      </w:pPr>
+      <w:r>
+        <w:t>Syntax</w:t>
+      </w:r>
+    </w:p>
+    <w:p>
+      <w:r>
+        <w:t xml:space="preserve">Procedures in </w:t>
+      </w:r>
+      <w:r>
+        <w:rPr>
+          <w:i/>
+        </w:rPr>
+        <w:t>Pickle Cannon</w:t>
+      </w:r>
+      <w:r>
+        <w:t xml:space="preserve"> language are declared before the main body (</w:t>
+      </w:r>
+      <w:r>
+        <w:rPr>
+          <w:i/>
+        </w:rPr>
+        <w:t>cannon</w:t>
+      </w:r>
+      <w:r>
+        <w:t xml:space="preserve"> block). Each procedure declaration starts with a keyword </w:t>
+      </w:r>
+      <w:r>
+        <w:rPr>
+          <w:i/>
+        </w:rPr>
+        <w:t>pickle</w:t>
+      </w:r>
+      <w:r>
+        <w:t xml:space="preserve"> and then the procedure identifier follows (applies the same rules as for variable identifiers). After that</w:t>
+      </w:r>
+      <w:r>
+        <w:t>,</w:t>
+      </w:r>
+      <w:r>
+        <w:t xml:space="preserve"> procedure parameters are specified between parenthesis. Each parameter has to have their type and identifier declared. </w:t>
+      </w:r>
+      <w:r>
+        <w:t xml:space="preserve">Parameters are separated by the commas. </w:t>
+      </w:r>
+      <w:r>
+        <w:t xml:space="preserve">Lastly, the procedure body is opened with braces. </w:t>
+      </w:r>
+      <w:r>
+        <w:t>Proce</w:t>
+      </w:r>
+      <w:r>
+        <w:t>dure call consists of a procedure</w:t>
+      </w:r>
+      <w:r>
+        <w:t xml:space="preserve"> identifier and parameters values specified between the parenthesis. Procedure call values have to match the parameters types specified in th</w:t>
+      </w:r>
+      <w:r>
+        <w:t>e procedure</w:t>
+      </w:r>
+      <w:r>
+        <w:t xml:space="preserve"> declaration.</w:t>
+      </w:r>
+      <w:r>
+        <w:t xml:space="preserve"> </w:t>
+      </w:r>
+      <w:r>
+        <w:t>An example syntax can be seen in the</w:t>
+      </w:r>
+      <w:r>
+        <w:t xml:space="preserve"> </w:t>
+      </w:r>
+      <w:r>
+        <w:fldChar w:fldCharType="begin"/>
+      </w:r>
+      <w:r>
+        <w:instrText xml:space="preserve"> REF _Ref75939040 \h </w:instrText>
+      </w:r>
+      <w:r>
+        <w:fldChar w:fldCharType="separate"/>
+      </w:r>
+      <w:r>
+        <w:t xml:space="preserve">Table </w:t>
+      </w:r>
+      <w:r>
+        <w:rPr>
+          <w:noProof/>
+        </w:rPr>
+        <w:t>16</w:t>
+      </w:r>
+      <w:r>
+        <w:fldChar w:fldCharType="end"/>
+      </w:r>
+      <w:r>
+        <w:t>.</w:t>
+      </w:r>
+    </w:p>
+    <w:p>
+      <w:pPr>
+        <w:pStyle w:val="Caption"/>
+        <w:keepNext/>
+        <w:jc w:val="right"/>
+      </w:pPr>
+      <w:bookmarkStart w:id="52" w:name="_Ref75939040"/>
+      <w:r>
+        <w:t xml:space="preserve">Table </w:t>
+      </w:r>
+      <w:fldSimple w:instr=" SEQ Table \* ARABIC ">
+        <w:r>
+          <w:rPr>
+            <w:noProof/>
+          </w:rPr>
+          <w:t>16</w:t>
+        </w:r>
+      </w:fldSimple>
+      <w:bookmarkEnd w:id="52"/>
+      <w:r>
+        <w:t>. Example syntax of the procedures</w:t>
+      </w:r>
+    </w:p>
+    <w:tbl>
+      <w:tblPr>
+        <w:tblStyle w:val="TableGrid"/>
+        <w:tblW w:w="9356" w:type="dxa"/>
+        <w:tblInd w:w="-5" w:type="dxa"/>
+        <w:tblLook w:val="04A0" w:firstRow="1" w:lastRow="0" w:firstColumn="1" w:lastColumn="0" w:noHBand="0" w:noVBand="1"/>
+      </w:tblPr>
+      <w:tblGrid>
+        <w:gridCol w:w="9356"/>
+      </w:tblGrid>
+      <w:tr>
+        <w:tc>
+          <w:tcPr>
+            <w:tcW w:w="9356" w:type="dxa"/>
+          </w:tcPr>
+          <w:p>
+            <w:pPr>
+              <w:rPr>
+                <w:rFonts w:ascii="Consolas" w:hAnsi="Consolas"/>
+              </w:rPr>
+            </w:pPr>
+            <w:r>
+              <w:rPr>
+                <w:rFonts w:ascii="Consolas" w:hAnsi="Consolas"/>
+              </w:rPr>
+              <w:t>pickle p1</w:t>
+            </w:r>
+            <w:proofErr w:type="gramStart"/>
+            <w:r>
+              <w:rPr>
+                <w:rFonts w:ascii="Consolas" w:hAnsi="Consolas"/>
+              </w:rPr>
+              <w:t>(){</w:t>
+            </w:r>
+            <w:proofErr w:type="gramEnd"/>
+            <w:r>
+              <w:rPr>
+                <w:rFonts w:ascii="Consolas" w:hAnsi="Consolas"/>
+              </w:rPr>
+              <w:t xml:space="preserve">  /* Procedure p1 */</w:t>
+            </w:r>
+          </w:p>
+          <w:p>
+            <w:pPr>
+              <w:rPr>
+                <w:rFonts w:ascii="Consolas" w:hAnsi="Consolas"/>
+              </w:rPr>
+            </w:pPr>
+            <w:r>
+              <w:rPr>
+                <w:rFonts w:ascii="Consolas" w:hAnsi="Consolas"/>
+              </w:rPr>
+              <w:t xml:space="preserve">    </w:t>
+            </w:r>
+            <w:proofErr w:type="gramStart"/>
+            <w:r>
+              <w:rPr>
+                <w:rFonts w:ascii="Consolas" w:hAnsi="Consolas"/>
+              </w:rPr>
+              <w:t>print(</w:t>
+            </w:r>
+            <w:proofErr w:type="gramEnd"/>
+            <w:r>
+              <w:rPr>
+                <w:rFonts w:ascii="Consolas" w:hAnsi="Consolas"/>
+              </w:rPr>
+              <w:t>1);</w:t>
+            </w:r>
+          </w:p>
+          <w:p>
+            <w:pPr>
+              <w:rPr>
+                <w:rFonts w:ascii="Consolas" w:hAnsi="Consolas"/>
+              </w:rPr>
+            </w:pPr>
+            <w:r>
+              <w:rPr>
+                <w:rFonts w:ascii="Consolas" w:hAnsi="Consolas"/>
+              </w:rPr>
+              <w:t>}</w:t>
+            </w:r>
+          </w:p>
+          <w:p>
+            <w:pPr>
+              <w:rPr>
+                <w:rFonts w:ascii="Consolas" w:hAnsi="Consolas"/>
+              </w:rPr>
+            </w:pPr>
+          </w:p>
+          <w:p>
+            <w:pPr>
+              <w:rPr>
+                <w:rFonts w:ascii="Consolas" w:hAnsi="Consolas"/>
+              </w:rPr>
+            </w:pPr>
+            <w:r>
+              <w:rPr>
+                <w:rFonts w:ascii="Consolas" w:hAnsi="Consolas"/>
+              </w:rPr>
+              <w:t>pickle p2(</w:t>
+            </w:r>
+            <w:proofErr w:type="spellStart"/>
+            <w:r>
+              <w:rPr>
+                <w:rFonts w:ascii="Consolas" w:hAnsi="Consolas"/>
+              </w:rPr>
+              <w:t>int</w:t>
+            </w:r>
+            <w:proofErr w:type="spellEnd"/>
+            <w:r>
+              <w:rPr>
+                <w:rFonts w:ascii="Consolas" w:hAnsi="Consolas"/>
+              </w:rPr>
+              <w:t xml:space="preserve"> a, bool b, </w:t>
+            </w:r>
+            <w:proofErr w:type="spellStart"/>
+            <w:r>
+              <w:rPr>
+                <w:rFonts w:ascii="Consolas" w:hAnsi="Consolas"/>
+              </w:rPr>
+              <w:t>int</w:t>
+            </w:r>
+            <w:proofErr w:type="spellEnd"/>
+            <w:r>
+              <w:rPr>
+                <w:rFonts w:ascii="Consolas" w:hAnsi="Consolas"/>
+              </w:rPr>
+              <w:t xml:space="preserve"> [3] </w:t>
+            </w:r>
+            <w:proofErr w:type="gramStart"/>
+            <w:r>
+              <w:rPr>
+                <w:rFonts w:ascii="Consolas" w:hAnsi="Consolas"/>
+              </w:rPr>
+              <w:t>c){</w:t>
+            </w:r>
+            <w:proofErr w:type="gramEnd"/>
+            <w:r>
+              <w:rPr>
+                <w:rFonts w:ascii="Consolas" w:hAnsi="Consolas"/>
+              </w:rPr>
+              <w:t xml:space="preserve"> /* Procedure p2*/</w:t>
+            </w:r>
+          </w:p>
+          <w:p>
+            <w:pPr>
+              <w:rPr>
+                <w:rFonts w:ascii="Consolas" w:hAnsi="Consolas"/>
+              </w:rPr>
+            </w:pPr>
+            <w:r>
+              <w:rPr>
+                <w:rFonts w:ascii="Consolas" w:hAnsi="Consolas"/>
+              </w:rPr>
+              <w:t xml:space="preserve">    p1();</w:t>
+            </w:r>
+          </w:p>
+          <w:p>
+            <w:pPr>
+              <w:rPr>
+                <w:rFonts w:ascii="Consolas" w:hAnsi="Consolas"/>
+              </w:rPr>
+            </w:pPr>
+            <w:r>
+              <w:rPr>
+                <w:rFonts w:ascii="Consolas" w:hAnsi="Consolas"/>
+              </w:rPr>
+              <w:t xml:space="preserve">    if(a&gt;c[</w:t>
+            </w:r>
+            <w:proofErr w:type="gramStart"/>
+            <w:r>
+              <w:rPr>
+                <w:rFonts w:ascii="Consolas" w:hAnsi="Consolas"/>
+              </w:rPr>
+              <w:t>1]&amp;</w:t>
+            </w:r>
+            <w:proofErr w:type="gramEnd"/>
+            <w:r>
+              <w:rPr>
+                <w:rFonts w:ascii="Consolas" w:hAnsi="Consolas"/>
+              </w:rPr>
+              <w:t>&amp;b){</w:t>
+            </w:r>
+          </w:p>
+          <w:p>
+            <w:pPr>
+              <w:rPr>
+                <w:rFonts w:ascii="Consolas" w:hAnsi="Consolas"/>
+              </w:rPr>
+            </w:pPr>
+            <w:r>
+              <w:rPr>
+                <w:rFonts w:ascii="Consolas" w:hAnsi="Consolas"/>
+              </w:rPr>
+              <w:t xml:space="preserve">        </w:t>
+            </w:r>
+            <w:proofErr w:type="gramStart"/>
+            <w:r>
+              <w:rPr>
+                <w:rFonts w:ascii="Consolas" w:hAnsi="Consolas"/>
+              </w:rPr>
+              <w:t>print(</w:t>
+            </w:r>
+            <w:proofErr w:type="gramEnd"/>
+            <w:r>
+              <w:rPr>
+                <w:rFonts w:ascii="Consolas" w:hAnsi="Consolas"/>
+              </w:rPr>
+              <w:t>2);</w:t>
+            </w:r>
+          </w:p>
+          <w:p>
+            <w:pPr>
+              <w:rPr>
+                <w:rFonts w:ascii="Consolas" w:hAnsi="Consolas"/>
+              </w:rPr>
+            </w:pPr>
+            <w:r>
+              <w:rPr>
+                <w:rFonts w:ascii="Consolas" w:hAnsi="Consolas"/>
+              </w:rPr>
+              <w:t xml:space="preserve">    }</w:t>
+            </w:r>
+          </w:p>
+          <w:p>
+            <w:pPr>
+              <w:rPr>
+                <w:rFonts w:ascii="Consolas" w:hAnsi="Consolas"/>
+              </w:rPr>
+            </w:pPr>
+            <w:r>
+              <w:rPr>
+                <w:rFonts w:ascii="Consolas" w:hAnsi="Consolas"/>
+              </w:rPr>
+              <w:t xml:space="preserve">    </w:t>
+            </w:r>
+            <w:proofErr w:type="gramStart"/>
+            <w:r>
+              <w:rPr>
+                <w:rFonts w:ascii="Consolas" w:hAnsi="Consolas"/>
+              </w:rPr>
+              <w:t>else{</w:t>
+            </w:r>
+            <w:proofErr w:type="gramEnd"/>
+          </w:p>
+          <w:p>
+            <w:pPr>
+              <w:rPr>
+                <w:rFonts w:ascii="Consolas" w:hAnsi="Consolas"/>
+              </w:rPr>
+            </w:pPr>
+            <w:r>
+              <w:rPr>
+                <w:rFonts w:ascii="Consolas" w:hAnsi="Consolas"/>
+              </w:rPr>
+              <w:t xml:space="preserve">        </w:t>
+            </w:r>
+            <w:proofErr w:type="gramStart"/>
+            <w:r>
+              <w:rPr>
+                <w:rFonts w:ascii="Consolas" w:hAnsi="Consolas"/>
+              </w:rPr>
+              <w:t>print(</w:t>
+            </w:r>
+            <w:proofErr w:type="gramEnd"/>
+            <w:r>
+              <w:rPr>
+                <w:rFonts w:ascii="Consolas" w:hAnsi="Consolas"/>
+              </w:rPr>
+              <w:t>3);</w:t>
+            </w:r>
+          </w:p>
+          <w:p>
+            <w:pPr>
+              <w:rPr>
+                <w:rFonts w:ascii="Consolas" w:hAnsi="Consolas"/>
+              </w:rPr>
+            </w:pPr>
+            <w:r>
+              <w:rPr>
+                <w:rFonts w:ascii="Consolas" w:hAnsi="Consolas"/>
+              </w:rPr>
+              <w:t xml:space="preserve">    }</w:t>
+            </w:r>
+          </w:p>
+          <w:p>
+            <w:pPr>
+              <w:rPr>
+                <w:rFonts w:ascii="Consolas" w:hAnsi="Consolas"/>
+              </w:rPr>
+            </w:pPr>
+            <w:r>
+              <w:rPr>
+                <w:rFonts w:ascii="Consolas" w:hAnsi="Consolas"/>
+              </w:rPr>
+              <w:t>}</w:t>
+            </w:r>
+          </w:p>
+          <w:p>
+            <w:pPr>
+              <w:rPr>
+                <w:rFonts w:ascii="Consolas" w:hAnsi="Consolas"/>
+              </w:rPr>
+            </w:pPr>
+          </w:p>
+          <w:p>
+            <w:pPr>
+              <w:rPr>
+                <w:rFonts w:ascii="Consolas" w:hAnsi="Consolas"/>
+              </w:rPr>
+            </w:pPr>
+            <w:r>
+              <w:rPr>
+                <w:rFonts w:ascii="Consolas" w:hAnsi="Consolas"/>
+              </w:rPr>
+              <w:t>cannon {</w:t>
+            </w:r>
+          </w:p>
+          <w:p>
+            <w:pPr>
+              <w:rPr>
+                <w:rFonts w:ascii="Consolas" w:hAnsi="Consolas"/>
+              </w:rPr>
+            </w:pPr>
+            <w:r>
+              <w:rPr>
+                <w:rFonts w:ascii="Consolas" w:hAnsi="Consolas"/>
+              </w:rPr>
+              <w:t xml:space="preserve">    p2(</w:t>
+            </w:r>
+            <w:proofErr w:type="gramStart"/>
+            <w:r>
+              <w:rPr>
+                <w:rFonts w:ascii="Consolas" w:hAnsi="Consolas"/>
+              </w:rPr>
+              <w:t>3,false</w:t>
+            </w:r>
+            <w:proofErr w:type="gramEnd"/>
+            <w:r>
+              <w:rPr>
+                <w:rFonts w:ascii="Consolas" w:hAnsi="Consolas"/>
+              </w:rPr>
+              <w:t>==true,[2,0,9]); /* p2 procedure call*/</w:t>
+            </w:r>
+          </w:p>
+          <w:p>
+            <w:pPr>
+              <w:rPr>
+                <w:rFonts w:ascii="Consolas" w:hAnsi="Consolas"/>
+              </w:rPr>
+            </w:pPr>
+            <w:r>
+              <w:rPr>
+                <w:rFonts w:ascii="Consolas" w:hAnsi="Consolas"/>
+              </w:rPr>
+              <w:t>}</w:t>
+            </w:r>
+          </w:p>
+        </w:tc>
+      </w:tr>
+    </w:tbl>
+    <w:p>
+      <w:pPr>
+        <w:ind w:left="357"/>
       </w:pPr>
     </w:p>
+    <w:p>
+      <w:pPr>
+        <w:pStyle w:val="Heading3"/>
+        <w:ind w:left="357"/>
+      </w:pPr>
+      <w:r>
+        <w:t>Usage</w:t>
+      </w:r>
+    </w:p>
+    <w:p>
+      <w:r>
+        <w:t xml:space="preserve">As mentioned above procedures can be only declared before the main body. Also, procedures cannot have same names, thus language does not support overriding procedures. Moreover, parameter types have </w:t>
+      </w:r>
+      <w:r>
+        <w:t xml:space="preserve">to </w:t>
+      </w:r>
+      <w:r>
+        <w:t xml:space="preserve">be strongly specified - it is not allowed to not specify the size of array. </w:t>
+      </w:r>
+      <w:r>
+        <w:rPr>
+          <w:i/>
+        </w:rPr>
+        <w:t>Pickle Cannon</w:t>
+      </w:r>
+      <w:r>
+        <w:t xml:space="preserve"> supports only procedures, so no return values are produced. An important point is that each procedure creates its own activation record when it is called, so it is important to create large recursive procedures that can very quickly fill up all the memory space due to multiple recursive calls. Each procedure ARP consists of return address, caller’s ARP and parameter, local data areas. Activation record structure can be seen in the </w:t>
+      </w:r>
+      <w:r>
+        <w:fldChar w:fldCharType="begin"/>
+      </w:r>
+      <w:r>
+        <w:instrText xml:space="preserve"> REF _Ref75939520 \h </w:instrText>
+      </w:r>
+      <w:r>
+        <w:fldChar w:fldCharType="separate"/>
+      </w:r>
+      <w:r>
+        <w:t xml:space="preserve">Table </w:t>
+      </w:r>
+      <w:r>
+        <w:rPr>
+          <w:noProof/>
+        </w:rPr>
+        <w:t>17</w:t>
+      </w:r>
+      <w:r>
+        <w:fldChar w:fldCharType="end"/>
+      </w:r>
+      <w:r>
+        <w:t xml:space="preserve"> (ARP points to the start of parameters area).</w:t>
+      </w:r>
+    </w:p>
+    <w:p>
+      <w:pPr>
+        <w:pStyle w:val="Caption"/>
+        <w:keepNext/>
+        <w:jc w:val="center"/>
+      </w:pPr>
+      <w:bookmarkStart w:id="53" w:name="_Ref75939520"/>
+      <w:r>
+        <w:t xml:space="preserve">Table </w:t>
+      </w:r>
+      <w:fldSimple w:instr=" SEQ Table \* ARABIC ">
+        <w:r>
+          <w:rPr>
+            <w:noProof/>
+          </w:rPr>
+          <w:t>17</w:t>
+        </w:r>
+      </w:fldSimple>
+      <w:bookmarkEnd w:id="53"/>
+      <w:r>
+        <w:t>. Activation record structure</w:t>
+      </w:r>
+    </w:p>
+    <w:tbl>
+      <w:tblPr>
+        <w:tblStyle w:val="TableGrid"/>
+        <w:tblpPr w:leftFromText="180" w:rightFromText="180" w:vertAnchor="text" w:tblpXSpec="center" w:tblpY="1"/>
+        <w:tblOverlap w:val="never"/>
+        <w:tblW w:w="0" w:type="auto"/>
+        <w:tblLook w:val="04A0" w:firstRow="1" w:lastRow="0" w:firstColumn="1" w:lastColumn="0" w:noHBand="0" w:noVBand="1"/>
+      </w:tblPr>
+      <w:tblGrid>
+        <w:gridCol w:w="1980"/>
+      </w:tblGrid>
+      <w:tr>
+        <w:tc>
+          <w:tcPr>
+            <w:tcW w:w="1980" w:type="dxa"/>
+          </w:tcPr>
+          <w:p>
+            <w:r>
+              <w:t>Local data area</w:t>
+            </w:r>
+          </w:p>
+        </w:tc>
+      </w:tr>
+      <w:tr>
+        <w:tc>
+          <w:tcPr>
+            <w:tcW w:w="1980" w:type="dxa"/>
+            <w:tcBorders>
+              <w:bottom w:val="single" w:sz="18" w:space="0" w:color="auto"/>
+            </w:tcBorders>
+          </w:tcPr>
+          <w:p>
+            <w:r>
+              <w:t>Parameter area</w:t>
+            </w:r>
+          </w:p>
+        </w:tc>
+      </w:tr>
+      <w:tr>
+        <w:tc>
+          <w:tcPr>
+            <w:tcW w:w="1980" w:type="dxa"/>
+            <w:tcBorders>
+              <w:top w:val="single" w:sz="18" w:space="0" w:color="auto"/>
+            </w:tcBorders>
+          </w:tcPr>
+          <w:p>
+            <w:r>
+              <w:t>Caller’s ARP</w:t>
+            </w:r>
+          </w:p>
+        </w:tc>
+      </w:tr>
+      <w:tr>
+        <w:tc>
+          <w:tcPr>
+            <w:tcW w:w="1980" w:type="dxa"/>
+          </w:tcPr>
+          <w:p>
+            <w:r>
+              <w:t>Return address</w:t>
+            </w:r>
+          </w:p>
+        </w:tc>
+      </w:tr>
+    </w:tbl>
+    <w:p>
+      <w:r>
+        <w:br w:type="textWrapping" w:clear="all"/>
+      </w:r>
+    </w:p>
+    <w:p>
+      <w:pPr>
+        <w:pStyle w:val="Heading3"/>
+        <w:ind w:left="357"/>
+      </w:pPr>
+      <w:r>
+        <w:t>Semantics</w:t>
+      </w:r>
+    </w:p>
+    <w:p>
+      <w:r>
+        <w:t>Procedures allow to write repetitive instructions only once, thus decreasing the size of code. Of course, procedures do not produces return values, thus mostly should be used for independent code blocks that do not need to return anything. Procedures are executed when they are called. After the call, procedure body is executed with the given values and procedure call is ended.</w:t>
+      </w:r>
+    </w:p>
+    <w:p>
+      <w:pPr>
+        <w:pStyle w:val="Heading3"/>
+        <w:ind w:left="357"/>
+      </w:pPr>
+      <w:r>
+        <w:t>Code generation</w:t>
+      </w:r>
+    </w:p>
+    <w:p>
+      <w:r>
+        <w:t xml:space="preserve">Procedure code generation complications mostly lie in the </w:t>
+      </w:r>
+      <w:proofErr w:type="spellStart"/>
+      <w:r>
+        <w:t>precall</w:t>
+      </w:r>
+      <w:proofErr w:type="spellEnd"/>
+      <w:r>
+        <w:t xml:space="preserve">, prologue, epilogue and </w:t>
+      </w:r>
+      <w:proofErr w:type="spellStart"/>
+      <w:r>
+        <w:t>postcall</w:t>
+      </w:r>
+      <w:proofErr w:type="spellEnd"/>
+      <w:r>
+        <w:t xml:space="preserve"> sections. An example code generation can be seen in the </w:t>
+      </w:r>
+      <w:r>
+        <w:fldChar w:fldCharType="begin"/>
+      </w:r>
+      <w:r>
+        <w:instrText xml:space="preserve"> REF _Ref75938776 \h </w:instrText>
+      </w:r>
+      <w:r>
+        <w:fldChar w:fldCharType="separate"/>
+      </w:r>
+      <w:r>
+        <w:t xml:space="preserve">Table </w:t>
+      </w:r>
+      <w:r>
+        <w:rPr>
+          <w:noProof/>
+        </w:rPr>
+        <w:t>18</w:t>
+      </w:r>
+      <w:r>
+        <w:fldChar w:fldCharType="end"/>
+      </w:r>
+      <w:r>
+        <w:t xml:space="preserve">. Each programs first instruction is a jump to the main body, due to fact that procedures are declared before the main body. Then at the start of main body execution, correct activation record pointer value is set in the register A. It is done by retrieving current stack pointer value, as AR allocation is stack based. Then local data area is allocated for the main body by moving the stack pointer to the of local data area. This way all necessary </w:t>
+      </w:r>
+      <w:r>
+        <w:t xml:space="preserve">preparations are done. When procedure is called, caller firstly executes a </w:t>
+      </w:r>
+      <w:proofErr w:type="spellStart"/>
+      <w:r>
+        <w:t>precall</w:t>
+      </w:r>
+      <w:proofErr w:type="spellEnd"/>
+      <w:r>
+        <w:t xml:space="preserve">. Firstly, during </w:t>
+      </w:r>
+      <w:proofErr w:type="spellStart"/>
+      <w:r>
+        <w:t>precall</w:t>
+      </w:r>
+      <w:proofErr w:type="spellEnd"/>
+      <w:r>
+        <w:t xml:space="preserve"> return address and caller’s ARP are pushed on the stack, then the parameter values are pushed and lastly, the ARP is moved to the start of the parameter area and jump to the procedure start is executed. During prologue, procedure moves stack pointer to allocate the memory for local variables. After that, procedure body is executed. When procedure ends its execution, epilogue is started. During epilogue, procedure retrieves caller’s ARP, return address and moves stack pointer to the of caller’s local data area. Retrieved ARP is written into the ARP register (</w:t>
+      </w:r>
+      <w:proofErr w:type="spellStart"/>
+      <w:r>
+        <w:t>regA</w:t>
+      </w:r>
+      <w:proofErr w:type="spellEnd"/>
+      <w:r>
+        <w:t xml:space="preserve">) and at the jump to return address is executed. Because procedure does not return </w:t>
+      </w:r>
+      <w:r>
+        <w:lastRenderedPageBreak/>
+        <w:t>any value and cannot be used in any mathematical or logical expressions, no prologue is needed as no register saves or re</w:t>
+      </w:r>
+      <w:r>
+        <w:t>turn value retrievals need to be done.</w:t>
+      </w:r>
+      <w:bookmarkStart w:id="54" w:name="_GoBack"/>
+      <w:bookmarkEnd w:id="54"/>
+    </w:p>
+    <w:p>
+      <w:pPr>
+        <w:pStyle w:val="Caption"/>
+        <w:keepNext/>
+        <w:jc w:val="right"/>
+      </w:pPr>
+      <w:bookmarkStart w:id="55" w:name="_Ref75938776"/>
+      <w:r>
+        <w:t xml:space="preserve">Table </w:t>
+      </w:r>
+      <w:fldSimple w:instr=" SEQ Table \* ARABIC ">
+        <w:r>
+          <w:rPr>
+            <w:noProof/>
+          </w:rPr>
+          <w:t>18</w:t>
+        </w:r>
+      </w:fldSimple>
+      <w:bookmarkEnd w:id="55"/>
+      <w:r>
+        <w:t>. Example code generation for the procedures</w:t>
+      </w:r>
+    </w:p>
+    <w:tbl>
+      <w:tblPr>
+        <w:tblStyle w:val="TableGrid"/>
+        <w:tblW w:w="0" w:type="auto"/>
+        <w:tblLook w:val="04A0" w:firstRow="1" w:lastRow="0" w:firstColumn="1" w:lastColumn="0" w:noHBand="0" w:noVBand="1"/>
+      </w:tblPr>
+      <w:tblGrid>
+        <w:gridCol w:w="4675"/>
+        <w:gridCol w:w="4675"/>
+      </w:tblGrid>
+      <w:tr>
+        <w:tc>
+          <w:tcPr>
+            <w:tcW w:w="4675" w:type="dxa"/>
+          </w:tcPr>
+          <w:p>
+            <w:pPr>
+              <w:rPr>
+                <w:rFonts w:ascii="Consolas" w:hAnsi="Consolas"/>
+                <w:color w:val="0070C0"/>
+              </w:rPr>
+            </w:pPr>
+            <w:r>
+              <w:rPr>
+                <w:rFonts w:ascii="Consolas" w:hAnsi="Consolas"/>
+                <w:color w:val="0070C0"/>
+              </w:rPr>
+              <w:t>pickle p1(</w:t>
+            </w:r>
+            <w:proofErr w:type="spellStart"/>
+            <w:r>
+              <w:rPr>
+                <w:rFonts w:ascii="Consolas" w:hAnsi="Consolas"/>
+                <w:color w:val="0070C0"/>
+              </w:rPr>
+              <w:t>int</w:t>
+            </w:r>
+            <w:proofErr w:type="spellEnd"/>
+            <w:r>
+              <w:rPr>
+                <w:rFonts w:ascii="Consolas" w:hAnsi="Consolas"/>
+                <w:color w:val="0070C0"/>
+              </w:rPr>
+              <w:t xml:space="preserve"> a) {</w:t>
+            </w:r>
+          </w:p>
+          <w:p>
+            <w:pPr>
+              <w:rPr>
+                <w:rFonts w:ascii="Consolas" w:hAnsi="Consolas"/>
+              </w:rPr>
+            </w:pPr>
+            <w:r>
+              <w:rPr>
+                <w:rFonts w:ascii="Consolas" w:hAnsi="Consolas"/>
+              </w:rPr>
+              <w:tab/>
+            </w:r>
+            <w:r>
+              <w:rPr>
+                <w:rFonts w:ascii="Consolas" w:hAnsi="Consolas"/>
+                <w:color w:val="00B050"/>
+              </w:rPr>
+              <w:t>print(a+1);</w:t>
+            </w:r>
+          </w:p>
+          <w:p>
+            <w:pPr>
+              <w:rPr>
+                <w:rFonts w:ascii="Consolas" w:hAnsi="Consolas"/>
+                <w:color w:val="0070C0"/>
+              </w:rPr>
+            </w:pPr>
+            <w:r>
+              <w:rPr>
+                <w:rFonts w:ascii="Consolas" w:hAnsi="Consolas"/>
+                <w:color w:val="0070C0"/>
+              </w:rPr>
+              <w:t>}</w:t>
+            </w:r>
+          </w:p>
+          <w:p>
+            <w:pPr>
+              <w:rPr>
+                <w:rFonts w:ascii="Consolas" w:hAnsi="Consolas"/>
+              </w:rPr>
+            </w:pPr>
+          </w:p>
+          <w:p>
+            <w:pPr>
+              <w:rPr>
+                <w:rFonts w:ascii="Consolas" w:hAnsi="Consolas"/>
+                <w:color w:val="FF0000"/>
+              </w:rPr>
+            </w:pPr>
+            <w:r>
+              <w:rPr>
+                <w:rFonts w:ascii="Consolas" w:hAnsi="Consolas"/>
+                <w:color w:val="FF0000"/>
+              </w:rPr>
+              <w:t>cannon {</w:t>
+            </w:r>
+          </w:p>
+          <w:p>
+            <w:pPr>
+              <w:rPr>
+                <w:rFonts w:ascii="Consolas" w:hAnsi="Consolas"/>
+                <w:color w:val="FF0000"/>
+              </w:rPr>
+            </w:pPr>
+            <w:r>
+              <w:rPr>
+                <w:rFonts w:ascii="Consolas" w:hAnsi="Consolas"/>
+              </w:rPr>
+              <w:tab/>
+            </w:r>
+            <w:r>
+              <w:rPr>
+                <w:rFonts w:ascii="Consolas" w:hAnsi="Consolas"/>
+                <w:color w:val="FF0000"/>
+              </w:rPr>
+              <w:t>p1(5);</w:t>
+            </w:r>
+          </w:p>
+          <w:p>
+            <w:pPr>
+              <w:rPr>
+                <w:rFonts w:ascii="Consolas" w:hAnsi="Consolas"/>
+              </w:rPr>
+            </w:pPr>
+            <w:r>
+              <w:rPr>
+                <w:rFonts w:ascii="Consolas" w:hAnsi="Consolas"/>
+                <w:color w:val="FF0000"/>
+              </w:rPr>
+              <w:t>}</w:t>
+            </w:r>
+          </w:p>
+        </w:tc>
+        <w:tc>
+          <w:tcPr>
+            <w:tcW w:w="4675" w:type="dxa"/>
+          </w:tcPr>
+          <w:p>
+            <w:pPr>
+              <w:rPr>
+                <w:rFonts w:ascii="Consolas" w:hAnsi="Consolas"/>
+              </w:rPr>
+            </w:pPr>
+            <w:proofErr w:type="spellStart"/>
+            <w:r>
+              <w:rPr>
+                <w:rFonts w:ascii="Consolas" w:hAnsi="Consolas"/>
+              </w:rPr>
+              <w:t>prog</w:t>
+            </w:r>
+            <w:proofErr w:type="spellEnd"/>
+            <w:r>
+              <w:rPr>
+                <w:rFonts w:ascii="Consolas" w:hAnsi="Consolas"/>
+              </w:rPr>
+              <w:t xml:space="preserve"> = [ </w:t>
+            </w:r>
+          </w:p>
+          <w:p>
+            <w:pPr>
+              <w:rPr>
+                <w:rFonts w:ascii="Consolas" w:hAnsi="Consolas"/>
+              </w:rPr>
+            </w:pPr>
+            <w:r>
+              <w:rPr>
+                <w:rFonts w:ascii="Consolas" w:hAnsi="Consolas"/>
+              </w:rPr>
+              <w:t xml:space="preserve">   </w:t>
+            </w:r>
+            <w:r>
+              <w:rPr>
+                <w:rFonts w:ascii="Consolas" w:hAnsi="Consolas"/>
+                <w:color w:val="FF0000"/>
+              </w:rPr>
+              <w:t>Jump (Abs (16))</w:t>
+            </w:r>
+          </w:p>
+          <w:p>
+            <w:pPr>
+              <w:rPr>
+                <w:rFonts w:ascii="Consolas" w:hAnsi="Consolas"/>
+                <w:color w:val="0070C0"/>
+              </w:rPr>
+            </w:pPr>
+            <w:r>
+              <w:rPr>
+                <w:rFonts w:ascii="Consolas" w:hAnsi="Consolas"/>
+              </w:rPr>
+              <w:t xml:space="preserve"> </w:t>
+            </w:r>
+            <w:r>
+              <w:rPr>
+                <w:rFonts w:ascii="Consolas" w:hAnsi="Consolas"/>
+                <w:color w:val="0070C0"/>
+              </w:rPr>
+              <w:t>, Load (</w:t>
+            </w:r>
+            <w:proofErr w:type="spellStart"/>
+            <w:r>
+              <w:rPr>
+                <w:rFonts w:ascii="Consolas" w:hAnsi="Consolas"/>
+                <w:color w:val="0070C0"/>
+              </w:rPr>
+              <w:t>ImmValue</w:t>
+            </w:r>
+            <w:proofErr w:type="spellEnd"/>
+            <w:r>
+              <w:rPr>
+                <w:rFonts w:ascii="Consolas" w:hAnsi="Consolas"/>
+                <w:color w:val="0070C0"/>
+              </w:rPr>
+              <w:t xml:space="preserve"> (0)) </w:t>
+            </w:r>
+            <w:proofErr w:type="spellStart"/>
+            <w:r>
+              <w:rPr>
+                <w:rFonts w:ascii="Consolas" w:hAnsi="Consolas"/>
+                <w:color w:val="0070C0"/>
+              </w:rPr>
+              <w:t>regB</w:t>
+            </w:r>
+            <w:proofErr w:type="spellEnd"/>
+          </w:p>
+          <w:p>
+            <w:pPr>
+              <w:rPr>
+                <w:rFonts w:ascii="Consolas" w:hAnsi="Consolas"/>
+                <w:color w:val="0070C0"/>
+              </w:rPr>
+            </w:pPr>
+            <w:r>
+              <w:rPr>
+                <w:rFonts w:ascii="Consolas" w:hAnsi="Consolas"/>
+                <w:color w:val="0070C0"/>
+              </w:rPr>
+              <w:t xml:space="preserve"> , Compute Sub </w:t>
+            </w:r>
+            <w:proofErr w:type="spellStart"/>
+            <w:r>
+              <w:rPr>
+                <w:rFonts w:ascii="Consolas" w:hAnsi="Consolas"/>
+                <w:color w:val="0070C0"/>
+              </w:rPr>
+              <w:t>regA</w:t>
+            </w:r>
+            <w:proofErr w:type="spellEnd"/>
+            <w:r>
+              <w:rPr>
+                <w:rFonts w:ascii="Consolas" w:hAnsi="Consolas"/>
+                <w:color w:val="0070C0"/>
+              </w:rPr>
+              <w:t xml:space="preserve"> </w:t>
+            </w:r>
+            <w:proofErr w:type="spellStart"/>
+            <w:r>
+              <w:rPr>
+                <w:rFonts w:ascii="Consolas" w:hAnsi="Consolas"/>
+                <w:color w:val="0070C0"/>
+              </w:rPr>
+              <w:t>regB</w:t>
+            </w:r>
+            <w:proofErr w:type="spellEnd"/>
+            <w:r>
+              <w:rPr>
+                <w:rFonts w:ascii="Consolas" w:hAnsi="Consolas"/>
+                <w:color w:val="0070C0"/>
+              </w:rPr>
+              <w:t xml:space="preserve"> </w:t>
+            </w:r>
+            <w:proofErr w:type="spellStart"/>
+            <w:r>
+              <w:rPr>
+                <w:rFonts w:ascii="Consolas" w:hAnsi="Consolas"/>
+                <w:color w:val="0070C0"/>
+              </w:rPr>
+              <w:t>regSP</w:t>
+            </w:r>
+            <w:proofErr w:type="spellEnd"/>
+          </w:p>
+          <w:p>
+            <w:pPr>
+              <w:rPr>
+                <w:rFonts w:ascii="Consolas" w:hAnsi="Consolas"/>
+                <w:color w:val="00B050"/>
+              </w:rPr>
+            </w:pPr>
+            <w:r>
+              <w:rPr>
+                <w:rFonts w:ascii="Consolas" w:hAnsi="Consolas"/>
+                <w:color w:val="00B050"/>
+              </w:rPr>
+              <w:t xml:space="preserve"> , Load (</w:t>
+            </w:r>
+            <w:proofErr w:type="spellStart"/>
+            <w:r>
+              <w:rPr>
+                <w:rFonts w:ascii="Consolas" w:hAnsi="Consolas"/>
+                <w:color w:val="00B050"/>
+              </w:rPr>
+              <w:t>ImmValue</w:t>
+            </w:r>
+            <w:proofErr w:type="spellEnd"/>
+            <w:r>
+              <w:rPr>
+                <w:rFonts w:ascii="Consolas" w:hAnsi="Consolas"/>
+                <w:color w:val="00B050"/>
+              </w:rPr>
+              <w:t xml:space="preserve"> (0)) </w:t>
+            </w:r>
+            <w:proofErr w:type="spellStart"/>
+            <w:r>
+              <w:rPr>
+                <w:rFonts w:ascii="Consolas" w:hAnsi="Consolas"/>
+                <w:color w:val="00B050"/>
+              </w:rPr>
+              <w:t>regB</w:t>
+            </w:r>
+            <w:proofErr w:type="spellEnd"/>
+          </w:p>
+          <w:p>
+            <w:pPr>
+              <w:rPr>
+                <w:rFonts w:ascii="Consolas" w:hAnsi="Consolas"/>
+                <w:color w:val="00B050"/>
+              </w:rPr>
+            </w:pPr>
+            <w:r>
+              <w:rPr>
+                <w:rFonts w:ascii="Consolas" w:hAnsi="Consolas"/>
+                <w:color w:val="00B050"/>
+              </w:rPr>
+              <w:t xml:space="preserve"> , Compute Sub </w:t>
+            </w:r>
+            <w:proofErr w:type="spellStart"/>
+            <w:r>
+              <w:rPr>
+                <w:rFonts w:ascii="Consolas" w:hAnsi="Consolas"/>
+                <w:color w:val="00B050"/>
+              </w:rPr>
+              <w:t>regA</w:t>
+            </w:r>
+            <w:proofErr w:type="spellEnd"/>
+            <w:r>
+              <w:rPr>
+                <w:rFonts w:ascii="Consolas" w:hAnsi="Consolas"/>
+                <w:color w:val="00B050"/>
+              </w:rPr>
+              <w:t xml:space="preserve"> </w:t>
+            </w:r>
+            <w:proofErr w:type="spellStart"/>
+            <w:r>
+              <w:rPr>
+                <w:rFonts w:ascii="Consolas" w:hAnsi="Consolas"/>
+                <w:color w:val="00B050"/>
+              </w:rPr>
+              <w:t>regB</w:t>
+            </w:r>
+            <w:proofErr w:type="spellEnd"/>
+            <w:r>
+              <w:rPr>
+                <w:rFonts w:ascii="Consolas" w:hAnsi="Consolas"/>
+                <w:color w:val="00B050"/>
+              </w:rPr>
+              <w:t xml:space="preserve"> </w:t>
+            </w:r>
+            <w:proofErr w:type="spellStart"/>
+            <w:r>
+              <w:rPr>
+                <w:rFonts w:ascii="Consolas" w:hAnsi="Consolas"/>
+                <w:color w:val="00B050"/>
+              </w:rPr>
+              <w:t>regB</w:t>
+            </w:r>
+            <w:proofErr w:type="spellEnd"/>
+          </w:p>
+          <w:p>
+            <w:pPr>
+              <w:rPr>
+                <w:rFonts w:ascii="Consolas" w:hAnsi="Consolas"/>
+                <w:color w:val="00B050"/>
+              </w:rPr>
+            </w:pPr>
+            <w:r>
+              <w:rPr>
+                <w:rFonts w:ascii="Consolas" w:hAnsi="Consolas"/>
+                <w:color w:val="00B050"/>
+              </w:rPr>
+              <w:t xml:space="preserve"> , Load (</w:t>
+            </w:r>
+            <w:proofErr w:type="spellStart"/>
+            <w:r>
+              <w:rPr>
+                <w:rFonts w:ascii="Consolas" w:hAnsi="Consolas"/>
+                <w:color w:val="00B050"/>
+              </w:rPr>
+              <w:t>IndAddr</w:t>
+            </w:r>
+            <w:proofErr w:type="spellEnd"/>
+            <w:r>
+              <w:rPr>
+                <w:rFonts w:ascii="Consolas" w:hAnsi="Consolas"/>
+                <w:color w:val="00B050"/>
+              </w:rPr>
+              <w:t xml:space="preserve"> </w:t>
+            </w:r>
+            <w:proofErr w:type="spellStart"/>
+            <w:r>
+              <w:rPr>
+                <w:rFonts w:ascii="Consolas" w:hAnsi="Consolas"/>
+                <w:color w:val="00B050"/>
+              </w:rPr>
+              <w:t>regB</w:t>
+            </w:r>
+            <w:proofErr w:type="spellEnd"/>
+            <w:r>
+              <w:rPr>
+                <w:rFonts w:ascii="Consolas" w:hAnsi="Consolas"/>
+                <w:color w:val="00B050"/>
+              </w:rPr>
+              <w:t xml:space="preserve">) </w:t>
+            </w:r>
+            <w:proofErr w:type="spellStart"/>
+            <w:r>
+              <w:rPr>
+                <w:rFonts w:ascii="Consolas" w:hAnsi="Consolas"/>
+                <w:color w:val="00B050"/>
+              </w:rPr>
+              <w:t>regB</w:t>
+            </w:r>
+            <w:proofErr w:type="spellEnd"/>
+          </w:p>
+          <w:p>
+            <w:pPr>
+              <w:rPr>
+                <w:rFonts w:ascii="Consolas" w:hAnsi="Consolas"/>
+                <w:color w:val="00B050"/>
+              </w:rPr>
+            </w:pPr>
+            <w:r>
+              <w:rPr>
+                <w:rFonts w:ascii="Consolas" w:hAnsi="Consolas"/>
+                <w:color w:val="00B050"/>
+              </w:rPr>
+              <w:t xml:space="preserve"> , Load (</w:t>
+            </w:r>
+            <w:proofErr w:type="spellStart"/>
+            <w:r>
+              <w:rPr>
+                <w:rFonts w:ascii="Consolas" w:hAnsi="Consolas"/>
+                <w:color w:val="00B050"/>
+              </w:rPr>
+              <w:t>ImmValue</w:t>
+            </w:r>
+            <w:proofErr w:type="spellEnd"/>
+            <w:r>
+              <w:rPr>
+                <w:rFonts w:ascii="Consolas" w:hAnsi="Consolas"/>
+                <w:color w:val="00B050"/>
+              </w:rPr>
+              <w:t xml:space="preserve"> (1)) </w:t>
+            </w:r>
+            <w:proofErr w:type="spellStart"/>
+            <w:r>
+              <w:rPr>
+                <w:rFonts w:ascii="Consolas" w:hAnsi="Consolas"/>
+                <w:color w:val="00B050"/>
+              </w:rPr>
+              <w:t>regC</w:t>
+            </w:r>
+            <w:proofErr w:type="spellEnd"/>
+          </w:p>
+          <w:p>
+            <w:pPr>
+              <w:rPr>
+                <w:rFonts w:ascii="Consolas" w:hAnsi="Consolas"/>
+                <w:color w:val="00B050"/>
+              </w:rPr>
+            </w:pPr>
+            <w:r>
+              <w:rPr>
+                <w:rFonts w:ascii="Consolas" w:hAnsi="Consolas"/>
+                <w:color w:val="00B050"/>
+              </w:rPr>
+              <w:t xml:space="preserve"> , Compute Add </w:t>
+            </w:r>
+            <w:proofErr w:type="spellStart"/>
+            <w:r>
+              <w:rPr>
+                <w:rFonts w:ascii="Consolas" w:hAnsi="Consolas"/>
+                <w:color w:val="00B050"/>
+              </w:rPr>
+              <w:t>regB</w:t>
+            </w:r>
+            <w:proofErr w:type="spellEnd"/>
+            <w:r>
+              <w:rPr>
+                <w:rFonts w:ascii="Consolas" w:hAnsi="Consolas"/>
+                <w:color w:val="00B050"/>
+              </w:rPr>
+              <w:t xml:space="preserve"> </w:t>
+            </w:r>
+            <w:proofErr w:type="spellStart"/>
+            <w:r>
+              <w:rPr>
+                <w:rFonts w:ascii="Consolas" w:hAnsi="Consolas"/>
+                <w:color w:val="00B050"/>
+              </w:rPr>
+              <w:t>regC</w:t>
+            </w:r>
+            <w:proofErr w:type="spellEnd"/>
+            <w:r>
+              <w:rPr>
+                <w:rFonts w:ascii="Consolas" w:hAnsi="Consolas"/>
+                <w:color w:val="00B050"/>
+              </w:rPr>
+              <w:t xml:space="preserve"> </w:t>
+            </w:r>
+            <w:proofErr w:type="spellStart"/>
+            <w:r>
+              <w:rPr>
+                <w:rFonts w:ascii="Consolas" w:hAnsi="Consolas"/>
+                <w:color w:val="00B050"/>
+              </w:rPr>
+              <w:t>regB</w:t>
+            </w:r>
+            <w:proofErr w:type="spellEnd"/>
+          </w:p>
+          <w:p>
+            <w:pPr>
+              <w:rPr>
+                <w:rFonts w:ascii="Consolas" w:hAnsi="Consolas"/>
+                <w:color w:val="00B050"/>
+              </w:rPr>
+            </w:pPr>
+            <w:r>
+              <w:rPr>
+                <w:rFonts w:ascii="Consolas" w:hAnsi="Consolas"/>
+                <w:color w:val="00B050"/>
+              </w:rPr>
+              <w:t xml:space="preserve"> , </w:t>
+            </w:r>
+            <w:proofErr w:type="spellStart"/>
+            <w:r>
+              <w:rPr>
+                <w:rFonts w:ascii="Consolas" w:hAnsi="Consolas"/>
+                <w:color w:val="00B050"/>
+              </w:rPr>
+              <w:t>WriteInstr</w:t>
+            </w:r>
+            <w:proofErr w:type="spellEnd"/>
+            <w:r>
+              <w:rPr>
+                <w:rFonts w:ascii="Consolas" w:hAnsi="Consolas"/>
+                <w:color w:val="00B050"/>
+              </w:rPr>
+              <w:t xml:space="preserve"> </w:t>
+            </w:r>
+            <w:proofErr w:type="spellStart"/>
+            <w:r>
+              <w:rPr>
+                <w:rFonts w:ascii="Consolas" w:hAnsi="Consolas"/>
+                <w:color w:val="00B050"/>
+              </w:rPr>
+              <w:t>regB</w:t>
+            </w:r>
+            <w:proofErr w:type="spellEnd"/>
+            <w:r>
+              <w:rPr>
+                <w:rFonts w:ascii="Consolas" w:hAnsi="Consolas"/>
+                <w:color w:val="00B050"/>
+              </w:rPr>
+              <w:t xml:space="preserve"> </w:t>
+            </w:r>
+            <w:proofErr w:type="spellStart"/>
+            <w:r>
+              <w:rPr>
+                <w:rFonts w:ascii="Consolas" w:hAnsi="Consolas"/>
+                <w:color w:val="00B050"/>
+              </w:rPr>
+              <w:t>numberIO</w:t>
+            </w:r>
+            <w:proofErr w:type="spellEnd"/>
+          </w:p>
+          <w:p>
+            <w:pPr>
+              <w:rPr>
+                <w:rFonts w:ascii="Consolas" w:hAnsi="Consolas"/>
+                <w:color w:val="0070C0"/>
+              </w:rPr>
+            </w:pPr>
+            <w:r>
+              <w:rPr>
+                <w:rFonts w:ascii="Consolas" w:hAnsi="Consolas"/>
+              </w:rPr>
+              <w:t xml:space="preserve"> </w:t>
+            </w:r>
+            <w:r>
+              <w:rPr>
+                <w:rFonts w:ascii="Consolas" w:hAnsi="Consolas"/>
+                <w:color w:val="0070C0"/>
+              </w:rPr>
+              <w:t xml:space="preserve">, Compute </w:t>
+            </w:r>
+            <w:proofErr w:type="spellStart"/>
+            <w:r>
+              <w:rPr>
+                <w:rFonts w:ascii="Consolas" w:hAnsi="Consolas"/>
+                <w:color w:val="0070C0"/>
+              </w:rPr>
+              <w:t>Incr</w:t>
+            </w:r>
+            <w:proofErr w:type="spellEnd"/>
+            <w:r>
+              <w:rPr>
+                <w:rFonts w:ascii="Consolas" w:hAnsi="Consolas"/>
+                <w:color w:val="0070C0"/>
+              </w:rPr>
+              <w:t xml:space="preserve"> </w:t>
+            </w:r>
+            <w:proofErr w:type="spellStart"/>
+            <w:r>
+              <w:rPr>
+                <w:rFonts w:ascii="Consolas" w:hAnsi="Consolas"/>
+                <w:color w:val="0070C0"/>
+              </w:rPr>
+              <w:t>regA</w:t>
+            </w:r>
+            <w:proofErr w:type="spellEnd"/>
+            <w:r>
+              <w:rPr>
+                <w:rFonts w:ascii="Consolas" w:hAnsi="Consolas"/>
+                <w:color w:val="0070C0"/>
+              </w:rPr>
+              <w:t xml:space="preserve"> reg0 </w:t>
+            </w:r>
+            <w:proofErr w:type="spellStart"/>
+            <w:r>
+              <w:rPr>
+                <w:rFonts w:ascii="Consolas" w:hAnsi="Consolas"/>
+                <w:color w:val="0070C0"/>
+              </w:rPr>
+              <w:t>regB</w:t>
+            </w:r>
+            <w:proofErr w:type="spellEnd"/>
+          </w:p>
+          <w:p>
+            <w:pPr>
+              <w:rPr>
+                <w:rFonts w:ascii="Consolas" w:hAnsi="Consolas"/>
+                <w:color w:val="0070C0"/>
+              </w:rPr>
+            </w:pPr>
+            <w:r>
+              <w:rPr>
+                <w:rFonts w:ascii="Consolas" w:hAnsi="Consolas"/>
+                <w:color w:val="0070C0"/>
+              </w:rPr>
+              <w:t xml:space="preserve"> , Compute </w:t>
+            </w:r>
+            <w:proofErr w:type="spellStart"/>
+            <w:r>
+              <w:rPr>
+                <w:rFonts w:ascii="Consolas" w:hAnsi="Consolas"/>
+                <w:color w:val="0070C0"/>
+              </w:rPr>
+              <w:t>Incr</w:t>
+            </w:r>
+            <w:proofErr w:type="spellEnd"/>
+            <w:r>
+              <w:rPr>
+                <w:rFonts w:ascii="Consolas" w:hAnsi="Consolas"/>
+                <w:color w:val="0070C0"/>
+              </w:rPr>
+              <w:t xml:space="preserve"> </w:t>
+            </w:r>
+            <w:proofErr w:type="spellStart"/>
+            <w:r>
+              <w:rPr>
+                <w:rFonts w:ascii="Consolas" w:hAnsi="Consolas"/>
+                <w:color w:val="0070C0"/>
+              </w:rPr>
+              <w:t>regB</w:t>
+            </w:r>
+            <w:proofErr w:type="spellEnd"/>
+            <w:r>
+              <w:rPr>
+                <w:rFonts w:ascii="Consolas" w:hAnsi="Consolas"/>
+                <w:color w:val="0070C0"/>
+              </w:rPr>
+              <w:t xml:space="preserve"> reg0 </w:t>
+            </w:r>
+            <w:proofErr w:type="spellStart"/>
+            <w:r>
+              <w:rPr>
+                <w:rFonts w:ascii="Consolas" w:hAnsi="Consolas"/>
+                <w:color w:val="0070C0"/>
+              </w:rPr>
+              <w:t>regC</w:t>
+            </w:r>
+            <w:proofErr w:type="spellEnd"/>
+          </w:p>
+          <w:p>
+            <w:pPr>
+              <w:rPr>
+                <w:rFonts w:ascii="Consolas" w:hAnsi="Consolas"/>
+                <w:color w:val="0070C0"/>
+              </w:rPr>
+            </w:pPr>
+            <w:r>
+              <w:rPr>
+                <w:rFonts w:ascii="Consolas" w:hAnsi="Consolas"/>
+                <w:color w:val="0070C0"/>
+              </w:rPr>
+              <w:t xml:space="preserve"> , Compute Add </w:t>
+            </w:r>
+            <w:proofErr w:type="spellStart"/>
+            <w:r>
+              <w:rPr>
+                <w:rFonts w:ascii="Consolas" w:hAnsi="Consolas"/>
+                <w:color w:val="0070C0"/>
+              </w:rPr>
+              <w:t>regC</w:t>
+            </w:r>
+            <w:proofErr w:type="spellEnd"/>
+            <w:r>
+              <w:rPr>
+                <w:rFonts w:ascii="Consolas" w:hAnsi="Consolas"/>
+                <w:color w:val="0070C0"/>
+              </w:rPr>
+              <w:t xml:space="preserve"> reg0 </w:t>
+            </w:r>
+            <w:proofErr w:type="spellStart"/>
+            <w:r>
+              <w:rPr>
+                <w:rFonts w:ascii="Consolas" w:hAnsi="Consolas"/>
+                <w:color w:val="0070C0"/>
+              </w:rPr>
+              <w:t>regSP</w:t>
+            </w:r>
+            <w:proofErr w:type="spellEnd"/>
+          </w:p>
+          <w:p>
+            <w:pPr>
+              <w:rPr>
+                <w:rFonts w:ascii="Consolas" w:hAnsi="Consolas"/>
+                <w:color w:val="0070C0"/>
+              </w:rPr>
+            </w:pPr>
+            <w:r>
+              <w:rPr>
+                <w:rFonts w:ascii="Consolas" w:hAnsi="Consolas"/>
+                <w:color w:val="0070C0"/>
+              </w:rPr>
+              <w:t xml:space="preserve"> , Compute </w:t>
+            </w:r>
+            <w:proofErr w:type="spellStart"/>
+            <w:r>
+              <w:rPr>
+                <w:rFonts w:ascii="Consolas" w:hAnsi="Consolas"/>
+                <w:color w:val="0070C0"/>
+              </w:rPr>
+              <w:t>Incr</w:t>
+            </w:r>
+            <w:proofErr w:type="spellEnd"/>
+            <w:r>
+              <w:rPr>
+                <w:rFonts w:ascii="Consolas" w:hAnsi="Consolas"/>
+                <w:color w:val="0070C0"/>
+              </w:rPr>
+              <w:t xml:space="preserve"> </w:t>
+            </w:r>
+            <w:proofErr w:type="spellStart"/>
+            <w:r>
+              <w:rPr>
+                <w:rFonts w:ascii="Consolas" w:hAnsi="Consolas"/>
+                <w:color w:val="0070C0"/>
+              </w:rPr>
+              <w:t>regSP</w:t>
+            </w:r>
+            <w:proofErr w:type="spellEnd"/>
+            <w:r>
+              <w:rPr>
+                <w:rFonts w:ascii="Consolas" w:hAnsi="Consolas"/>
+                <w:color w:val="0070C0"/>
+              </w:rPr>
+              <w:t xml:space="preserve"> reg0 </w:t>
+            </w:r>
+            <w:proofErr w:type="spellStart"/>
+            <w:r>
+              <w:rPr>
+                <w:rFonts w:ascii="Consolas" w:hAnsi="Consolas"/>
+                <w:color w:val="0070C0"/>
+              </w:rPr>
+              <w:t>regSP</w:t>
+            </w:r>
+            <w:proofErr w:type="spellEnd"/>
+          </w:p>
+          <w:p>
+            <w:pPr>
+              <w:rPr>
+                <w:rFonts w:ascii="Consolas" w:hAnsi="Consolas"/>
+                <w:color w:val="0070C0"/>
+              </w:rPr>
+            </w:pPr>
+            <w:r>
+              <w:rPr>
+                <w:rFonts w:ascii="Consolas" w:hAnsi="Consolas"/>
+                <w:color w:val="0070C0"/>
+              </w:rPr>
+              <w:t xml:space="preserve"> , Load (</w:t>
+            </w:r>
+            <w:proofErr w:type="spellStart"/>
+            <w:r>
+              <w:rPr>
+                <w:rFonts w:ascii="Consolas" w:hAnsi="Consolas"/>
+                <w:color w:val="0070C0"/>
+              </w:rPr>
+              <w:t>IndAddr</w:t>
+            </w:r>
+            <w:proofErr w:type="spellEnd"/>
+            <w:r>
+              <w:rPr>
+                <w:rFonts w:ascii="Consolas" w:hAnsi="Consolas"/>
+                <w:color w:val="0070C0"/>
+              </w:rPr>
+              <w:t xml:space="preserve"> </w:t>
+            </w:r>
+            <w:proofErr w:type="spellStart"/>
+            <w:r>
+              <w:rPr>
+                <w:rFonts w:ascii="Consolas" w:hAnsi="Consolas"/>
+                <w:color w:val="0070C0"/>
+              </w:rPr>
+              <w:t>regB</w:t>
+            </w:r>
+            <w:proofErr w:type="spellEnd"/>
+            <w:r>
+              <w:rPr>
+                <w:rFonts w:ascii="Consolas" w:hAnsi="Consolas"/>
+                <w:color w:val="0070C0"/>
+              </w:rPr>
+              <w:t xml:space="preserve">) </w:t>
+            </w:r>
+            <w:proofErr w:type="spellStart"/>
+            <w:r>
+              <w:rPr>
+                <w:rFonts w:ascii="Consolas" w:hAnsi="Consolas"/>
+                <w:color w:val="0070C0"/>
+              </w:rPr>
+              <w:t>regA</w:t>
+            </w:r>
+            <w:proofErr w:type="spellEnd"/>
+          </w:p>
+          <w:p>
+            <w:pPr>
+              <w:rPr>
+                <w:rFonts w:ascii="Consolas" w:hAnsi="Consolas"/>
+                <w:color w:val="0070C0"/>
+              </w:rPr>
+            </w:pPr>
+            <w:r>
+              <w:rPr>
+                <w:rFonts w:ascii="Consolas" w:hAnsi="Consolas"/>
+                <w:color w:val="0070C0"/>
+              </w:rPr>
+              <w:t xml:space="preserve"> , Load (</w:t>
+            </w:r>
+            <w:proofErr w:type="spellStart"/>
+            <w:r>
+              <w:rPr>
+                <w:rFonts w:ascii="Consolas" w:hAnsi="Consolas"/>
+                <w:color w:val="0070C0"/>
+              </w:rPr>
+              <w:t>IndAddr</w:t>
+            </w:r>
+            <w:proofErr w:type="spellEnd"/>
+            <w:r>
+              <w:rPr>
+                <w:rFonts w:ascii="Consolas" w:hAnsi="Consolas"/>
+                <w:color w:val="0070C0"/>
+              </w:rPr>
+              <w:t xml:space="preserve"> </w:t>
+            </w:r>
+            <w:proofErr w:type="spellStart"/>
+            <w:r>
+              <w:rPr>
+                <w:rFonts w:ascii="Consolas" w:hAnsi="Consolas"/>
+                <w:color w:val="0070C0"/>
+              </w:rPr>
+              <w:t>regC</w:t>
+            </w:r>
+            <w:proofErr w:type="spellEnd"/>
+            <w:r>
+              <w:rPr>
+                <w:rFonts w:ascii="Consolas" w:hAnsi="Consolas"/>
+                <w:color w:val="0070C0"/>
+              </w:rPr>
+              <w:t xml:space="preserve">) </w:t>
+            </w:r>
+            <w:proofErr w:type="spellStart"/>
+            <w:r>
+              <w:rPr>
+                <w:rFonts w:ascii="Consolas" w:hAnsi="Consolas"/>
+                <w:color w:val="0070C0"/>
+              </w:rPr>
+              <w:t>regC</w:t>
+            </w:r>
+            <w:proofErr w:type="spellEnd"/>
+          </w:p>
+          <w:p>
+            <w:pPr>
+              <w:rPr>
+                <w:rFonts w:ascii="Consolas" w:hAnsi="Consolas"/>
+                <w:color w:val="0070C0"/>
+              </w:rPr>
+            </w:pPr>
+            <w:r>
+              <w:rPr>
+                <w:rFonts w:ascii="Consolas" w:hAnsi="Consolas"/>
+                <w:color w:val="0070C0"/>
+              </w:rPr>
+              <w:t xml:space="preserve"> , Jump (</w:t>
+            </w:r>
+            <w:proofErr w:type="spellStart"/>
+            <w:r>
+              <w:rPr>
+                <w:rFonts w:ascii="Consolas" w:hAnsi="Consolas"/>
+                <w:color w:val="0070C0"/>
+              </w:rPr>
+              <w:t>Ind</w:t>
+            </w:r>
+            <w:proofErr w:type="spellEnd"/>
+            <w:r>
+              <w:rPr>
+                <w:rFonts w:ascii="Consolas" w:hAnsi="Consolas"/>
+                <w:color w:val="0070C0"/>
+              </w:rPr>
+              <w:t xml:space="preserve"> </w:t>
+            </w:r>
+            <w:proofErr w:type="spellStart"/>
+            <w:r>
+              <w:rPr>
+                <w:rFonts w:ascii="Consolas" w:hAnsi="Consolas"/>
+                <w:color w:val="0070C0"/>
+              </w:rPr>
+              <w:t>regC</w:t>
+            </w:r>
+            <w:proofErr w:type="spellEnd"/>
+            <w:r>
+              <w:rPr>
+                <w:rFonts w:ascii="Consolas" w:hAnsi="Consolas"/>
+                <w:color w:val="0070C0"/>
+              </w:rPr>
+              <w:t>)</w:t>
+            </w:r>
+          </w:p>
+          <w:p>
+            <w:pPr>
+              <w:rPr>
+                <w:rFonts w:ascii="Consolas" w:hAnsi="Consolas"/>
+                <w:color w:val="FF0000"/>
+              </w:rPr>
+            </w:pPr>
+            <w:r>
+              <w:rPr>
+                <w:rFonts w:ascii="Consolas" w:hAnsi="Consolas"/>
+              </w:rPr>
+              <w:t xml:space="preserve"> </w:t>
+            </w:r>
+            <w:r>
+              <w:rPr>
+                <w:rFonts w:ascii="Consolas" w:hAnsi="Consolas"/>
+                <w:color w:val="FF0000"/>
+              </w:rPr>
+              <w:t xml:space="preserve">, Push </w:t>
+            </w:r>
+            <w:proofErr w:type="spellStart"/>
+            <w:r>
+              <w:rPr>
+                <w:rFonts w:ascii="Consolas" w:hAnsi="Consolas"/>
+                <w:color w:val="FF0000"/>
+              </w:rPr>
+              <w:t>regSP</w:t>
+            </w:r>
+            <w:proofErr w:type="spellEnd"/>
+          </w:p>
+          <w:p>
+            <w:pPr>
+              <w:rPr>
+                <w:rFonts w:ascii="Consolas" w:hAnsi="Consolas"/>
+                <w:color w:val="FF0000"/>
+              </w:rPr>
+            </w:pPr>
+            <w:r>
+              <w:rPr>
+                <w:rFonts w:ascii="Consolas" w:hAnsi="Consolas"/>
+                <w:color w:val="FF0000"/>
+              </w:rPr>
+              <w:t xml:space="preserve"> , Pop </w:t>
+            </w:r>
+            <w:proofErr w:type="spellStart"/>
+            <w:r>
+              <w:rPr>
+                <w:rFonts w:ascii="Consolas" w:hAnsi="Consolas"/>
+                <w:color w:val="FF0000"/>
+              </w:rPr>
+              <w:t>regA</w:t>
+            </w:r>
+            <w:proofErr w:type="spellEnd"/>
+          </w:p>
+          <w:p>
+            <w:pPr>
+              <w:rPr>
+                <w:rFonts w:ascii="Consolas" w:hAnsi="Consolas"/>
+                <w:color w:val="FF0000"/>
+              </w:rPr>
+            </w:pPr>
+            <w:r>
+              <w:rPr>
+                <w:rFonts w:ascii="Consolas" w:hAnsi="Consolas"/>
+                <w:color w:val="FF0000"/>
+              </w:rPr>
+              <w:t xml:space="preserve"> , Compute </w:t>
+            </w:r>
+            <w:proofErr w:type="spellStart"/>
+            <w:r>
+              <w:rPr>
+                <w:rFonts w:ascii="Consolas" w:hAnsi="Consolas"/>
+                <w:color w:val="FF0000"/>
+              </w:rPr>
+              <w:t>Decr</w:t>
+            </w:r>
+            <w:proofErr w:type="spellEnd"/>
+            <w:r>
+              <w:rPr>
+                <w:rFonts w:ascii="Consolas" w:hAnsi="Consolas"/>
+                <w:color w:val="FF0000"/>
+              </w:rPr>
+              <w:t xml:space="preserve"> </w:t>
+            </w:r>
+            <w:proofErr w:type="spellStart"/>
+            <w:r>
+              <w:rPr>
+                <w:rFonts w:ascii="Consolas" w:hAnsi="Consolas"/>
+                <w:color w:val="FF0000"/>
+              </w:rPr>
+              <w:t>regA</w:t>
+            </w:r>
+            <w:proofErr w:type="spellEnd"/>
+            <w:r>
+              <w:rPr>
+                <w:rFonts w:ascii="Consolas" w:hAnsi="Consolas"/>
+                <w:color w:val="FF0000"/>
+              </w:rPr>
+              <w:t xml:space="preserve"> reg0 </w:t>
+            </w:r>
+            <w:proofErr w:type="spellStart"/>
+            <w:r>
+              <w:rPr>
+                <w:rFonts w:ascii="Consolas" w:hAnsi="Consolas"/>
+                <w:color w:val="FF0000"/>
+              </w:rPr>
+              <w:t>regA</w:t>
+            </w:r>
+            <w:proofErr w:type="spellEnd"/>
+          </w:p>
+          <w:p>
+            <w:pPr>
+              <w:rPr>
+                <w:rFonts w:ascii="Consolas" w:hAnsi="Consolas"/>
+                <w:color w:val="FF0000"/>
+              </w:rPr>
+            </w:pPr>
+            <w:r>
+              <w:rPr>
+                <w:rFonts w:ascii="Consolas" w:hAnsi="Consolas"/>
+                <w:color w:val="FF0000"/>
+              </w:rPr>
+              <w:t xml:space="preserve"> , Load (</w:t>
+            </w:r>
+            <w:proofErr w:type="spellStart"/>
+            <w:r>
+              <w:rPr>
+                <w:rFonts w:ascii="Consolas" w:hAnsi="Consolas"/>
+                <w:color w:val="FF0000"/>
+              </w:rPr>
+              <w:t>ImmValue</w:t>
+            </w:r>
+            <w:proofErr w:type="spellEnd"/>
+            <w:r>
+              <w:rPr>
+                <w:rFonts w:ascii="Consolas" w:hAnsi="Consolas"/>
+                <w:color w:val="FF0000"/>
+              </w:rPr>
+              <w:t xml:space="preserve"> (0)) </w:t>
+            </w:r>
+            <w:proofErr w:type="spellStart"/>
+            <w:r>
+              <w:rPr>
+                <w:rFonts w:ascii="Consolas" w:hAnsi="Consolas"/>
+                <w:color w:val="FF0000"/>
+              </w:rPr>
+              <w:t>regB</w:t>
+            </w:r>
+            <w:proofErr w:type="spellEnd"/>
+          </w:p>
+          <w:p>
+            <w:pPr>
+              <w:rPr>
+                <w:rFonts w:ascii="Consolas" w:hAnsi="Consolas"/>
+                <w:color w:val="FF0000"/>
+              </w:rPr>
+            </w:pPr>
+            <w:r>
+              <w:rPr>
+                <w:rFonts w:ascii="Consolas" w:hAnsi="Consolas"/>
+                <w:color w:val="FF0000"/>
+              </w:rPr>
+              <w:t xml:space="preserve"> , Compute Sub </w:t>
+            </w:r>
+            <w:proofErr w:type="spellStart"/>
+            <w:r>
+              <w:rPr>
+                <w:rFonts w:ascii="Consolas" w:hAnsi="Consolas"/>
+                <w:color w:val="FF0000"/>
+              </w:rPr>
+              <w:t>regSP</w:t>
+            </w:r>
+            <w:proofErr w:type="spellEnd"/>
+            <w:r>
+              <w:rPr>
+                <w:rFonts w:ascii="Consolas" w:hAnsi="Consolas"/>
+                <w:color w:val="FF0000"/>
+              </w:rPr>
+              <w:t xml:space="preserve"> </w:t>
+            </w:r>
+            <w:proofErr w:type="spellStart"/>
+            <w:r>
+              <w:rPr>
+                <w:rFonts w:ascii="Consolas" w:hAnsi="Consolas"/>
+                <w:color w:val="FF0000"/>
+              </w:rPr>
+              <w:t>regB</w:t>
+            </w:r>
+            <w:proofErr w:type="spellEnd"/>
+            <w:r>
+              <w:rPr>
+                <w:rFonts w:ascii="Consolas" w:hAnsi="Consolas"/>
+                <w:color w:val="FF0000"/>
+              </w:rPr>
+              <w:t xml:space="preserve"> </w:t>
+            </w:r>
+            <w:proofErr w:type="spellStart"/>
+            <w:r>
+              <w:rPr>
+                <w:rFonts w:ascii="Consolas" w:hAnsi="Consolas"/>
+                <w:color w:val="FF0000"/>
+              </w:rPr>
+              <w:t>regSP</w:t>
+            </w:r>
+            <w:proofErr w:type="spellEnd"/>
+          </w:p>
+          <w:p>
+            <w:pPr>
+              <w:rPr>
+                <w:rFonts w:ascii="Consolas" w:hAnsi="Consolas"/>
+                <w:color w:val="FF0000"/>
+              </w:rPr>
+            </w:pPr>
+            <w:r>
+              <w:rPr>
+                <w:rFonts w:ascii="Consolas" w:hAnsi="Consolas"/>
+                <w:color w:val="FF0000"/>
+              </w:rPr>
+              <w:t xml:space="preserve"> , Load (</w:t>
+            </w:r>
+            <w:proofErr w:type="spellStart"/>
+            <w:r>
+              <w:rPr>
+                <w:rFonts w:ascii="Consolas" w:hAnsi="Consolas"/>
+                <w:color w:val="FF0000"/>
+              </w:rPr>
+              <w:t>ImmValue</w:t>
+            </w:r>
+            <w:proofErr w:type="spellEnd"/>
+            <w:r>
+              <w:rPr>
+                <w:rFonts w:ascii="Consolas" w:hAnsi="Consolas"/>
+                <w:color w:val="FF0000"/>
+              </w:rPr>
+              <w:t xml:space="preserve"> (29)) </w:t>
+            </w:r>
+            <w:proofErr w:type="spellStart"/>
+            <w:r>
+              <w:rPr>
+                <w:rFonts w:ascii="Consolas" w:hAnsi="Consolas"/>
+                <w:color w:val="FF0000"/>
+              </w:rPr>
+              <w:t>regB</w:t>
+            </w:r>
+            <w:proofErr w:type="spellEnd"/>
+          </w:p>
+          <w:p>
+            <w:pPr>
+              <w:rPr>
+                <w:rFonts w:ascii="Consolas" w:hAnsi="Consolas"/>
+                <w:color w:val="FF0000"/>
+              </w:rPr>
+            </w:pPr>
+            <w:r>
+              <w:rPr>
+                <w:rFonts w:ascii="Consolas" w:hAnsi="Consolas"/>
+                <w:color w:val="FF0000"/>
+              </w:rPr>
+              <w:t xml:space="preserve"> , Push </w:t>
+            </w:r>
+            <w:proofErr w:type="spellStart"/>
+            <w:r>
+              <w:rPr>
+                <w:rFonts w:ascii="Consolas" w:hAnsi="Consolas"/>
+                <w:color w:val="FF0000"/>
+              </w:rPr>
+              <w:t>regB</w:t>
+            </w:r>
+            <w:proofErr w:type="spellEnd"/>
+          </w:p>
+          <w:p>
+            <w:pPr>
+              <w:rPr>
+                <w:rFonts w:ascii="Consolas" w:hAnsi="Consolas"/>
+                <w:color w:val="FF0000"/>
+              </w:rPr>
+            </w:pPr>
+            <w:r>
+              <w:rPr>
+                <w:rFonts w:ascii="Consolas" w:hAnsi="Consolas"/>
+                <w:color w:val="FF0000"/>
+              </w:rPr>
+              <w:t xml:space="preserve"> , Push </w:t>
+            </w:r>
+            <w:proofErr w:type="spellStart"/>
+            <w:r>
+              <w:rPr>
+                <w:rFonts w:ascii="Consolas" w:hAnsi="Consolas"/>
+                <w:color w:val="FF0000"/>
+              </w:rPr>
+              <w:t>regA</w:t>
+            </w:r>
+            <w:proofErr w:type="spellEnd"/>
+          </w:p>
+          <w:p>
+            <w:pPr>
+              <w:rPr>
+                <w:rFonts w:ascii="Consolas" w:hAnsi="Consolas"/>
+                <w:color w:val="FF0000"/>
+              </w:rPr>
+            </w:pPr>
+            <w:r>
+              <w:rPr>
+                <w:rFonts w:ascii="Consolas" w:hAnsi="Consolas"/>
+                <w:color w:val="FF0000"/>
+              </w:rPr>
+              <w:t xml:space="preserve"> , Compute </w:t>
+            </w:r>
+            <w:proofErr w:type="spellStart"/>
+            <w:r>
+              <w:rPr>
+                <w:rFonts w:ascii="Consolas" w:hAnsi="Consolas"/>
+                <w:color w:val="FF0000"/>
+              </w:rPr>
+              <w:t>Decr</w:t>
+            </w:r>
+            <w:proofErr w:type="spellEnd"/>
+            <w:r>
+              <w:rPr>
+                <w:rFonts w:ascii="Consolas" w:hAnsi="Consolas"/>
+                <w:color w:val="FF0000"/>
+              </w:rPr>
+              <w:t xml:space="preserve"> </w:t>
+            </w:r>
+            <w:proofErr w:type="spellStart"/>
+            <w:r>
+              <w:rPr>
+                <w:rFonts w:ascii="Consolas" w:hAnsi="Consolas"/>
+                <w:color w:val="FF0000"/>
+              </w:rPr>
+              <w:t>regSP</w:t>
+            </w:r>
+            <w:proofErr w:type="spellEnd"/>
+            <w:r>
+              <w:rPr>
+                <w:rFonts w:ascii="Consolas" w:hAnsi="Consolas"/>
+                <w:color w:val="FF0000"/>
+              </w:rPr>
+              <w:t xml:space="preserve"> reg0 </w:t>
+            </w:r>
+            <w:proofErr w:type="spellStart"/>
+            <w:r>
+              <w:rPr>
+                <w:rFonts w:ascii="Consolas" w:hAnsi="Consolas"/>
+                <w:color w:val="FF0000"/>
+              </w:rPr>
+              <w:t>regB</w:t>
+            </w:r>
+            <w:proofErr w:type="spellEnd"/>
+          </w:p>
+          <w:p>
+            <w:pPr>
+              <w:rPr>
+                <w:rFonts w:ascii="Consolas" w:hAnsi="Consolas"/>
+                <w:color w:val="FF0000"/>
+              </w:rPr>
+            </w:pPr>
+            <w:r>
+              <w:rPr>
+                <w:rFonts w:ascii="Consolas" w:hAnsi="Consolas"/>
+                <w:color w:val="FF0000"/>
+              </w:rPr>
+              <w:t xml:space="preserve"> , Load (</w:t>
+            </w:r>
+            <w:proofErr w:type="spellStart"/>
+            <w:r>
+              <w:rPr>
+                <w:rFonts w:ascii="Consolas" w:hAnsi="Consolas"/>
+                <w:color w:val="FF0000"/>
+              </w:rPr>
+              <w:t>ImmValue</w:t>
+            </w:r>
+            <w:proofErr w:type="spellEnd"/>
+            <w:r>
+              <w:rPr>
+                <w:rFonts w:ascii="Consolas" w:hAnsi="Consolas"/>
+                <w:color w:val="FF0000"/>
+              </w:rPr>
+              <w:t xml:space="preserve"> (5)) </w:t>
+            </w:r>
+            <w:proofErr w:type="spellStart"/>
+            <w:r>
+              <w:rPr>
+                <w:rFonts w:ascii="Consolas" w:hAnsi="Consolas"/>
+                <w:color w:val="FF0000"/>
+              </w:rPr>
+              <w:t>regC</w:t>
+            </w:r>
+            <w:proofErr w:type="spellEnd"/>
+          </w:p>
+          <w:p>
+            <w:pPr>
+              <w:rPr>
+                <w:rFonts w:ascii="Consolas" w:hAnsi="Consolas"/>
+                <w:color w:val="FF0000"/>
+              </w:rPr>
+            </w:pPr>
+            <w:r>
+              <w:rPr>
+                <w:rFonts w:ascii="Consolas" w:hAnsi="Consolas"/>
+                <w:color w:val="FF0000"/>
+              </w:rPr>
+              <w:t xml:space="preserve"> , Push </w:t>
+            </w:r>
+            <w:proofErr w:type="spellStart"/>
+            <w:r>
+              <w:rPr>
+                <w:rFonts w:ascii="Consolas" w:hAnsi="Consolas"/>
+                <w:color w:val="FF0000"/>
+              </w:rPr>
+              <w:t>regC</w:t>
+            </w:r>
+            <w:proofErr w:type="spellEnd"/>
+          </w:p>
+          <w:p>
+            <w:pPr>
+              <w:rPr>
+                <w:rFonts w:ascii="Consolas" w:hAnsi="Consolas"/>
+                <w:color w:val="FF0000"/>
+              </w:rPr>
+            </w:pPr>
+            <w:r>
+              <w:rPr>
+                <w:rFonts w:ascii="Consolas" w:hAnsi="Consolas"/>
+                <w:color w:val="FF0000"/>
+              </w:rPr>
+              <w:t xml:space="preserve"> , Compute Add </w:t>
+            </w:r>
+            <w:proofErr w:type="spellStart"/>
+            <w:r>
+              <w:rPr>
+                <w:rFonts w:ascii="Consolas" w:hAnsi="Consolas"/>
+                <w:color w:val="FF0000"/>
+              </w:rPr>
+              <w:t>regB</w:t>
+            </w:r>
+            <w:proofErr w:type="spellEnd"/>
+            <w:r>
+              <w:rPr>
+                <w:rFonts w:ascii="Consolas" w:hAnsi="Consolas"/>
+                <w:color w:val="FF0000"/>
+              </w:rPr>
+              <w:t xml:space="preserve"> reg0 </w:t>
+            </w:r>
+            <w:proofErr w:type="spellStart"/>
+            <w:r>
+              <w:rPr>
+                <w:rFonts w:ascii="Consolas" w:hAnsi="Consolas"/>
+                <w:color w:val="FF0000"/>
+              </w:rPr>
+              <w:t>regA</w:t>
+            </w:r>
+            <w:proofErr w:type="spellEnd"/>
+          </w:p>
+          <w:p>
+            <w:pPr>
+              <w:rPr>
+                <w:rFonts w:ascii="Consolas" w:hAnsi="Consolas"/>
+                <w:color w:val="FF0000"/>
+              </w:rPr>
+            </w:pPr>
+            <w:r>
+              <w:rPr>
+                <w:rFonts w:ascii="Consolas" w:hAnsi="Consolas"/>
+                <w:color w:val="FF0000"/>
+              </w:rPr>
+              <w:t xml:space="preserve"> , Jump (Abs (1))</w:t>
+            </w:r>
+          </w:p>
+          <w:p>
+            <w:pPr>
+              <w:rPr>
+                <w:rFonts w:ascii="Consolas" w:hAnsi="Consolas"/>
+                <w:color w:val="FF0000"/>
+              </w:rPr>
+            </w:pPr>
+            <w:r>
+              <w:rPr>
+                <w:rFonts w:ascii="Consolas" w:hAnsi="Consolas"/>
+                <w:color w:val="FF0000"/>
+              </w:rPr>
+              <w:t xml:space="preserve"> , </w:t>
+            </w:r>
+            <w:proofErr w:type="spellStart"/>
+            <w:r>
+              <w:rPr>
+                <w:rFonts w:ascii="Consolas" w:hAnsi="Consolas"/>
+                <w:color w:val="FF0000"/>
+              </w:rPr>
+              <w:t>EndProg</w:t>
+            </w:r>
+            <w:proofErr w:type="spellEnd"/>
+          </w:p>
+          <w:p>
+            <w:pPr>
+              <w:rPr>
+                <w:rFonts w:ascii="Consolas" w:hAnsi="Consolas"/>
+              </w:rPr>
+            </w:pPr>
+            <w:r>
+              <w:rPr>
+                <w:rFonts w:ascii="Consolas" w:hAnsi="Consolas"/>
+              </w:rPr>
+              <w:t xml:space="preserve"> ]</w:t>
+            </w:r>
+          </w:p>
+        </w:tc>
+      </w:tr>
+    </w:tbl>
     <w:p>
       <w:r>
         <w:br w:type="page"/>
@@ -20143,12 +22401,12 @@
       <w:pPr>
         <w:pStyle w:val="Heading1"/>
       </w:pPr>
-      <w:bookmarkStart w:id="53" w:name="_Toc75873845"/>
+      <w:bookmarkStart w:id="56" w:name="_Toc75873845"/>
       <w:r>
         <w:lastRenderedPageBreak/>
         <w:t>Description of software</w:t>
       </w:r>
-      <w:bookmarkEnd w:id="53"/>
+      <w:bookmarkEnd w:id="56"/>
     </w:p>
     <w:p/>
     <w:p>
@@ -20160,12 +22418,12 @@
       <w:pPr>
         <w:pStyle w:val="Heading1"/>
       </w:pPr>
-      <w:bookmarkStart w:id="54" w:name="_Toc75873846"/>
+      <w:bookmarkStart w:id="57" w:name="_Toc75873846"/>
       <w:r>
         <w:lastRenderedPageBreak/>
         <w:t>Test plan and results</w:t>
       </w:r>
-      <w:bookmarkEnd w:id="54"/>
+      <w:bookmarkEnd w:id="57"/>
     </w:p>
     <w:p/>
     <w:p>
@@ -20177,12 +22435,12 @@
       <w:pPr>
         <w:pStyle w:val="Heading1"/>
       </w:pPr>
-      <w:bookmarkStart w:id="55" w:name="_Toc75873847"/>
+      <w:bookmarkStart w:id="58" w:name="_Toc75873847"/>
       <w:r>
         <w:lastRenderedPageBreak/>
         <w:t>Conclusions</w:t>
       </w:r>
-      <w:bookmarkEnd w:id="55"/>
+      <w:bookmarkEnd w:id="58"/>
     </w:p>
     <w:p/>
     <w:p>
@@ -20194,23 +22452,23 @@
       <w:pPr>
         <w:pStyle w:val="Heading1"/>
       </w:pPr>
-      <w:bookmarkStart w:id="56" w:name="_Toc75873848"/>
+      <w:bookmarkStart w:id="59" w:name="_Toc75873848"/>
       <w:r>
         <w:lastRenderedPageBreak/>
         <w:t>Appendices</w:t>
       </w:r>
-      <w:bookmarkEnd w:id="56"/>
+      <w:bookmarkEnd w:id="59"/>
     </w:p>
     <w:p>
       <w:pPr>
         <w:pStyle w:val="Heading2"/>
         <w:ind w:left="720"/>
       </w:pPr>
-      <w:bookmarkStart w:id="57" w:name="_Toc75873849"/>
+      <w:bookmarkStart w:id="60" w:name="_Toc75873849"/>
       <w:r>
         <w:t>Grammar specification</w:t>
       </w:r>
-      <w:bookmarkEnd w:id="57"/>
+      <w:bookmarkEnd w:id="60"/>
     </w:p>
     <w:p>
       <w:r>
@@ -20222,12 +22480,12 @@
         <w:pStyle w:val="Heading2"/>
         <w:ind w:left="720"/>
       </w:pPr>
-      <w:bookmarkStart w:id="58" w:name="_Toc75873850"/>
+      <w:bookmarkStart w:id="61" w:name="_Toc75873850"/>
       <w:r>
         <w:lastRenderedPageBreak/>
         <w:t>Extended test program</w:t>
       </w:r>
-      <w:bookmarkEnd w:id="58"/>
+      <w:bookmarkEnd w:id="61"/>
     </w:p>
     <w:sectPr>
       <w:footerReference w:type="default" r:id="rId8"/>
@@ -20301,7 +22559,7 @@
           <w:rPr>
             <w:noProof/>
           </w:rPr>
-          <w:t>21</w:t>
+          <w:t>25</w:t>
         </w:r>
         <w:r>
           <w:rPr>
@@ -21849,7 +24107,7 @@
 </file>
 
 <file path=customXml/itemProps1.xml><?xml version="1.0" encoding="utf-8"?>
-<ds:datastoreItem xmlns:ds="http://schemas.openxmlformats.org/officeDocument/2006/customXml" ds:itemID="{6F147B50-BE9E-44E7-BF9B-7D0EEDE57FFC}">
+<ds:datastoreItem xmlns:ds="http://schemas.openxmlformats.org/officeDocument/2006/customXml" ds:itemID="{A2921B79-7EDA-4214-98E5-26993986316C}">
   <ds:schemaRefs>
     <ds:schemaRef ds:uri="http://schemas.openxmlformats.org/officeDocument/2006/bibliography"/>
   </ds:schemaRefs>

</xml_diff>

<commit_message>
Added software description to the report
</commit_message>
<xml_diff>
--- a/Report.docx
+++ b/Report.docx
@@ -210,7 +210,7 @@
           <w:r>
             <w:fldChar w:fldCharType="separate"/>
           </w:r>
-          <w:hyperlink w:anchor="_Toc75873813" w:history="1">
+          <w:hyperlink w:anchor="_Toc75944009" w:history="1">
             <w:r>
               <w:rPr>
                 <w:rStyle w:val="Hyperlink"/>
@@ -252,7 +252,7 @@
                 <w:noProof/>
                 <w:webHidden/>
               </w:rPr>
-              <w:instrText xml:space="preserve"> PAGEREF _Toc75873813 \h </w:instrText>
+              <w:instrText xml:space="preserve"> PAGEREF _Toc75944009 \h </w:instrText>
             </w:r>
             <w:r>
               <w:rPr>
@@ -296,7 +296,7 @@
               <w:sz w:val="22"/>
             </w:rPr>
           </w:pPr>
-          <w:hyperlink w:anchor="_Toc75873814" w:history="1">
+          <w:hyperlink w:anchor="_Toc75944010" w:history="1">
             <w:r>
               <w:rPr>
                 <w:rStyle w:val="Hyperlink"/>
@@ -338,7 +338,7 @@
                 <w:noProof/>
                 <w:webHidden/>
               </w:rPr>
-              <w:instrText xml:space="preserve"> PAGEREF _Toc75873814 \h </w:instrText>
+              <w:instrText xml:space="preserve"> PAGEREF _Toc75944010 \h </w:instrText>
             </w:r>
             <w:r>
               <w:rPr>
@@ -381,7 +381,7 @@
               <w:sz w:val="22"/>
             </w:rPr>
           </w:pPr>
-          <w:hyperlink w:anchor="_Toc75873815" w:history="1">
+          <w:hyperlink w:anchor="_Toc75944011" w:history="1">
             <w:r>
               <w:rPr>
                 <w:rStyle w:val="Hyperlink"/>
@@ -408,7 +408,7 @@
                 <w:noProof/>
                 <w:webHidden/>
               </w:rPr>
-              <w:instrText xml:space="preserve"> PAGEREF _Toc75873815 \h </w:instrText>
+              <w:instrText xml:space="preserve"> PAGEREF _Toc75944011 \h </w:instrText>
             </w:r>
             <w:r>
               <w:rPr>
@@ -451,7 +451,7 @@
               <w:sz w:val="22"/>
             </w:rPr>
           </w:pPr>
-          <w:hyperlink w:anchor="_Toc75873816" w:history="1">
+          <w:hyperlink w:anchor="_Toc75944012" w:history="1">
             <w:r>
               <w:rPr>
                 <w:rStyle w:val="Hyperlink"/>
@@ -478,7 +478,7 @@
                 <w:noProof/>
                 <w:webHidden/>
               </w:rPr>
-              <w:instrText xml:space="preserve"> PAGEREF _Toc75873816 \h </w:instrText>
+              <w:instrText xml:space="preserve"> PAGEREF _Toc75944012 \h </w:instrText>
             </w:r>
             <w:r>
               <w:rPr>
@@ -521,7 +521,7 @@
               <w:sz w:val="22"/>
             </w:rPr>
           </w:pPr>
-          <w:hyperlink w:anchor="_Toc75873817" w:history="1">
+          <w:hyperlink w:anchor="_Toc75944013" w:history="1">
             <w:r>
               <w:rPr>
                 <w:rStyle w:val="Hyperlink"/>
@@ -548,7 +548,7 @@
                 <w:noProof/>
                 <w:webHidden/>
               </w:rPr>
-              <w:instrText xml:space="preserve"> PAGEREF _Toc75873817 \h </w:instrText>
+              <w:instrText xml:space="preserve"> PAGEREF _Toc75944013 \h </w:instrText>
             </w:r>
             <w:r>
               <w:rPr>
@@ -591,7 +591,7 @@
               <w:sz w:val="22"/>
             </w:rPr>
           </w:pPr>
-          <w:hyperlink w:anchor="_Toc75873818" w:history="1">
+          <w:hyperlink w:anchor="_Toc75944014" w:history="1">
             <w:r>
               <w:rPr>
                 <w:rStyle w:val="Hyperlink"/>
@@ -618,7 +618,7 @@
                 <w:noProof/>
                 <w:webHidden/>
               </w:rPr>
-              <w:instrText xml:space="preserve"> PAGEREF _Toc75873818 \h </w:instrText>
+              <w:instrText xml:space="preserve"> PAGEREF _Toc75944014 \h </w:instrText>
             </w:r>
             <w:r>
               <w:rPr>
@@ -661,7 +661,7 @@
               <w:sz w:val="22"/>
             </w:rPr>
           </w:pPr>
-          <w:hyperlink w:anchor="_Toc75873819" w:history="1">
+          <w:hyperlink w:anchor="_Toc75944015" w:history="1">
             <w:r>
               <w:rPr>
                 <w:rStyle w:val="Hyperlink"/>
@@ -688,7 +688,7 @@
                 <w:noProof/>
                 <w:webHidden/>
               </w:rPr>
-              <w:instrText xml:space="preserve"> PAGEREF _Toc75873819 \h </w:instrText>
+              <w:instrText xml:space="preserve"> PAGEREF _Toc75944015 \h </w:instrText>
             </w:r>
             <w:r>
               <w:rPr>
@@ -732,7 +732,7 @@
               <w:sz w:val="22"/>
             </w:rPr>
           </w:pPr>
-          <w:hyperlink w:anchor="_Toc75873820" w:history="1">
+          <w:hyperlink w:anchor="_Toc75944016" w:history="1">
             <w:r>
               <w:rPr>
                 <w:rStyle w:val="Hyperlink"/>
@@ -774,7 +774,7 @@
                 <w:noProof/>
                 <w:webHidden/>
               </w:rPr>
-              <w:instrText xml:space="preserve"> PAGEREF _Toc75873820 \h </w:instrText>
+              <w:instrText xml:space="preserve"> PAGEREF _Toc75944016 \h </w:instrText>
             </w:r>
             <w:r>
               <w:rPr>
@@ -817,7 +817,7 @@
               <w:sz w:val="22"/>
             </w:rPr>
           </w:pPr>
-          <w:hyperlink w:anchor="_Toc75873821" w:history="1">
+          <w:hyperlink w:anchor="_Toc75944017" w:history="1">
             <w:r>
               <w:rPr>
                 <w:rStyle w:val="Hyperlink"/>
@@ -844,7 +844,7 @@
                 <w:noProof/>
                 <w:webHidden/>
               </w:rPr>
-              <w:instrText xml:space="preserve"> PAGEREF _Toc75873821 \h </w:instrText>
+              <w:instrText xml:space="preserve"> PAGEREF _Toc75944017 \h </w:instrText>
             </w:r>
             <w:r>
               <w:rPr>
@@ -887,7 +887,7 @@
               <w:sz w:val="22"/>
             </w:rPr>
           </w:pPr>
-          <w:hyperlink w:anchor="_Toc75873822" w:history="1">
+          <w:hyperlink w:anchor="_Toc75944018" w:history="1">
             <w:r>
               <w:rPr>
                 <w:rStyle w:val="Hyperlink"/>
@@ -914,7 +914,7 @@
                 <w:noProof/>
                 <w:webHidden/>
               </w:rPr>
-              <w:instrText xml:space="preserve"> PAGEREF _Toc75873822 \h </w:instrText>
+              <w:instrText xml:space="preserve"> PAGEREF _Toc75944018 \h </w:instrText>
             </w:r>
             <w:r>
               <w:rPr>
@@ -957,7 +957,7 @@
               <w:sz w:val="22"/>
             </w:rPr>
           </w:pPr>
-          <w:hyperlink w:anchor="_Toc75873823" w:history="1">
+          <w:hyperlink w:anchor="_Toc75944019" w:history="1">
             <w:r>
               <w:rPr>
                 <w:rStyle w:val="Hyperlink"/>
@@ -984,7 +984,7 @@
                 <w:noProof/>
                 <w:webHidden/>
               </w:rPr>
-              <w:instrText xml:space="preserve"> PAGEREF _Toc75873823 \h </w:instrText>
+              <w:instrText xml:space="preserve"> PAGEREF _Toc75944019 \h </w:instrText>
             </w:r>
             <w:r>
               <w:rPr>
@@ -1027,7 +1027,7 @@
               <w:sz w:val="22"/>
             </w:rPr>
           </w:pPr>
-          <w:hyperlink w:anchor="_Toc75873824" w:history="1">
+          <w:hyperlink w:anchor="_Toc75944020" w:history="1">
             <w:r>
               <w:rPr>
                 <w:rStyle w:val="Hyperlink"/>
@@ -1054,7 +1054,7 @@
                 <w:noProof/>
                 <w:webHidden/>
               </w:rPr>
-              <w:instrText xml:space="preserve"> PAGEREF _Toc75873824 \h </w:instrText>
+              <w:instrText xml:space="preserve"> PAGEREF _Toc75944020 \h </w:instrText>
             </w:r>
             <w:r>
               <w:rPr>
@@ -1097,7 +1097,7 @@
               <w:sz w:val="22"/>
             </w:rPr>
           </w:pPr>
-          <w:hyperlink w:anchor="_Toc75873825" w:history="1">
+          <w:hyperlink w:anchor="_Toc75944021" w:history="1">
             <w:r>
               <w:rPr>
                 <w:rStyle w:val="Hyperlink"/>
@@ -1124,7 +1124,7 @@
                 <w:noProof/>
                 <w:webHidden/>
               </w:rPr>
-              <w:instrText xml:space="preserve"> PAGEREF _Toc75873825 \h </w:instrText>
+              <w:instrText xml:space="preserve"> PAGEREF _Toc75944021 \h </w:instrText>
             </w:r>
             <w:r>
               <w:rPr>
@@ -1167,7 +1167,7 @@
               <w:sz w:val="22"/>
             </w:rPr>
           </w:pPr>
-          <w:hyperlink w:anchor="_Toc75873826" w:history="1">
+          <w:hyperlink w:anchor="_Toc75944022" w:history="1">
             <w:r>
               <w:rPr>
                 <w:rStyle w:val="Hyperlink"/>
@@ -1194,7 +1194,7 @@
                 <w:noProof/>
                 <w:webHidden/>
               </w:rPr>
-              <w:instrText xml:space="preserve"> PAGEREF _Toc75873826 \h </w:instrText>
+              <w:instrText xml:space="preserve"> PAGEREF _Toc75944022 \h </w:instrText>
             </w:r>
             <w:r>
               <w:rPr>
@@ -1237,7 +1237,7 @@
               <w:sz w:val="22"/>
             </w:rPr>
           </w:pPr>
-          <w:hyperlink w:anchor="_Toc75873827" w:history="1">
+          <w:hyperlink w:anchor="_Toc75944023" w:history="1">
             <w:r>
               <w:rPr>
                 <w:rStyle w:val="Hyperlink"/>
@@ -1264,7 +1264,7 @@
                 <w:noProof/>
                 <w:webHidden/>
               </w:rPr>
-              <w:instrText xml:space="preserve"> PAGEREF _Toc75873827 \h </w:instrText>
+              <w:instrText xml:space="preserve"> PAGEREF _Toc75944023 \h </w:instrText>
             </w:r>
             <w:r>
               <w:rPr>
@@ -1307,7 +1307,7 @@
               <w:sz w:val="22"/>
             </w:rPr>
           </w:pPr>
-          <w:hyperlink w:anchor="_Toc75873828" w:history="1">
+          <w:hyperlink w:anchor="_Toc75944024" w:history="1">
             <w:r>
               <w:rPr>
                 <w:rStyle w:val="Hyperlink"/>
@@ -1334,7 +1334,7 @@
                 <w:noProof/>
                 <w:webHidden/>
               </w:rPr>
-              <w:instrText xml:space="preserve"> PAGEREF _Toc75873828 \h </w:instrText>
+              <w:instrText xml:space="preserve"> PAGEREF _Toc75944024 \h </w:instrText>
             </w:r>
             <w:r>
               <w:rPr>
@@ -1377,7 +1377,7 @@
               <w:sz w:val="22"/>
             </w:rPr>
           </w:pPr>
-          <w:hyperlink w:anchor="_Toc75873829" w:history="1">
+          <w:hyperlink w:anchor="_Toc75944025" w:history="1">
             <w:r>
               <w:rPr>
                 <w:rStyle w:val="Hyperlink"/>
@@ -1404,7 +1404,7 @@
                 <w:noProof/>
                 <w:webHidden/>
               </w:rPr>
-              <w:instrText xml:space="preserve"> PAGEREF _Toc75873829 \h </w:instrText>
+              <w:instrText xml:space="preserve"> PAGEREF _Toc75944025 \h </w:instrText>
             </w:r>
             <w:r>
               <w:rPr>
@@ -1447,7 +1447,7 @@
               <w:sz w:val="22"/>
             </w:rPr>
           </w:pPr>
-          <w:hyperlink w:anchor="_Toc75873830" w:history="1">
+          <w:hyperlink w:anchor="_Toc75944026" w:history="1">
             <w:r>
               <w:rPr>
                 <w:rStyle w:val="Hyperlink"/>
@@ -1474,7 +1474,7 @@
                 <w:noProof/>
                 <w:webHidden/>
               </w:rPr>
-              <w:instrText xml:space="preserve"> PAGEREF _Toc75873830 \h </w:instrText>
+              <w:instrText xml:space="preserve"> PAGEREF _Toc75944026 \h </w:instrText>
             </w:r>
             <w:r>
               <w:rPr>
@@ -1517,7 +1517,7 @@
               <w:sz w:val="22"/>
             </w:rPr>
           </w:pPr>
-          <w:hyperlink w:anchor="_Toc75873831" w:history="1">
+          <w:hyperlink w:anchor="_Toc75944027" w:history="1">
             <w:r>
               <w:rPr>
                 <w:rStyle w:val="Hyperlink"/>
@@ -1544,7 +1544,7 @@
                 <w:noProof/>
                 <w:webHidden/>
               </w:rPr>
-              <w:instrText xml:space="preserve"> PAGEREF _Toc75873831 \h </w:instrText>
+              <w:instrText xml:space="preserve"> PAGEREF _Toc75944027 \h </w:instrText>
             </w:r>
             <w:r>
               <w:rPr>
@@ -1587,7 +1587,7 @@
               <w:sz w:val="22"/>
             </w:rPr>
           </w:pPr>
-          <w:hyperlink w:anchor="_Toc75873832" w:history="1">
+          <w:hyperlink w:anchor="_Toc75944028" w:history="1">
             <w:r>
               <w:rPr>
                 <w:rStyle w:val="Hyperlink"/>
@@ -1614,7 +1614,7 @@
                 <w:noProof/>
                 <w:webHidden/>
               </w:rPr>
-              <w:instrText xml:space="preserve"> PAGEREF _Toc75873832 \h </w:instrText>
+              <w:instrText xml:space="preserve"> PAGEREF _Toc75944028 \h </w:instrText>
             </w:r>
             <w:r>
               <w:rPr>
@@ -1657,7 +1657,7 @@
               <w:sz w:val="22"/>
             </w:rPr>
           </w:pPr>
-          <w:hyperlink w:anchor="_Toc75873833" w:history="1">
+          <w:hyperlink w:anchor="_Toc75944029" w:history="1">
             <w:r>
               <w:rPr>
                 <w:rStyle w:val="Hyperlink"/>
@@ -1684,7 +1684,7 @@
                 <w:noProof/>
                 <w:webHidden/>
               </w:rPr>
-              <w:instrText xml:space="preserve"> PAGEREF _Toc75873833 \h </w:instrText>
+              <w:instrText xml:space="preserve"> PAGEREF _Toc75944029 \h </w:instrText>
             </w:r>
             <w:r>
               <w:rPr>
@@ -1727,7 +1727,7 @@
               <w:sz w:val="22"/>
             </w:rPr>
           </w:pPr>
-          <w:hyperlink w:anchor="_Toc75873834" w:history="1">
+          <w:hyperlink w:anchor="_Toc75944030" w:history="1">
             <w:r>
               <w:rPr>
                 <w:rStyle w:val="Hyperlink"/>
@@ -1754,7 +1754,7 @@
                 <w:noProof/>
                 <w:webHidden/>
               </w:rPr>
-              <w:instrText xml:space="preserve"> PAGEREF _Toc75873834 \h </w:instrText>
+              <w:instrText xml:space="preserve"> PAGEREF _Toc75944030 \h </w:instrText>
             </w:r>
             <w:r>
               <w:rPr>
@@ -1797,7 +1797,7 @@
               <w:sz w:val="22"/>
             </w:rPr>
           </w:pPr>
-          <w:hyperlink w:anchor="_Toc75873835" w:history="1">
+          <w:hyperlink w:anchor="_Toc75944031" w:history="1">
             <w:r>
               <w:rPr>
                 <w:rStyle w:val="Hyperlink"/>
@@ -1824,7 +1824,7 @@
                 <w:noProof/>
                 <w:webHidden/>
               </w:rPr>
-              <w:instrText xml:space="preserve"> PAGEREF _Toc75873835 \h </w:instrText>
+              <w:instrText xml:space="preserve"> PAGEREF _Toc75944031 \h </w:instrText>
             </w:r>
             <w:r>
               <w:rPr>
@@ -1867,7 +1867,7 @@
               <w:sz w:val="22"/>
             </w:rPr>
           </w:pPr>
-          <w:hyperlink w:anchor="_Toc75873836" w:history="1">
+          <w:hyperlink w:anchor="_Toc75944032" w:history="1">
             <w:r>
               <w:rPr>
                 <w:rStyle w:val="Hyperlink"/>
@@ -1894,7 +1894,7 @@
                 <w:noProof/>
                 <w:webHidden/>
               </w:rPr>
-              <w:instrText xml:space="preserve"> PAGEREF _Toc75873836 \h </w:instrText>
+              <w:instrText xml:space="preserve"> PAGEREF _Toc75944032 \h </w:instrText>
             </w:r>
             <w:r>
               <w:rPr>
@@ -1937,7 +1937,7 @@
               <w:sz w:val="22"/>
             </w:rPr>
           </w:pPr>
-          <w:hyperlink w:anchor="_Toc75873837" w:history="1">
+          <w:hyperlink w:anchor="_Toc75944033" w:history="1">
             <w:r>
               <w:rPr>
                 <w:rStyle w:val="Hyperlink"/>
@@ -1964,7 +1964,7 @@
                 <w:noProof/>
                 <w:webHidden/>
               </w:rPr>
-              <w:instrText xml:space="preserve"> PAGEREF _Toc75873837 \h </w:instrText>
+              <w:instrText xml:space="preserve"> PAGEREF _Toc75944033 \h </w:instrText>
             </w:r>
             <w:r>
               <w:rPr>
@@ -2007,7 +2007,7 @@
               <w:sz w:val="22"/>
             </w:rPr>
           </w:pPr>
-          <w:hyperlink w:anchor="_Toc75873838" w:history="1">
+          <w:hyperlink w:anchor="_Toc75944034" w:history="1">
             <w:r>
               <w:rPr>
                 <w:rStyle w:val="Hyperlink"/>
@@ -2034,7 +2034,7 @@
                 <w:noProof/>
                 <w:webHidden/>
               </w:rPr>
-              <w:instrText xml:space="preserve"> PAGEREF _Toc75873838 \h </w:instrText>
+              <w:instrText xml:space="preserve"> PAGEREF _Toc75944034 \h </w:instrText>
             </w:r>
             <w:r>
               <w:rPr>
@@ -2077,7 +2077,7 @@
               <w:sz w:val="22"/>
             </w:rPr>
           </w:pPr>
-          <w:hyperlink w:anchor="_Toc75873839" w:history="1">
+          <w:hyperlink w:anchor="_Toc75944035" w:history="1">
             <w:r>
               <w:rPr>
                 <w:rStyle w:val="Hyperlink"/>
@@ -2104,7 +2104,7 @@
                 <w:noProof/>
                 <w:webHidden/>
               </w:rPr>
-              <w:instrText xml:space="preserve"> PAGEREF _Toc75873839 \h </w:instrText>
+              <w:instrText xml:space="preserve"> PAGEREF _Toc75944035 \h </w:instrText>
             </w:r>
             <w:r>
               <w:rPr>
@@ -2147,7 +2147,7 @@
               <w:sz w:val="22"/>
             </w:rPr>
           </w:pPr>
-          <w:hyperlink w:anchor="_Toc75873840" w:history="1">
+          <w:hyperlink w:anchor="_Toc75944036" w:history="1">
             <w:r>
               <w:rPr>
                 <w:rStyle w:val="Hyperlink"/>
@@ -2174,7 +2174,7 @@
                 <w:noProof/>
                 <w:webHidden/>
               </w:rPr>
-              <w:instrText xml:space="preserve"> PAGEREF _Toc75873840 \h </w:instrText>
+              <w:instrText xml:space="preserve"> PAGEREF _Toc75944036 \h </w:instrText>
             </w:r>
             <w:r>
               <w:rPr>
@@ -2217,7 +2217,7 @@
               <w:sz w:val="22"/>
             </w:rPr>
           </w:pPr>
-          <w:hyperlink w:anchor="_Toc75873841" w:history="1">
+          <w:hyperlink w:anchor="_Toc75944037" w:history="1">
             <w:r>
               <w:rPr>
                 <w:rStyle w:val="Hyperlink"/>
@@ -2244,7 +2244,7 @@
                 <w:noProof/>
                 <w:webHidden/>
               </w:rPr>
-              <w:instrText xml:space="preserve"> PAGEREF _Toc75873841 \h </w:instrText>
+              <w:instrText xml:space="preserve"> PAGEREF _Toc75944037 \h </w:instrText>
             </w:r>
             <w:r>
               <w:rPr>
@@ -2265,6 +2265,286 @@
                 <w:webHidden/>
               </w:rPr>
               <w:t>15</w:t>
+            </w:r>
+            <w:r>
+              <w:rPr>
+                <w:noProof/>
+                <w:webHidden/>
+              </w:rPr>
+              <w:fldChar w:fldCharType="end"/>
+            </w:r>
+          </w:hyperlink>
+        </w:p>
+        <w:p>
+          <w:pPr>
+            <w:pStyle w:val="TOC3"/>
+            <w:tabs>
+              <w:tab w:val="right" w:leader="dot" w:pos="9350"/>
+            </w:tabs>
+            <w:rPr>
+              <w:rFonts w:asciiTheme="minorHAnsi" w:eastAsiaTheme="minorEastAsia" w:hAnsiTheme="minorHAnsi"/>
+              <w:noProof/>
+              <w:sz w:val="22"/>
+            </w:rPr>
+          </w:pPr>
+          <w:hyperlink w:anchor="_Toc75944038" w:history="1">
+            <w:r>
+              <w:rPr>
+                <w:rStyle w:val="Hyperlink"/>
+                <w:noProof/>
+              </w:rPr>
+              <w:t>Syntax</w:t>
+            </w:r>
+            <w:r>
+              <w:rPr>
+                <w:noProof/>
+                <w:webHidden/>
+              </w:rPr>
+              <w:tab/>
+            </w:r>
+            <w:r>
+              <w:rPr>
+                <w:noProof/>
+                <w:webHidden/>
+              </w:rPr>
+              <w:fldChar w:fldCharType="begin"/>
+            </w:r>
+            <w:r>
+              <w:rPr>
+                <w:noProof/>
+                <w:webHidden/>
+              </w:rPr>
+              <w:instrText xml:space="preserve"> PAGEREF _Toc75944038 \h </w:instrText>
+            </w:r>
+            <w:r>
+              <w:rPr>
+                <w:noProof/>
+                <w:webHidden/>
+              </w:rPr>
+            </w:r>
+            <w:r>
+              <w:rPr>
+                <w:noProof/>
+                <w:webHidden/>
+              </w:rPr>
+              <w:fldChar w:fldCharType="separate"/>
+            </w:r>
+            <w:r>
+              <w:rPr>
+                <w:noProof/>
+                <w:webHidden/>
+              </w:rPr>
+              <w:t>15</w:t>
+            </w:r>
+            <w:r>
+              <w:rPr>
+                <w:noProof/>
+                <w:webHidden/>
+              </w:rPr>
+              <w:fldChar w:fldCharType="end"/>
+            </w:r>
+          </w:hyperlink>
+        </w:p>
+        <w:p>
+          <w:pPr>
+            <w:pStyle w:val="TOC3"/>
+            <w:tabs>
+              <w:tab w:val="right" w:leader="dot" w:pos="9350"/>
+            </w:tabs>
+            <w:rPr>
+              <w:rFonts w:asciiTheme="minorHAnsi" w:eastAsiaTheme="minorEastAsia" w:hAnsiTheme="minorHAnsi"/>
+              <w:noProof/>
+              <w:sz w:val="22"/>
+            </w:rPr>
+          </w:pPr>
+          <w:hyperlink w:anchor="_Toc75944039" w:history="1">
+            <w:r>
+              <w:rPr>
+                <w:rStyle w:val="Hyperlink"/>
+                <w:noProof/>
+              </w:rPr>
+              <w:t>Usage</w:t>
+            </w:r>
+            <w:r>
+              <w:rPr>
+                <w:noProof/>
+                <w:webHidden/>
+              </w:rPr>
+              <w:tab/>
+            </w:r>
+            <w:r>
+              <w:rPr>
+                <w:noProof/>
+                <w:webHidden/>
+              </w:rPr>
+              <w:fldChar w:fldCharType="begin"/>
+            </w:r>
+            <w:r>
+              <w:rPr>
+                <w:noProof/>
+                <w:webHidden/>
+              </w:rPr>
+              <w:instrText xml:space="preserve"> PAGEREF _Toc75944039 \h </w:instrText>
+            </w:r>
+            <w:r>
+              <w:rPr>
+                <w:noProof/>
+                <w:webHidden/>
+              </w:rPr>
+            </w:r>
+            <w:r>
+              <w:rPr>
+                <w:noProof/>
+                <w:webHidden/>
+              </w:rPr>
+              <w:fldChar w:fldCharType="separate"/>
+            </w:r>
+            <w:r>
+              <w:rPr>
+                <w:noProof/>
+                <w:webHidden/>
+              </w:rPr>
+              <w:t>16</w:t>
+            </w:r>
+            <w:r>
+              <w:rPr>
+                <w:noProof/>
+                <w:webHidden/>
+              </w:rPr>
+              <w:fldChar w:fldCharType="end"/>
+            </w:r>
+          </w:hyperlink>
+        </w:p>
+        <w:p>
+          <w:pPr>
+            <w:pStyle w:val="TOC3"/>
+            <w:tabs>
+              <w:tab w:val="right" w:leader="dot" w:pos="9350"/>
+            </w:tabs>
+            <w:rPr>
+              <w:rFonts w:asciiTheme="minorHAnsi" w:eastAsiaTheme="minorEastAsia" w:hAnsiTheme="minorHAnsi"/>
+              <w:noProof/>
+              <w:sz w:val="22"/>
+            </w:rPr>
+          </w:pPr>
+          <w:hyperlink w:anchor="_Toc75944040" w:history="1">
+            <w:r>
+              <w:rPr>
+                <w:rStyle w:val="Hyperlink"/>
+                <w:noProof/>
+              </w:rPr>
+              <w:t>Semantics</w:t>
+            </w:r>
+            <w:r>
+              <w:rPr>
+                <w:noProof/>
+                <w:webHidden/>
+              </w:rPr>
+              <w:tab/>
+            </w:r>
+            <w:r>
+              <w:rPr>
+                <w:noProof/>
+                <w:webHidden/>
+              </w:rPr>
+              <w:fldChar w:fldCharType="begin"/>
+            </w:r>
+            <w:r>
+              <w:rPr>
+                <w:noProof/>
+                <w:webHidden/>
+              </w:rPr>
+              <w:instrText xml:space="preserve"> PAGEREF _Toc75944040 \h </w:instrText>
+            </w:r>
+            <w:r>
+              <w:rPr>
+                <w:noProof/>
+                <w:webHidden/>
+              </w:rPr>
+            </w:r>
+            <w:r>
+              <w:rPr>
+                <w:noProof/>
+                <w:webHidden/>
+              </w:rPr>
+              <w:fldChar w:fldCharType="separate"/>
+            </w:r>
+            <w:r>
+              <w:rPr>
+                <w:noProof/>
+                <w:webHidden/>
+              </w:rPr>
+              <w:t>16</w:t>
+            </w:r>
+            <w:r>
+              <w:rPr>
+                <w:noProof/>
+                <w:webHidden/>
+              </w:rPr>
+              <w:fldChar w:fldCharType="end"/>
+            </w:r>
+          </w:hyperlink>
+        </w:p>
+        <w:p>
+          <w:pPr>
+            <w:pStyle w:val="TOC3"/>
+            <w:tabs>
+              <w:tab w:val="right" w:leader="dot" w:pos="9350"/>
+            </w:tabs>
+            <w:rPr>
+              <w:rFonts w:asciiTheme="minorHAnsi" w:eastAsiaTheme="minorEastAsia" w:hAnsiTheme="minorHAnsi"/>
+              <w:noProof/>
+              <w:sz w:val="22"/>
+            </w:rPr>
+          </w:pPr>
+          <w:hyperlink w:anchor="_Toc75944041" w:history="1">
+            <w:r>
+              <w:rPr>
+                <w:rStyle w:val="Hyperlink"/>
+                <w:noProof/>
+              </w:rPr>
+              <w:t>Code generation</w:t>
+            </w:r>
+            <w:r>
+              <w:rPr>
+                <w:noProof/>
+                <w:webHidden/>
+              </w:rPr>
+              <w:tab/>
+            </w:r>
+            <w:r>
+              <w:rPr>
+                <w:noProof/>
+                <w:webHidden/>
+              </w:rPr>
+              <w:fldChar w:fldCharType="begin"/>
+            </w:r>
+            <w:r>
+              <w:rPr>
+                <w:noProof/>
+                <w:webHidden/>
+              </w:rPr>
+              <w:instrText xml:space="preserve"> PAGEREF _Toc75944041 \h </w:instrText>
+            </w:r>
+            <w:r>
+              <w:rPr>
+                <w:noProof/>
+                <w:webHidden/>
+              </w:rPr>
+            </w:r>
+            <w:r>
+              <w:rPr>
+                <w:noProof/>
+                <w:webHidden/>
+              </w:rPr>
+              <w:fldChar w:fldCharType="separate"/>
+            </w:r>
+            <w:r>
+              <w:rPr>
+                <w:noProof/>
+                <w:webHidden/>
+              </w:rPr>
+              <w:t>17</w:t>
             </w:r>
             <w:r>
               <w:rPr>
@@ -2287,7 +2567,7 @@
               <w:sz w:val="22"/>
             </w:rPr>
           </w:pPr>
-          <w:hyperlink w:anchor="_Toc75873842" w:history="1">
+          <w:hyperlink w:anchor="_Toc75944042" w:history="1">
             <w:r>
               <w:rPr>
                 <w:rStyle w:val="Hyperlink"/>
@@ -2337,7 +2617,7 @@
                 <w:noProof/>
                 <w:webHidden/>
               </w:rPr>
-              <w:instrText xml:space="preserve"> PAGEREF _Toc75873842 \h </w:instrText>
+              <w:instrText xml:space="preserve"> PAGEREF _Toc75944042 \h </w:instrText>
             </w:r>
             <w:r>
               <w:rPr>
@@ -2357,7 +2637,287 @@
                 <w:noProof/>
                 <w:webHidden/>
               </w:rPr>
-              <w:t>15</w:t>
+              <w:t>17</w:t>
+            </w:r>
+            <w:r>
+              <w:rPr>
+                <w:noProof/>
+                <w:webHidden/>
+              </w:rPr>
+              <w:fldChar w:fldCharType="end"/>
+            </w:r>
+          </w:hyperlink>
+        </w:p>
+        <w:p>
+          <w:pPr>
+            <w:pStyle w:val="TOC3"/>
+            <w:tabs>
+              <w:tab w:val="right" w:leader="dot" w:pos="9350"/>
+            </w:tabs>
+            <w:rPr>
+              <w:rFonts w:asciiTheme="minorHAnsi" w:eastAsiaTheme="minorEastAsia" w:hAnsiTheme="minorHAnsi"/>
+              <w:noProof/>
+              <w:sz w:val="22"/>
+            </w:rPr>
+          </w:pPr>
+          <w:hyperlink w:anchor="_Toc75944043" w:history="1">
+            <w:r>
+              <w:rPr>
+                <w:rStyle w:val="Hyperlink"/>
+                <w:noProof/>
+              </w:rPr>
+              <w:t>Syntax</w:t>
+            </w:r>
+            <w:r>
+              <w:rPr>
+                <w:noProof/>
+                <w:webHidden/>
+              </w:rPr>
+              <w:tab/>
+            </w:r>
+            <w:r>
+              <w:rPr>
+                <w:noProof/>
+                <w:webHidden/>
+              </w:rPr>
+              <w:fldChar w:fldCharType="begin"/>
+            </w:r>
+            <w:r>
+              <w:rPr>
+                <w:noProof/>
+                <w:webHidden/>
+              </w:rPr>
+              <w:instrText xml:space="preserve"> PAGEREF _Toc75944043 \h </w:instrText>
+            </w:r>
+            <w:r>
+              <w:rPr>
+                <w:noProof/>
+                <w:webHidden/>
+              </w:rPr>
+            </w:r>
+            <w:r>
+              <w:rPr>
+                <w:noProof/>
+                <w:webHidden/>
+              </w:rPr>
+              <w:fldChar w:fldCharType="separate"/>
+            </w:r>
+            <w:r>
+              <w:rPr>
+                <w:noProof/>
+                <w:webHidden/>
+              </w:rPr>
+              <w:t>17</w:t>
+            </w:r>
+            <w:r>
+              <w:rPr>
+                <w:noProof/>
+                <w:webHidden/>
+              </w:rPr>
+              <w:fldChar w:fldCharType="end"/>
+            </w:r>
+          </w:hyperlink>
+        </w:p>
+        <w:p>
+          <w:pPr>
+            <w:pStyle w:val="TOC3"/>
+            <w:tabs>
+              <w:tab w:val="right" w:leader="dot" w:pos="9350"/>
+            </w:tabs>
+            <w:rPr>
+              <w:rFonts w:asciiTheme="minorHAnsi" w:eastAsiaTheme="minorEastAsia" w:hAnsiTheme="minorHAnsi"/>
+              <w:noProof/>
+              <w:sz w:val="22"/>
+            </w:rPr>
+          </w:pPr>
+          <w:hyperlink w:anchor="_Toc75944044" w:history="1">
+            <w:r>
+              <w:rPr>
+                <w:rStyle w:val="Hyperlink"/>
+                <w:noProof/>
+              </w:rPr>
+              <w:t>Usage</w:t>
+            </w:r>
+            <w:r>
+              <w:rPr>
+                <w:noProof/>
+                <w:webHidden/>
+              </w:rPr>
+              <w:tab/>
+            </w:r>
+            <w:r>
+              <w:rPr>
+                <w:noProof/>
+                <w:webHidden/>
+              </w:rPr>
+              <w:fldChar w:fldCharType="begin"/>
+            </w:r>
+            <w:r>
+              <w:rPr>
+                <w:noProof/>
+                <w:webHidden/>
+              </w:rPr>
+              <w:instrText xml:space="preserve"> PAGEREF _Toc75944044 \h </w:instrText>
+            </w:r>
+            <w:r>
+              <w:rPr>
+                <w:noProof/>
+                <w:webHidden/>
+              </w:rPr>
+            </w:r>
+            <w:r>
+              <w:rPr>
+                <w:noProof/>
+                <w:webHidden/>
+              </w:rPr>
+              <w:fldChar w:fldCharType="separate"/>
+            </w:r>
+            <w:r>
+              <w:rPr>
+                <w:noProof/>
+                <w:webHidden/>
+              </w:rPr>
+              <w:t>17</w:t>
+            </w:r>
+            <w:r>
+              <w:rPr>
+                <w:noProof/>
+                <w:webHidden/>
+              </w:rPr>
+              <w:fldChar w:fldCharType="end"/>
+            </w:r>
+          </w:hyperlink>
+        </w:p>
+        <w:p>
+          <w:pPr>
+            <w:pStyle w:val="TOC3"/>
+            <w:tabs>
+              <w:tab w:val="right" w:leader="dot" w:pos="9350"/>
+            </w:tabs>
+            <w:rPr>
+              <w:rFonts w:asciiTheme="minorHAnsi" w:eastAsiaTheme="minorEastAsia" w:hAnsiTheme="minorHAnsi"/>
+              <w:noProof/>
+              <w:sz w:val="22"/>
+            </w:rPr>
+          </w:pPr>
+          <w:hyperlink w:anchor="_Toc75944045" w:history="1">
+            <w:r>
+              <w:rPr>
+                <w:rStyle w:val="Hyperlink"/>
+                <w:noProof/>
+              </w:rPr>
+              <w:t>Semantics</w:t>
+            </w:r>
+            <w:r>
+              <w:rPr>
+                <w:noProof/>
+                <w:webHidden/>
+              </w:rPr>
+              <w:tab/>
+            </w:r>
+            <w:r>
+              <w:rPr>
+                <w:noProof/>
+                <w:webHidden/>
+              </w:rPr>
+              <w:fldChar w:fldCharType="begin"/>
+            </w:r>
+            <w:r>
+              <w:rPr>
+                <w:noProof/>
+                <w:webHidden/>
+              </w:rPr>
+              <w:instrText xml:space="preserve"> PAGEREF _Toc75944045 \h </w:instrText>
+            </w:r>
+            <w:r>
+              <w:rPr>
+                <w:noProof/>
+                <w:webHidden/>
+              </w:rPr>
+            </w:r>
+            <w:r>
+              <w:rPr>
+                <w:noProof/>
+                <w:webHidden/>
+              </w:rPr>
+              <w:fldChar w:fldCharType="separate"/>
+            </w:r>
+            <w:r>
+              <w:rPr>
+                <w:noProof/>
+                <w:webHidden/>
+              </w:rPr>
+              <w:t>17</w:t>
+            </w:r>
+            <w:r>
+              <w:rPr>
+                <w:noProof/>
+                <w:webHidden/>
+              </w:rPr>
+              <w:fldChar w:fldCharType="end"/>
+            </w:r>
+          </w:hyperlink>
+        </w:p>
+        <w:p>
+          <w:pPr>
+            <w:pStyle w:val="TOC3"/>
+            <w:tabs>
+              <w:tab w:val="right" w:leader="dot" w:pos="9350"/>
+            </w:tabs>
+            <w:rPr>
+              <w:rFonts w:asciiTheme="minorHAnsi" w:eastAsiaTheme="minorEastAsia" w:hAnsiTheme="minorHAnsi"/>
+              <w:noProof/>
+              <w:sz w:val="22"/>
+            </w:rPr>
+          </w:pPr>
+          <w:hyperlink w:anchor="_Toc75944046" w:history="1">
+            <w:r>
+              <w:rPr>
+                <w:rStyle w:val="Hyperlink"/>
+                <w:noProof/>
+              </w:rPr>
+              <w:t>Code generation</w:t>
+            </w:r>
+            <w:r>
+              <w:rPr>
+                <w:noProof/>
+                <w:webHidden/>
+              </w:rPr>
+              <w:tab/>
+            </w:r>
+            <w:r>
+              <w:rPr>
+                <w:noProof/>
+                <w:webHidden/>
+              </w:rPr>
+              <w:fldChar w:fldCharType="begin"/>
+            </w:r>
+            <w:r>
+              <w:rPr>
+                <w:noProof/>
+                <w:webHidden/>
+              </w:rPr>
+              <w:instrText xml:space="preserve"> PAGEREF _Toc75944046 \h </w:instrText>
+            </w:r>
+            <w:r>
+              <w:rPr>
+                <w:noProof/>
+                <w:webHidden/>
+              </w:rPr>
+            </w:r>
+            <w:r>
+              <w:rPr>
+                <w:noProof/>
+                <w:webHidden/>
+              </w:rPr>
+              <w:fldChar w:fldCharType="separate"/>
+            </w:r>
+            <w:r>
+              <w:rPr>
+                <w:noProof/>
+                <w:webHidden/>
+              </w:rPr>
+              <w:t>18</w:t>
             </w:r>
             <w:r>
               <w:rPr>
@@ -2380,7 +2940,7 @@
               <w:sz w:val="22"/>
             </w:rPr>
           </w:pPr>
-          <w:hyperlink w:anchor="_Toc75873843" w:history="1">
+          <w:hyperlink w:anchor="_Toc75944047" w:history="1">
             <w:r>
               <w:rPr>
                 <w:rStyle w:val="Hyperlink"/>
@@ -2407,7 +2967,7 @@
                 <w:noProof/>
                 <w:webHidden/>
               </w:rPr>
-              <w:instrText xml:space="preserve"> PAGEREF _Toc75873843 \h </w:instrText>
+              <w:instrText xml:space="preserve"> PAGEREF _Toc75944047 \h </w:instrText>
             </w:r>
             <w:r>
               <w:rPr>
@@ -2427,7 +2987,287 @@
                 <w:noProof/>
                 <w:webHidden/>
               </w:rPr>
-              <w:t>15</w:t>
+              <w:t>19</w:t>
+            </w:r>
+            <w:r>
+              <w:rPr>
+                <w:noProof/>
+                <w:webHidden/>
+              </w:rPr>
+              <w:fldChar w:fldCharType="end"/>
+            </w:r>
+          </w:hyperlink>
+        </w:p>
+        <w:p>
+          <w:pPr>
+            <w:pStyle w:val="TOC3"/>
+            <w:tabs>
+              <w:tab w:val="right" w:leader="dot" w:pos="9350"/>
+            </w:tabs>
+            <w:rPr>
+              <w:rFonts w:asciiTheme="minorHAnsi" w:eastAsiaTheme="minorEastAsia" w:hAnsiTheme="minorHAnsi"/>
+              <w:noProof/>
+              <w:sz w:val="22"/>
+            </w:rPr>
+          </w:pPr>
+          <w:hyperlink w:anchor="_Toc75944048" w:history="1">
+            <w:r>
+              <w:rPr>
+                <w:rStyle w:val="Hyperlink"/>
+                <w:noProof/>
+              </w:rPr>
+              <w:t>Syntax</w:t>
+            </w:r>
+            <w:r>
+              <w:rPr>
+                <w:noProof/>
+                <w:webHidden/>
+              </w:rPr>
+              <w:tab/>
+            </w:r>
+            <w:r>
+              <w:rPr>
+                <w:noProof/>
+                <w:webHidden/>
+              </w:rPr>
+              <w:fldChar w:fldCharType="begin"/>
+            </w:r>
+            <w:r>
+              <w:rPr>
+                <w:noProof/>
+                <w:webHidden/>
+              </w:rPr>
+              <w:instrText xml:space="preserve"> PAGEREF _Toc75944048 \h </w:instrText>
+            </w:r>
+            <w:r>
+              <w:rPr>
+                <w:noProof/>
+                <w:webHidden/>
+              </w:rPr>
+            </w:r>
+            <w:r>
+              <w:rPr>
+                <w:noProof/>
+                <w:webHidden/>
+              </w:rPr>
+              <w:fldChar w:fldCharType="separate"/>
+            </w:r>
+            <w:r>
+              <w:rPr>
+                <w:noProof/>
+                <w:webHidden/>
+              </w:rPr>
+              <w:t>19</w:t>
+            </w:r>
+            <w:r>
+              <w:rPr>
+                <w:noProof/>
+                <w:webHidden/>
+              </w:rPr>
+              <w:fldChar w:fldCharType="end"/>
+            </w:r>
+          </w:hyperlink>
+        </w:p>
+        <w:p>
+          <w:pPr>
+            <w:pStyle w:val="TOC3"/>
+            <w:tabs>
+              <w:tab w:val="right" w:leader="dot" w:pos="9350"/>
+            </w:tabs>
+            <w:rPr>
+              <w:rFonts w:asciiTheme="minorHAnsi" w:eastAsiaTheme="minorEastAsia" w:hAnsiTheme="minorHAnsi"/>
+              <w:noProof/>
+              <w:sz w:val="22"/>
+            </w:rPr>
+          </w:pPr>
+          <w:hyperlink w:anchor="_Toc75944049" w:history="1">
+            <w:r>
+              <w:rPr>
+                <w:rStyle w:val="Hyperlink"/>
+                <w:noProof/>
+              </w:rPr>
+              <w:t>Usage</w:t>
+            </w:r>
+            <w:r>
+              <w:rPr>
+                <w:noProof/>
+                <w:webHidden/>
+              </w:rPr>
+              <w:tab/>
+            </w:r>
+            <w:r>
+              <w:rPr>
+                <w:noProof/>
+                <w:webHidden/>
+              </w:rPr>
+              <w:fldChar w:fldCharType="begin"/>
+            </w:r>
+            <w:r>
+              <w:rPr>
+                <w:noProof/>
+                <w:webHidden/>
+              </w:rPr>
+              <w:instrText xml:space="preserve"> PAGEREF _Toc75944049 \h </w:instrText>
+            </w:r>
+            <w:r>
+              <w:rPr>
+                <w:noProof/>
+                <w:webHidden/>
+              </w:rPr>
+            </w:r>
+            <w:r>
+              <w:rPr>
+                <w:noProof/>
+                <w:webHidden/>
+              </w:rPr>
+              <w:fldChar w:fldCharType="separate"/>
+            </w:r>
+            <w:r>
+              <w:rPr>
+                <w:noProof/>
+                <w:webHidden/>
+              </w:rPr>
+              <w:t>19</w:t>
+            </w:r>
+            <w:r>
+              <w:rPr>
+                <w:noProof/>
+                <w:webHidden/>
+              </w:rPr>
+              <w:fldChar w:fldCharType="end"/>
+            </w:r>
+          </w:hyperlink>
+        </w:p>
+        <w:p>
+          <w:pPr>
+            <w:pStyle w:val="TOC3"/>
+            <w:tabs>
+              <w:tab w:val="right" w:leader="dot" w:pos="9350"/>
+            </w:tabs>
+            <w:rPr>
+              <w:rFonts w:asciiTheme="minorHAnsi" w:eastAsiaTheme="minorEastAsia" w:hAnsiTheme="minorHAnsi"/>
+              <w:noProof/>
+              <w:sz w:val="22"/>
+            </w:rPr>
+          </w:pPr>
+          <w:hyperlink w:anchor="_Toc75944050" w:history="1">
+            <w:r>
+              <w:rPr>
+                <w:rStyle w:val="Hyperlink"/>
+                <w:noProof/>
+              </w:rPr>
+              <w:t>Semantics</w:t>
+            </w:r>
+            <w:r>
+              <w:rPr>
+                <w:noProof/>
+                <w:webHidden/>
+              </w:rPr>
+              <w:tab/>
+            </w:r>
+            <w:r>
+              <w:rPr>
+                <w:noProof/>
+                <w:webHidden/>
+              </w:rPr>
+              <w:fldChar w:fldCharType="begin"/>
+            </w:r>
+            <w:r>
+              <w:rPr>
+                <w:noProof/>
+                <w:webHidden/>
+              </w:rPr>
+              <w:instrText xml:space="preserve"> PAGEREF _Toc75944050 \h </w:instrText>
+            </w:r>
+            <w:r>
+              <w:rPr>
+                <w:noProof/>
+                <w:webHidden/>
+              </w:rPr>
+            </w:r>
+            <w:r>
+              <w:rPr>
+                <w:noProof/>
+                <w:webHidden/>
+              </w:rPr>
+              <w:fldChar w:fldCharType="separate"/>
+            </w:r>
+            <w:r>
+              <w:rPr>
+                <w:noProof/>
+                <w:webHidden/>
+              </w:rPr>
+              <w:t>20</w:t>
+            </w:r>
+            <w:r>
+              <w:rPr>
+                <w:noProof/>
+                <w:webHidden/>
+              </w:rPr>
+              <w:fldChar w:fldCharType="end"/>
+            </w:r>
+          </w:hyperlink>
+        </w:p>
+        <w:p>
+          <w:pPr>
+            <w:pStyle w:val="TOC3"/>
+            <w:tabs>
+              <w:tab w:val="right" w:leader="dot" w:pos="9350"/>
+            </w:tabs>
+            <w:rPr>
+              <w:rFonts w:asciiTheme="minorHAnsi" w:eastAsiaTheme="minorEastAsia" w:hAnsiTheme="minorHAnsi"/>
+              <w:noProof/>
+              <w:sz w:val="22"/>
+            </w:rPr>
+          </w:pPr>
+          <w:hyperlink w:anchor="_Toc75944051" w:history="1">
+            <w:r>
+              <w:rPr>
+                <w:rStyle w:val="Hyperlink"/>
+                <w:noProof/>
+              </w:rPr>
+              <w:t>Code generation</w:t>
+            </w:r>
+            <w:r>
+              <w:rPr>
+                <w:noProof/>
+                <w:webHidden/>
+              </w:rPr>
+              <w:tab/>
+            </w:r>
+            <w:r>
+              <w:rPr>
+                <w:noProof/>
+                <w:webHidden/>
+              </w:rPr>
+              <w:fldChar w:fldCharType="begin"/>
+            </w:r>
+            <w:r>
+              <w:rPr>
+                <w:noProof/>
+                <w:webHidden/>
+              </w:rPr>
+              <w:instrText xml:space="preserve"> PAGEREF _Toc75944051 \h </w:instrText>
+            </w:r>
+            <w:r>
+              <w:rPr>
+                <w:noProof/>
+                <w:webHidden/>
+              </w:rPr>
+            </w:r>
+            <w:r>
+              <w:rPr>
+                <w:noProof/>
+                <w:webHidden/>
+              </w:rPr>
+              <w:fldChar w:fldCharType="separate"/>
+            </w:r>
+            <w:r>
+              <w:rPr>
+                <w:noProof/>
+                <w:webHidden/>
+              </w:rPr>
+              <w:t>20</w:t>
             </w:r>
             <w:r>
               <w:rPr>
@@ -2450,7 +3290,7 @@
               <w:sz w:val="22"/>
             </w:rPr>
           </w:pPr>
-          <w:hyperlink w:anchor="_Toc75873844" w:history="1">
+          <w:hyperlink w:anchor="_Toc75944052" w:history="1">
             <w:r>
               <w:rPr>
                 <w:rStyle w:val="Hyperlink"/>
@@ -2477,7 +3317,7 @@
                 <w:noProof/>
                 <w:webHidden/>
               </w:rPr>
-              <w:instrText xml:space="preserve"> PAGEREF _Toc75873844 \h </w:instrText>
+              <w:instrText xml:space="preserve"> PAGEREF _Toc75944052 \h </w:instrText>
             </w:r>
             <w:r>
               <w:rPr>
@@ -2497,7 +3337,287 @@
                 <w:noProof/>
                 <w:webHidden/>
               </w:rPr>
-              <w:t>15</w:t>
+              <w:t>22</w:t>
+            </w:r>
+            <w:r>
+              <w:rPr>
+                <w:noProof/>
+                <w:webHidden/>
+              </w:rPr>
+              <w:fldChar w:fldCharType="end"/>
+            </w:r>
+          </w:hyperlink>
+        </w:p>
+        <w:p>
+          <w:pPr>
+            <w:pStyle w:val="TOC3"/>
+            <w:tabs>
+              <w:tab w:val="right" w:leader="dot" w:pos="9350"/>
+            </w:tabs>
+            <w:rPr>
+              <w:rFonts w:asciiTheme="minorHAnsi" w:eastAsiaTheme="minorEastAsia" w:hAnsiTheme="minorHAnsi"/>
+              <w:noProof/>
+              <w:sz w:val="22"/>
+            </w:rPr>
+          </w:pPr>
+          <w:hyperlink w:anchor="_Toc75944053" w:history="1">
+            <w:r>
+              <w:rPr>
+                <w:rStyle w:val="Hyperlink"/>
+                <w:noProof/>
+              </w:rPr>
+              <w:t>Syntax</w:t>
+            </w:r>
+            <w:r>
+              <w:rPr>
+                <w:noProof/>
+                <w:webHidden/>
+              </w:rPr>
+              <w:tab/>
+            </w:r>
+            <w:r>
+              <w:rPr>
+                <w:noProof/>
+                <w:webHidden/>
+              </w:rPr>
+              <w:fldChar w:fldCharType="begin"/>
+            </w:r>
+            <w:r>
+              <w:rPr>
+                <w:noProof/>
+                <w:webHidden/>
+              </w:rPr>
+              <w:instrText xml:space="preserve"> PAGEREF _Toc75944053 \h </w:instrText>
+            </w:r>
+            <w:r>
+              <w:rPr>
+                <w:noProof/>
+                <w:webHidden/>
+              </w:rPr>
+            </w:r>
+            <w:r>
+              <w:rPr>
+                <w:noProof/>
+                <w:webHidden/>
+              </w:rPr>
+              <w:fldChar w:fldCharType="separate"/>
+            </w:r>
+            <w:r>
+              <w:rPr>
+                <w:noProof/>
+                <w:webHidden/>
+              </w:rPr>
+              <w:t>22</w:t>
+            </w:r>
+            <w:r>
+              <w:rPr>
+                <w:noProof/>
+                <w:webHidden/>
+              </w:rPr>
+              <w:fldChar w:fldCharType="end"/>
+            </w:r>
+          </w:hyperlink>
+        </w:p>
+        <w:p>
+          <w:pPr>
+            <w:pStyle w:val="TOC3"/>
+            <w:tabs>
+              <w:tab w:val="right" w:leader="dot" w:pos="9350"/>
+            </w:tabs>
+            <w:rPr>
+              <w:rFonts w:asciiTheme="minorHAnsi" w:eastAsiaTheme="minorEastAsia" w:hAnsiTheme="minorHAnsi"/>
+              <w:noProof/>
+              <w:sz w:val="22"/>
+            </w:rPr>
+          </w:pPr>
+          <w:hyperlink w:anchor="_Toc75944054" w:history="1">
+            <w:r>
+              <w:rPr>
+                <w:rStyle w:val="Hyperlink"/>
+                <w:noProof/>
+              </w:rPr>
+              <w:t>Usage</w:t>
+            </w:r>
+            <w:r>
+              <w:rPr>
+                <w:noProof/>
+                <w:webHidden/>
+              </w:rPr>
+              <w:tab/>
+            </w:r>
+            <w:r>
+              <w:rPr>
+                <w:noProof/>
+                <w:webHidden/>
+              </w:rPr>
+              <w:fldChar w:fldCharType="begin"/>
+            </w:r>
+            <w:r>
+              <w:rPr>
+                <w:noProof/>
+                <w:webHidden/>
+              </w:rPr>
+              <w:instrText xml:space="preserve"> PAGEREF _Toc75944054 \h </w:instrText>
+            </w:r>
+            <w:r>
+              <w:rPr>
+                <w:noProof/>
+                <w:webHidden/>
+              </w:rPr>
+            </w:r>
+            <w:r>
+              <w:rPr>
+                <w:noProof/>
+                <w:webHidden/>
+              </w:rPr>
+              <w:fldChar w:fldCharType="separate"/>
+            </w:r>
+            <w:r>
+              <w:rPr>
+                <w:noProof/>
+                <w:webHidden/>
+              </w:rPr>
+              <w:t>23</w:t>
+            </w:r>
+            <w:r>
+              <w:rPr>
+                <w:noProof/>
+                <w:webHidden/>
+              </w:rPr>
+              <w:fldChar w:fldCharType="end"/>
+            </w:r>
+          </w:hyperlink>
+        </w:p>
+        <w:p>
+          <w:pPr>
+            <w:pStyle w:val="TOC3"/>
+            <w:tabs>
+              <w:tab w:val="right" w:leader="dot" w:pos="9350"/>
+            </w:tabs>
+            <w:rPr>
+              <w:rFonts w:asciiTheme="minorHAnsi" w:eastAsiaTheme="minorEastAsia" w:hAnsiTheme="minorHAnsi"/>
+              <w:noProof/>
+              <w:sz w:val="22"/>
+            </w:rPr>
+          </w:pPr>
+          <w:hyperlink w:anchor="_Toc75944055" w:history="1">
+            <w:r>
+              <w:rPr>
+                <w:rStyle w:val="Hyperlink"/>
+                <w:noProof/>
+              </w:rPr>
+              <w:t>Semantics</w:t>
+            </w:r>
+            <w:r>
+              <w:rPr>
+                <w:noProof/>
+                <w:webHidden/>
+              </w:rPr>
+              <w:tab/>
+            </w:r>
+            <w:r>
+              <w:rPr>
+                <w:noProof/>
+                <w:webHidden/>
+              </w:rPr>
+              <w:fldChar w:fldCharType="begin"/>
+            </w:r>
+            <w:r>
+              <w:rPr>
+                <w:noProof/>
+                <w:webHidden/>
+              </w:rPr>
+              <w:instrText xml:space="preserve"> PAGEREF _Toc75944055 \h </w:instrText>
+            </w:r>
+            <w:r>
+              <w:rPr>
+                <w:noProof/>
+                <w:webHidden/>
+              </w:rPr>
+            </w:r>
+            <w:r>
+              <w:rPr>
+                <w:noProof/>
+                <w:webHidden/>
+              </w:rPr>
+              <w:fldChar w:fldCharType="separate"/>
+            </w:r>
+            <w:r>
+              <w:rPr>
+                <w:noProof/>
+                <w:webHidden/>
+              </w:rPr>
+              <w:t>23</w:t>
+            </w:r>
+            <w:r>
+              <w:rPr>
+                <w:noProof/>
+                <w:webHidden/>
+              </w:rPr>
+              <w:fldChar w:fldCharType="end"/>
+            </w:r>
+          </w:hyperlink>
+        </w:p>
+        <w:p>
+          <w:pPr>
+            <w:pStyle w:val="TOC3"/>
+            <w:tabs>
+              <w:tab w:val="right" w:leader="dot" w:pos="9350"/>
+            </w:tabs>
+            <w:rPr>
+              <w:rFonts w:asciiTheme="minorHAnsi" w:eastAsiaTheme="minorEastAsia" w:hAnsiTheme="minorHAnsi"/>
+              <w:noProof/>
+              <w:sz w:val="22"/>
+            </w:rPr>
+          </w:pPr>
+          <w:hyperlink w:anchor="_Toc75944056" w:history="1">
+            <w:r>
+              <w:rPr>
+                <w:rStyle w:val="Hyperlink"/>
+                <w:noProof/>
+              </w:rPr>
+              <w:t>Code generation</w:t>
+            </w:r>
+            <w:r>
+              <w:rPr>
+                <w:noProof/>
+                <w:webHidden/>
+              </w:rPr>
+              <w:tab/>
+            </w:r>
+            <w:r>
+              <w:rPr>
+                <w:noProof/>
+                <w:webHidden/>
+              </w:rPr>
+              <w:fldChar w:fldCharType="begin"/>
+            </w:r>
+            <w:r>
+              <w:rPr>
+                <w:noProof/>
+                <w:webHidden/>
+              </w:rPr>
+              <w:instrText xml:space="preserve"> PAGEREF _Toc75944056 \h </w:instrText>
+            </w:r>
+            <w:r>
+              <w:rPr>
+                <w:noProof/>
+                <w:webHidden/>
+              </w:rPr>
+            </w:r>
+            <w:r>
+              <w:rPr>
+                <w:noProof/>
+                <w:webHidden/>
+              </w:rPr>
+              <w:fldChar w:fldCharType="separate"/>
+            </w:r>
+            <w:r>
+              <w:rPr>
+                <w:noProof/>
+                <w:webHidden/>
+              </w:rPr>
+              <w:t>23</w:t>
             </w:r>
             <w:r>
               <w:rPr>
@@ -2521,7 +3641,7 @@
               <w:sz w:val="22"/>
             </w:rPr>
           </w:pPr>
-          <w:hyperlink w:anchor="_Toc75873845" w:history="1">
+          <w:hyperlink w:anchor="_Toc75944057" w:history="1">
             <w:r>
               <w:rPr>
                 <w:rStyle w:val="Hyperlink"/>
@@ -2542,7 +3662,7 @@
                 <w:rStyle w:val="Hyperlink"/>
                 <w:noProof/>
               </w:rPr>
-              <w:t>Description of software</w:t>
+              <w:t>Description of the software</w:t>
             </w:r>
             <w:r>
               <w:rPr>
@@ -2563,7 +3683,7 @@
                 <w:noProof/>
                 <w:webHidden/>
               </w:rPr>
-              <w:instrText xml:space="preserve"> PAGEREF _Toc75873845 \h </w:instrText>
+              <w:instrText xml:space="preserve"> PAGEREF _Toc75944057 \h </w:instrText>
             </w:r>
             <w:r>
               <w:rPr>
@@ -2583,7 +3703,427 @@
                 <w:noProof/>
                 <w:webHidden/>
               </w:rPr>
-              <w:t>16</w:t>
+              <w:t>25</w:t>
+            </w:r>
+            <w:r>
+              <w:rPr>
+                <w:noProof/>
+                <w:webHidden/>
+              </w:rPr>
+              <w:fldChar w:fldCharType="end"/>
+            </w:r>
+          </w:hyperlink>
+        </w:p>
+        <w:p>
+          <w:pPr>
+            <w:pStyle w:val="TOC2"/>
+            <w:tabs>
+              <w:tab w:val="right" w:leader="dot" w:pos="9350"/>
+            </w:tabs>
+            <w:rPr>
+              <w:rFonts w:asciiTheme="minorHAnsi" w:eastAsiaTheme="minorEastAsia" w:hAnsiTheme="minorHAnsi"/>
+              <w:noProof/>
+              <w:sz w:val="22"/>
+            </w:rPr>
+          </w:pPr>
+          <w:hyperlink w:anchor="_Toc75944058" w:history="1">
+            <w:r>
+              <w:rPr>
+                <w:rStyle w:val="Hyperlink"/>
+                <w:noProof/>
+              </w:rPr>
+              <w:t>Grammar package</w:t>
+            </w:r>
+            <w:r>
+              <w:rPr>
+                <w:noProof/>
+                <w:webHidden/>
+              </w:rPr>
+              <w:tab/>
+            </w:r>
+            <w:r>
+              <w:rPr>
+                <w:noProof/>
+                <w:webHidden/>
+              </w:rPr>
+              <w:fldChar w:fldCharType="begin"/>
+            </w:r>
+            <w:r>
+              <w:rPr>
+                <w:noProof/>
+                <w:webHidden/>
+              </w:rPr>
+              <w:instrText xml:space="preserve"> PAGEREF _Toc75944058 \h </w:instrText>
+            </w:r>
+            <w:r>
+              <w:rPr>
+                <w:noProof/>
+                <w:webHidden/>
+              </w:rPr>
+            </w:r>
+            <w:r>
+              <w:rPr>
+                <w:noProof/>
+                <w:webHidden/>
+              </w:rPr>
+              <w:fldChar w:fldCharType="separate"/>
+            </w:r>
+            <w:r>
+              <w:rPr>
+                <w:noProof/>
+                <w:webHidden/>
+              </w:rPr>
+              <w:t>25</w:t>
+            </w:r>
+            <w:r>
+              <w:rPr>
+                <w:noProof/>
+                <w:webHidden/>
+              </w:rPr>
+              <w:fldChar w:fldCharType="end"/>
+            </w:r>
+          </w:hyperlink>
+        </w:p>
+        <w:p>
+          <w:pPr>
+            <w:pStyle w:val="TOC2"/>
+            <w:tabs>
+              <w:tab w:val="right" w:leader="dot" w:pos="9350"/>
+            </w:tabs>
+            <w:rPr>
+              <w:rFonts w:asciiTheme="minorHAnsi" w:eastAsiaTheme="minorEastAsia" w:hAnsiTheme="minorHAnsi"/>
+              <w:noProof/>
+              <w:sz w:val="22"/>
+            </w:rPr>
+          </w:pPr>
+          <w:hyperlink w:anchor="_Toc75944059" w:history="1">
+            <w:r>
+              <w:rPr>
+                <w:rStyle w:val="Hyperlink"/>
+                <w:noProof/>
+              </w:rPr>
+              <w:t>Checker package</w:t>
+            </w:r>
+            <w:r>
+              <w:rPr>
+                <w:noProof/>
+                <w:webHidden/>
+              </w:rPr>
+              <w:tab/>
+            </w:r>
+            <w:r>
+              <w:rPr>
+                <w:noProof/>
+                <w:webHidden/>
+              </w:rPr>
+              <w:fldChar w:fldCharType="begin"/>
+            </w:r>
+            <w:r>
+              <w:rPr>
+                <w:noProof/>
+                <w:webHidden/>
+              </w:rPr>
+              <w:instrText xml:space="preserve"> PAGEREF _Toc75944059 \h </w:instrText>
+            </w:r>
+            <w:r>
+              <w:rPr>
+                <w:noProof/>
+                <w:webHidden/>
+              </w:rPr>
+            </w:r>
+            <w:r>
+              <w:rPr>
+                <w:noProof/>
+                <w:webHidden/>
+              </w:rPr>
+              <w:fldChar w:fldCharType="separate"/>
+            </w:r>
+            <w:r>
+              <w:rPr>
+                <w:noProof/>
+                <w:webHidden/>
+              </w:rPr>
+              <w:t>25</w:t>
+            </w:r>
+            <w:r>
+              <w:rPr>
+                <w:noProof/>
+                <w:webHidden/>
+              </w:rPr>
+              <w:fldChar w:fldCharType="end"/>
+            </w:r>
+          </w:hyperlink>
+        </w:p>
+        <w:p>
+          <w:pPr>
+            <w:pStyle w:val="TOC2"/>
+            <w:tabs>
+              <w:tab w:val="right" w:leader="dot" w:pos="9350"/>
+            </w:tabs>
+            <w:rPr>
+              <w:rFonts w:asciiTheme="minorHAnsi" w:eastAsiaTheme="minorEastAsia" w:hAnsiTheme="minorHAnsi"/>
+              <w:noProof/>
+              <w:sz w:val="22"/>
+            </w:rPr>
+          </w:pPr>
+          <w:hyperlink w:anchor="_Toc75944060" w:history="1">
+            <w:r>
+              <w:rPr>
+                <w:rStyle w:val="Hyperlink"/>
+                <w:noProof/>
+              </w:rPr>
+              <w:t>Generator package</w:t>
+            </w:r>
+            <w:r>
+              <w:rPr>
+                <w:noProof/>
+                <w:webHidden/>
+              </w:rPr>
+              <w:tab/>
+            </w:r>
+            <w:r>
+              <w:rPr>
+                <w:noProof/>
+                <w:webHidden/>
+              </w:rPr>
+              <w:fldChar w:fldCharType="begin"/>
+            </w:r>
+            <w:r>
+              <w:rPr>
+                <w:noProof/>
+                <w:webHidden/>
+              </w:rPr>
+              <w:instrText xml:space="preserve"> PAGEREF _Toc75944060 \h </w:instrText>
+            </w:r>
+            <w:r>
+              <w:rPr>
+                <w:noProof/>
+                <w:webHidden/>
+              </w:rPr>
+            </w:r>
+            <w:r>
+              <w:rPr>
+                <w:noProof/>
+                <w:webHidden/>
+              </w:rPr>
+              <w:fldChar w:fldCharType="separate"/>
+            </w:r>
+            <w:r>
+              <w:rPr>
+                <w:noProof/>
+                <w:webHidden/>
+              </w:rPr>
+              <w:t>25</w:t>
+            </w:r>
+            <w:r>
+              <w:rPr>
+                <w:noProof/>
+                <w:webHidden/>
+              </w:rPr>
+              <w:fldChar w:fldCharType="end"/>
+            </w:r>
+          </w:hyperlink>
+        </w:p>
+        <w:p>
+          <w:pPr>
+            <w:pStyle w:val="TOC2"/>
+            <w:tabs>
+              <w:tab w:val="right" w:leader="dot" w:pos="9350"/>
+            </w:tabs>
+            <w:rPr>
+              <w:rFonts w:asciiTheme="minorHAnsi" w:eastAsiaTheme="minorEastAsia" w:hAnsiTheme="minorHAnsi"/>
+              <w:noProof/>
+              <w:sz w:val="22"/>
+            </w:rPr>
+          </w:pPr>
+          <w:hyperlink w:anchor="_Toc75944061" w:history="1">
+            <w:r>
+              <w:rPr>
+                <w:rStyle w:val="Hyperlink"/>
+                <w:noProof/>
+              </w:rPr>
+              <w:t>Compiler package</w:t>
+            </w:r>
+            <w:r>
+              <w:rPr>
+                <w:noProof/>
+                <w:webHidden/>
+              </w:rPr>
+              <w:tab/>
+            </w:r>
+            <w:r>
+              <w:rPr>
+                <w:noProof/>
+                <w:webHidden/>
+              </w:rPr>
+              <w:fldChar w:fldCharType="begin"/>
+            </w:r>
+            <w:r>
+              <w:rPr>
+                <w:noProof/>
+                <w:webHidden/>
+              </w:rPr>
+              <w:instrText xml:space="preserve"> PAGEREF _Toc75944061 \h </w:instrText>
+            </w:r>
+            <w:r>
+              <w:rPr>
+                <w:noProof/>
+                <w:webHidden/>
+              </w:rPr>
+            </w:r>
+            <w:r>
+              <w:rPr>
+                <w:noProof/>
+                <w:webHidden/>
+              </w:rPr>
+              <w:fldChar w:fldCharType="separate"/>
+            </w:r>
+            <w:r>
+              <w:rPr>
+                <w:noProof/>
+                <w:webHidden/>
+              </w:rPr>
+              <w:t>25</w:t>
+            </w:r>
+            <w:r>
+              <w:rPr>
+                <w:noProof/>
+                <w:webHidden/>
+              </w:rPr>
+              <w:fldChar w:fldCharType="end"/>
+            </w:r>
+          </w:hyperlink>
+        </w:p>
+        <w:p>
+          <w:pPr>
+            <w:pStyle w:val="TOC2"/>
+            <w:tabs>
+              <w:tab w:val="right" w:leader="dot" w:pos="9350"/>
+            </w:tabs>
+            <w:rPr>
+              <w:rFonts w:asciiTheme="minorHAnsi" w:eastAsiaTheme="minorEastAsia" w:hAnsiTheme="minorHAnsi"/>
+              <w:noProof/>
+              <w:sz w:val="22"/>
+            </w:rPr>
+          </w:pPr>
+          <w:hyperlink w:anchor="_Toc75944062" w:history="1">
+            <w:r>
+              <w:rPr>
+                <w:rStyle w:val="Hyperlink"/>
+                <w:noProof/>
+              </w:rPr>
+              <w:t>Tests package</w:t>
+            </w:r>
+            <w:r>
+              <w:rPr>
+                <w:noProof/>
+                <w:webHidden/>
+              </w:rPr>
+              <w:tab/>
+            </w:r>
+            <w:r>
+              <w:rPr>
+                <w:noProof/>
+                <w:webHidden/>
+              </w:rPr>
+              <w:fldChar w:fldCharType="begin"/>
+            </w:r>
+            <w:r>
+              <w:rPr>
+                <w:noProof/>
+                <w:webHidden/>
+              </w:rPr>
+              <w:instrText xml:space="preserve"> PAGEREF _Toc75944062 \h </w:instrText>
+            </w:r>
+            <w:r>
+              <w:rPr>
+                <w:noProof/>
+                <w:webHidden/>
+              </w:rPr>
+            </w:r>
+            <w:r>
+              <w:rPr>
+                <w:noProof/>
+                <w:webHidden/>
+              </w:rPr>
+              <w:fldChar w:fldCharType="separate"/>
+            </w:r>
+            <w:r>
+              <w:rPr>
+                <w:noProof/>
+                <w:webHidden/>
+              </w:rPr>
+              <w:t>25</w:t>
+            </w:r>
+            <w:r>
+              <w:rPr>
+                <w:noProof/>
+                <w:webHidden/>
+              </w:rPr>
+              <w:fldChar w:fldCharType="end"/>
+            </w:r>
+          </w:hyperlink>
+        </w:p>
+        <w:p>
+          <w:pPr>
+            <w:pStyle w:val="TOC2"/>
+            <w:tabs>
+              <w:tab w:val="right" w:leader="dot" w:pos="9350"/>
+            </w:tabs>
+            <w:rPr>
+              <w:rFonts w:asciiTheme="minorHAnsi" w:eastAsiaTheme="minorEastAsia" w:hAnsiTheme="minorHAnsi"/>
+              <w:noProof/>
+              <w:sz w:val="22"/>
+            </w:rPr>
+          </w:pPr>
+          <w:hyperlink w:anchor="_Toc75944063" w:history="1">
+            <w:r>
+              <w:rPr>
+                <w:rStyle w:val="Hyperlink"/>
+                <w:noProof/>
+              </w:rPr>
+              <w:t>Output and sample packages</w:t>
+            </w:r>
+            <w:r>
+              <w:rPr>
+                <w:noProof/>
+                <w:webHidden/>
+              </w:rPr>
+              <w:tab/>
+            </w:r>
+            <w:r>
+              <w:rPr>
+                <w:noProof/>
+                <w:webHidden/>
+              </w:rPr>
+              <w:fldChar w:fldCharType="begin"/>
+            </w:r>
+            <w:r>
+              <w:rPr>
+                <w:noProof/>
+                <w:webHidden/>
+              </w:rPr>
+              <w:instrText xml:space="preserve"> PAGEREF _Toc75944063 \h </w:instrText>
+            </w:r>
+            <w:r>
+              <w:rPr>
+                <w:noProof/>
+                <w:webHidden/>
+              </w:rPr>
+            </w:r>
+            <w:r>
+              <w:rPr>
+                <w:noProof/>
+                <w:webHidden/>
+              </w:rPr>
+              <w:fldChar w:fldCharType="separate"/>
+            </w:r>
+            <w:r>
+              <w:rPr>
+                <w:noProof/>
+                <w:webHidden/>
+              </w:rPr>
+              <w:t>25</w:t>
             </w:r>
             <w:r>
               <w:rPr>
@@ -2607,7 +4147,7 @@
               <w:sz w:val="22"/>
             </w:rPr>
           </w:pPr>
-          <w:hyperlink w:anchor="_Toc75873846" w:history="1">
+          <w:hyperlink w:anchor="_Toc75944064" w:history="1">
             <w:r>
               <w:rPr>
                 <w:rStyle w:val="Hyperlink"/>
@@ -2649,7 +4189,7 @@
                 <w:noProof/>
                 <w:webHidden/>
               </w:rPr>
-              <w:instrText xml:space="preserve"> PAGEREF _Toc75873846 \h </w:instrText>
+              <w:instrText xml:space="preserve"> PAGEREF _Toc75944064 \h </w:instrText>
             </w:r>
             <w:r>
               <w:rPr>
@@ -2669,7 +4209,7 @@
                 <w:noProof/>
                 <w:webHidden/>
               </w:rPr>
-              <w:t>17</w:t>
+              <w:t>26</w:t>
             </w:r>
             <w:r>
               <w:rPr>
@@ -2693,7 +4233,7 @@
               <w:sz w:val="22"/>
             </w:rPr>
           </w:pPr>
-          <w:hyperlink w:anchor="_Toc75873847" w:history="1">
+          <w:hyperlink w:anchor="_Toc75944065" w:history="1">
             <w:r>
               <w:rPr>
                 <w:rStyle w:val="Hyperlink"/>
@@ -2735,7 +4275,7 @@
                 <w:noProof/>
                 <w:webHidden/>
               </w:rPr>
-              <w:instrText xml:space="preserve"> PAGEREF _Toc75873847 \h </w:instrText>
+              <w:instrText xml:space="preserve"> PAGEREF _Toc75944065 \h </w:instrText>
             </w:r>
             <w:r>
               <w:rPr>
@@ -2755,7 +4295,7 @@
                 <w:noProof/>
                 <w:webHidden/>
               </w:rPr>
-              <w:t>18</w:t>
+              <w:t>27</w:t>
             </w:r>
             <w:r>
               <w:rPr>
@@ -2779,7 +4319,7 @@
               <w:sz w:val="22"/>
             </w:rPr>
           </w:pPr>
-          <w:hyperlink w:anchor="_Toc75873848" w:history="1">
+          <w:hyperlink w:anchor="_Toc75944066" w:history="1">
             <w:r>
               <w:rPr>
                 <w:rStyle w:val="Hyperlink"/>
@@ -2821,7 +4361,7 @@
                 <w:noProof/>
                 <w:webHidden/>
               </w:rPr>
-              <w:instrText xml:space="preserve"> PAGEREF _Toc75873848 \h </w:instrText>
+              <w:instrText xml:space="preserve"> PAGEREF _Toc75944066 \h </w:instrText>
             </w:r>
             <w:r>
               <w:rPr>
@@ -2841,7 +4381,7 @@
                 <w:noProof/>
                 <w:webHidden/>
               </w:rPr>
-              <w:t>19</w:t>
+              <w:t>28</w:t>
             </w:r>
             <w:r>
               <w:rPr>
@@ -2864,7 +4404,7 @@
               <w:sz w:val="22"/>
             </w:rPr>
           </w:pPr>
-          <w:hyperlink w:anchor="_Toc75873849" w:history="1">
+          <w:hyperlink w:anchor="_Toc75944067" w:history="1">
             <w:r>
               <w:rPr>
                 <w:rStyle w:val="Hyperlink"/>
@@ -2891,7 +4431,7 @@
                 <w:noProof/>
                 <w:webHidden/>
               </w:rPr>
-              <w:instrText xml:space="preserve"> PAGEREF _Toc75873849 \h </w:instrText>
+              <w:instrText xml:space="preserve"> PAGEREF _Toc75944067 \h </w:instrText>
             </w:r>
             <w:r>
               <w:rPr>
@@ -2911,7 +4451,7 @@
                 <w:noProof/>
                 <w:webHidden/>
               </w:rPr>
-              <w:t>19</w:t>
+              <w:t>28</w:t>
             </w:r>
             <w:r>
               <w:rPr>
@@ -2934,7 +4474,7 @@
               <w:sz w:val="22"/>
             </w:rPr>
           </w:pPr>
-          <w:hyperlink w:anchor="_Toc75873850" w:history="1">
+          <w:hyperlink w:anchor="_Toc75944068" w:history="1">
             <w:r>
               <w:rPr>
                 <w:rStyle w:val="Hyperlink"/>
@@ -2961,7 +4501,7 @@
                 <w:noProof/>
                 <w:webHidden/>
               </w:rPr>
-              <w:instrText xml:space="preserve"> PAGEREF _Toc75873850 \h </w:instrText>
+              <w:instrText xml:space="preserve"> PAGEREF _Toc75944068 \h </w:instrText>
             </w:r>
             <w:r>
               <w:rPr>
@@ -2981,7 +4521,7 @@
                 <w:noProof/>
                 <w:webHidden/>
               </w:rPr>
-              <w:t>20</w:t>
+              <w:t>29</w:t>
             </w:r>
             <w:r>
               <w:rPr>
@@ -3040,7 +4580,7 @@
           <w:rFonts w:eastAsiaTheme="minorEastAsia"/>
         </w:rPr>
       </w:pPr>
-      <w:bookmarkStart w:id="0" w:name="_Toc75873813"/>
+      <w:bookmarkStart w:id="0" w:name="_Toc75944009"/>
       <w:r>
         <w:rPr>
           <w:rFonts w:eastAsiaTheme="minorEastAsia"/>
@@ -3397,7 +4937,7 @@
       <w:pPr>
         <w:pStyle w:val="Heading1"/>
       </w:pPr>
-      <w:bookmarkStart w:id="1" w:name="_Toc75873814"/>
+      <w:bookmarkStart w:id="1" w:name="_Toc75944010"/>
       <w:r>
         <w:lastRenderedPageBreak/>
         <w:t>Problems and solutions</w:t>
@@ -3425,7 +4965,7 @@
       <w:pPr>
         <w:pStyle w:val="Heading2"/>
       </w:pPr>
-      <w:bookmarkStart w:id="2" w:name="_Toc75873815"/>
+      <w:bookmarkStart w:id="2" w:name="_Toc75944011"/>
       <w:r>
         <w:t>Concurrency</w:t>
       </w:r>
@@ -3496,7 +5036,7 @@
       <w:pPr>
         <w:pStyle w:val="Heading2"/>
       </w:pPr>
-      <w:bookmarkStart w:id="3" w:name="_Toc75873816"/>
+      <w:bookmarkStart w:id="3" w:name="_Toc75944012"/>
       <w:r>
         <w:t>Memory management</w:t>
       </w:r>
@@ -3556,7 +5096,7 @@
       <w:pPr>
         <w:pStyle w:val="Heading2"/>
       </w:pPr>
-      <w:bookmarkStart w:id="4" w:name="_Toc75873817"/>
+      <w:bookmarkStart w:id="4" w:name="_Toc75944013"/>
       <w:r>
         <w:t>Register allocation</w:t>
       </w:r>
@@ -3607,7 +5147,7 @@
       <w:pPr>
         <w:pStyle w:val="Heading2"/>
       </w:pPr>
-      <w:bookmarkStart w:id="5" w:name="_Toc75873818"/>
+      <w:bookmarkStart w:id="5" w:name="_Toc75944014"/>
       <w:r>
         <w:t>Arrays</w:t>
       </w:r>
@@ -3683,7 +5223,7 @@
       <w:pPr>
         <w:pStyle w:val="Heading2"/>
       </w:pPr>
-      <w:bookmarkStart w:id="6" w:name="_Toc75873819"/>
+      <w:bookmarkStart w:id="6" w:name="_Toc75944015"/>
       <w:r>
         <w:t>Procedures</w:t>
       </w:r>
@@ -3725,7 +5265,7 @@
         <w:pStyle w:val="Heading1"/>
       </w:pPr>
       <w:bookmarkStart w:id="7" w:name="_Ref75777990"/>
-      <w:bookmarkStart w:id="8" w:name="_Toc75873820"/>
+      <w:bookmarkStart w:id="8" w:name="_Toc75944016"/>
       <w:r>
         <w:lastRenderedPageBreak/>
         <w:t>Detailed language description</w:t>
@@ -3995,7 +5535,7 @@
       <w:pPr>
         <w:pStyle w:val="Heading2"/>
       </w:pPr>
-      <w:bookmarkStart w:id="10" w:name="_Toc75873821"/>
+      <w:bookmarkStart w:id="10" w:name="_Toc75944017"/>
       <w:r>
         <w:t>Basic types</w:t>
       </w:r>
@@ -4020,7 +5560,7 @@
         <w:pStyle w:val="Heading3"/>
         <w:ind w:left="720"/>
       </w:pPr>
-      <w:bookmarkStart w:id="11" w:name="_Toc75873822"/>
+      <w:bookmarkStart w:id="11" w:name="_Toc75944018"/>
       <w:r>
         <w:t>Syntax</w:t>
       </w:r>
@@ -4516,7 +6056,7 @@
         <w:pStyle w:val="Heading3"/>
         <w:ind w:left="720"/>
       </w:pPr>
-      <w:bookmarkStart w:id="13" w:name="_Toc75873823"/>
+      <w:bookmarkStart w:id="13" w:name="_Toc75944019"/>
       <w:r>
         <w:lastRenderedPageBreak/>
         <w:t>Usage</w:t>
@@ -4569,7 +6109,7 @@
         <w:pStyle w:val="Heading3"/>
         <w:ind w:left="720"/>
       </w:pPr>
-      <w:bookmarkStart w:id="14" w:name="_Toc75873824"/>
+      <w:bookmarkStart w:id="14" w:name="_Toc75944020"/>
       <w:r>
         <w:t>Semantics</w:t>
       </w:r>
@@ -4594,7 +6134,7 @@
         <w:pStyle w:val="Heading3"/>
         <w:ind w:left="720"/>
       </w:pPr>
-      <w:bookmarkStart w:id="15" w:name="_Toc75873825"/>
+      <w:bookmarkStart w:id="15" w:name="_Toc75944021"/>
       <w:r>
         <w:t>Code generation</w:t>
       </w:r>
@@ -5230,7 +6770,7 @@
       <w:pPr>
         <w:pStyle w:val="Heading2"/>
       </w:pPr>
-      <w:bookmarkStart w:id="17" w:name="_Toc75873826"/>
+      <w:bookmarkStart w:id="17" w:name="_Toc75944022"/>
       <w:r>
         <w:t>Arrays</w:t>
       </w:r>
@@ -5252,7 +6792,7 @@
         <w:pStyle w:val="Heading3"/>
         <w:ind w:left="720"/>
       </w:pPr>
-      <w:bookmarkStart w:id="18" w:name="_Toc75873827"/>
+      <w:bookmarkStart w:id="18" w:name="_Toc75944023"/>
       <w:r>
         <w:t>Syntax</w:t>
       </w:r>
@@ -5702,7 +7242,7 @@
         <w:pStyle w:val="Heading3"/>
         <w:ind w:left="720"/>
       </w:pPr>
-      <w:bookmarkStart w:id="20" w:name="_Toc75873828"/>
+      <w:bookmarkStart w:id="20" w:name="_Toc75944024"/>
       <w:r>
         <w:t>Usage</w:t>
       </w:r>
@@ -5742,7 +7282,7 @@
         <w:pStyle w:val="Heading3"/>
         <w:ind w:left="720"/>
       </w:pPr>
-      <w:bookmarkStart w:id="21" w:name="_Toc75873829"/>
+      <w:bookmarkStart w:id="21" w:name="_Toc75944025"/>
       <w:r>
         <w:t>Semantics</w:t>
       </w:r>
@@ -5767,7 +7307,7 @@
         <w:pStyle w:val="Heading3"/>
         <w:ind w:left="720"/>
       </w:pPr>
-      <w:bookmarkStart w:id="22" w:name="_Toc75873830"/>
+      <w:bookmarkStart w:id="22" w:name="_Toc75944026"/>
       <w:r>
         <w:t>Code generation</w:t>
       </w:r>
@@ -7699,7 +9239,7 @@
       <w:pPr>
         <w:pStyle w:val="Heading2"/>
       </w:pPr>
-      <w:bookmarkStart w:id="24" w:name="_Toc75873831"/>
+      <w:bookmarkStart w:id="24" w:name="_Toc75944027"/>
       <w:r>
         <w:t>Assignments</w:t>
       </w:r>
@@ -7724,7 +9264,7 @@
         <w:pStyle w:val="Heading3"/>
         <w:ind w:left="720"/>
       </w:pPr>
-      <w:bookmarkStart w:id="25" w:name="_Toc75873832"/>
+      <w:bookmarkStart w:id="25" w:name="_Toc75944028"/>
       <w:r>
         <w:t>Syntax</w:t>
       </w:r>
@@ -7957,7 +9497,7 @@
         <w:pStyle w:val="Heading3"/>
         <w:ind w:left="720"/>
       </w:pPr>
-      <w:bookmarkStart w:id="27" w:name="_Toc75873833"/>
+      <w:bookmarkStart w:id="27" w:name="_Toc75944029"/>
       <w:r>
         <w:t>Usage</w:t>
       </w:r>
@@ -7976,7 +9516,7 @@
         <w:pStyle w:val="Heading3"/>
         <w:ind w:left="720"/>
       </w:pPr>
-      <w:bookmarkStart w:id="28" w:name="_Toc75873834"/>
+      <w:bookmarkStart w:id="28" w:name="_Toc75944030"/>
       <w:r>
         <w:t>Semantics</w:t>
       </w:r>
@@ -7992,7 +9532,7 @@
         <w:pStyle w:val="Heading3"/>
         <w:ind w:left="720"/>
       </w:pPr>
-      <w:bookmarkStart w:id="29" w:name="_Toc75873835"/>
+      <w:bookmarkStart w:id="29" w:name="_Toc75944031"/>
       <w:r>
         <w:t>Code generation</w:t>
       </w:r>
@@ -9233,7 +10773,7 @@
         <w:pStyle w:val="Heading2"/>
       </w:pPr>
       <w:bookmarkStart w:id="31" w:name="_Ref75868406"/>
-      <w:bookmarkStart w:id="32" w:name="_Toc75873836"/>
+      <w:bookmarkStart w:id="32" w:name="_Toc75944032"/>
       <w:r>
         <w:t>Expressions</w:t>
       </w:r>
@@ -9262,7 +10802,7 @@
         <w:pStyle w:val="Heading3"/>
         <w:ind w:left="720"/>
       </w:pPr>
-      <w:bookmarkStart w:id="33" w:name="_Toc75873837"/>
+      <w:bookmarkStart w:id="33" w:name="_Toc75944033"/>
       <w:r>
         <w:t>Syntax</w:t>
       </w:r>
@@ -9566,7 +11106,7 @@
         <w:pStyle w:val="Heading3"/>
         <w:ind w:left="720"/>
       </w:pPr>
-      <w:bookmarkStart w:id="35" w:name="_Toc75873838"/>
+      <w:bookmarkStart w:id="35" w:name="_Toc75944034"/>
       <w:r>
         <w:t>Usage</w:t>
       </w:r>
@@ -9585,7 +11125,7 @@
         <w:pStyle w:val="Heading3"/>
         <w:ind w:left="720"/>
       </w:pPr>
-      <w:bookmarkStart w:id="36" w:name="_Toc75873839"/>
+      <w:bookmarkStart w:id="36" w:name="_Toc75944035"/>
       <w:r>
         <w:t>Semantics</w:t>
       </w:r>
@@ -9616,7 +11156,7 @@
         <w:pStyle w:val="Heading3"/>
         <w:ind w:left="720"/>
       </w:pPr>
-      <w:bookmarkStart w:id="37" w:name="_Toc75873840"/>
+      <w:bookmarkStart w:id="37" w:name="_Toc75944036"/>
       <w:r>
         <w:t>Code generation</w:t>
       </w:r>
@@ -13143,7 +14683,7 @@
       <w:pPr>
         <w:pStyle w:val="Heading2"/>
       </w:pPr>
-      <w:bookmarkStart w:id="39" w:name="_Toc75873841"/>
+      <w:bookmarkStart w:id="39" w:name="_Toc75944037"/>
       <w:r>
         <w:t>Local, nested scopes</w:t>
       </w:r>
@@ -13165,9 +14705,11 @@
         <w:pStyle w:val="Heading3"/>
         <w:ind w:left="720"/>
       </w:pPr>
+      <w:bookmarkStart w:id="40" w:name="_Toc75944038"/>
       <w:r>
         <w:t>Syntax</w:t>
       </w:r>
+      <w:bookmarkEnd w:id="40"/>
     </w:p>
     <w:p>
       <w:r>
@@ -13204,7 +14746,7 @@
         <w:keepNext/>
         <w:jc w:val="right"/>
       </w:pPr>
-      <w:bookmarkStart w:id="40" w:name="_Ref75874457"/>
+      <w:bookmarkStart w:id="41" w:name="_Ref75874457"/>
       <w:r>
         <w:lastRenderedPageBreak/>
         <w:t xml:space="preserve">Table </w:t>
@@ -13217,7 +14759,7 @@
           <w:t>10</w:t>
         </w:r>
       </w:fldSimple>
-      <w:bookmarkEnd w:id="40"/>
+      <w:bookmarkEnd w:id="41"/>
       <w:r>
         <w:t>. Local, nested scopes syntax example</w:t>
       </w:r>
@@ -13547,9 +15089,11 @@
         <w:pStyle w:val="Heading3"/>
         <w:ind w:left="720"/>
       </w:pPr>
+      <w:bookmarkStart w:id="42" w:name="_Toc75944039"/>
       <w:r>
         <w:t>Usage</w:t>
       </w:r>
+      <w:bookmarkEnd w:id="42"/>
     </w:p>
     <w:p>
       <w:r>
@@ -13610,7 +15154,7 @@
         <w:keepNext/>
         <w:jc w:val="right"/>
       </w:pPr>
-      <w:bookmarkStart w:id="41" w:name="_Ref75874941"/>
+      <w:bookmarkStart w:id="43" w:name="_Ref75874941"/>
       <w:r>
         <w:t xml:space="preserve">Table </w:t>
       </w:r>
@@ -13622,7 +15166,7 @@
           <w:t>11</w:t>
         </w:r>
       </w:fldSimple>
-      <w:bookmarkEnd w:id="41"/>
+      <w:bookmarkEnd w:id="43"/>
       <w:r>
         <w:t>. Forbidden declaration</w:t>
       </w:r>
@@ -13753,9 +15297,11 @@
         <w:pStyle w:val="Heading3"/>
         <w:ind w:left="720"/>
       </w:pPr>
+      <w:bookmarkStart w:id="44" w:name="_Toc75944040"/>
       <w:r>
         <w:t>Semantics</w:t>
       </w:r>
+      <w:bookmarkEnd w:id="44"/>
     </w:p>
     <w:p>
       <w:r>
@@ -13771,9 +15317,11 @@
         <w:pStyle w:val="Heading3"/>
         <w:ind w:left="720"/>
       </w:pPr>
+      <w:bookmarkStart w:id="45" w:name="_Toc75944041"/>
       <w:r>
         <w:t>Code generation</w:t>
       </w:r>
+      <w:bookmarkEnd w:id="45"/>
     </w:p>
     <w:p>
       <w:r>
@@ -13801,7 +15349,7 @@
           <w:i/>
         </w:rPr>
       </w:pPr>
-      <w:bookmarkStart w:id="42" w:name="_Toc75873842"/>
+      <w:bookmarkStart w:id="46" w:name="_Toc75944042"/>
       <w:r>
         <w:t xml:space="preserve">Control flow constructs: </w:t>
       </w:r>
@@ -13820,7 +15368,7 @@
         </w:rPr>
         <w:t>while</w:t>
       </w:r>
-      <w:bookmarkEnd w:id="42"/>
+      <w:bookmarkEnd w:id="46"/>
     </w:p>
     <w:p>
       <w:r>
@@ -13856,9 +15404,11 @@
         <w:pStyle w:val="Heading3"/>
         <w:ind w:left="720"/>
       </w:pPr>
+      <w:bookmarkStart w:id="47" w:name="_Toc75944043"/>
       <w:r>
         <w:t>Syntax</w:t>
       </w:r>
+      <w:bookmarkEnd w:id="47"/>
     </w:p>
     <w:p>
       <w:r>
@@ -13982,8 +15532,8 @@
         <w:keepNext/>
         <w:jc w:val="right"/>
       </w:pPr>
-      <w:bookmarkStart w:id="43" w:name="_Ref75877135"/>
-      <w:bookmarkStart w:id="44" w:name="_Ref75876482"/>
+      <w:bookmarkStart w:id="48" w:name="_Ref75877135"/>
+      <w:bookmarkStart w:id="49" w:name="_Ref75876482"/>
       <w:r>
         <w:t xml:space="preserve">Table </w:t>
       </w:r>
@@ -13995,11 +15545,11 @@
           <w:t>12</w:t>
         </w:r>
       </w:fldSimple>
-      <w:bookmarkEnd w:id="43"/>
+      <w:bookmarkEnd w:id="48"/>
       <w:r>
         <w:t>. Example syntax for if and while statements</w:t>
       </w:r>
-      <w:bookmarkEnd w:id="44"/>
+      <w:bookmarkEnd w:id="49"/>
     </w:p>
     <w:tbl>
       <w:tblPr>
@@ -14275,9 +15825,11 @@
         <w:pStyle w:val="Heading3"/>
         <w:ind w:left="720"/>
       </w:pPr>
+      <w:bookmarkStart w:id="50" w:name="_Toc75944044"/>
       <w:r>
         <w:t>Usage</w:t>
       </w:r>
+      <w:bookmarkEnd w:id="50"/>
     </w:p>
     <w:p>
       <w:r>
@@ -14307,9 +15859,11 @@
         <w:pStyle w:val="Heading3"/>
         <w:ind w:left="720"/>
       </w:pPr>
+      <w:bookmarkStart w:id="51" w:name="_Toc75944045"/>
       <w:r>
         <w:t>Semantics</w:t>
       </w:r>
+      <w:bookmarkEnd w:id="51"/>
     </w:p>
     <w:p>
       <w:r>
@@ -14373,9 +15927,11 @@
         <w:pStyle w:val="Heading3"/>
         <w:ind w:left="720"/>
       </w:pPr>
+      <w:bookmarkStart w:id="52" w:name="_Toc75944046"/>
       <w:r>
         <w:t>Code generation</w:t>
       </w:r>
+      <w:bookmarkEnd w:id="52"/>
     </w:p>
     <w:p>
       <w:r>
@@ -14433,7 +15989,7 @@
         <w:keepNext/>
         <w:jc w:val="right"/>
       </w:pPr>
-      <w:bookmarkStart w:id="45" w:name="_Ref75877124"/>
+      <w:bookmarkStart w:id="53" w:name="_Ref75877124"/>
       <w:r>
         <w:t xml:space="preserve">Table </w:t>
       </w:r>
@@ -14445,7 +16001,7 @@
           <w:t>13</w:t>
         </w:r>
       </w:fldSimple>
-      <w:bookmarkEnd w:id="45"/>
+      <w:bookmarkEnd w:id="53"/>
       <w:r>
         <w:t>. Example if and while code generation</w:t>
       </w:r>
@@ -16229,13 +17785,13 @@
       <w:pPr>
         <w:pStyle w:val="Heading2"/>
       </w:pPr>
-      <w:bookmarkStart w:id="46" w:name="_Toc75873843"/>
-      <w:bookmarkStart w:id="47" w:name="_Ref75875063"/>
+      <w:bookmarkStart w:id="54" w:name="_Ref75875063"/>
+      <w:bookmarkStart w:id="55" w:name="_Toc75944047"/>
       <w:r>
         <w:t>Concurrency</w:t>
       </w:r>
-      <w:bookmarkEnd w:id="46"/>
-      <w:bookmarkEnd w:id="47"/>
+      <w:bookmarkEnd w:id="54"/>
+      <w:bookmarkEnd w:id="55"/>
     </w:p>
     <w:p>
       <w:r>
@@ -16253,9 +17809,11 @@
         <w:pStyle w:val="Heading3"/>
         <w:ind w:left="720"/>
       </w:pPr>
+      <w:bookmarkStart w:id="56" w:name="_Toc75944048"/>
       <w:r>
         <w:t>Syntax</w:t>
       </w:r>
+      <w:bookmarkEnd w:id="56"/>
     </w:p>
     <w:p>
       <w:r>
@@ -16340,7 +17898,7 @@
         <w:keepNext/>
         <w:jc w:val="right"/>
       </w:pPr>
-      <w:bookmarkStart w:id="48" w:name="_Ref75879123"/>
+      <w:bookmarkStart w:id="57" w:name="_Ref75879123"/>
       <w:r>
         <w:t xml:space="preserve">Table </w:t>
       </w:r>
@@ -16352,7 +17910,7 @@
           <w:t>14</w:t>
         </w:r>
       </w:fldSimple>
-      <w:bookmarkEnd w:id="48"/>
+      <w:bookmarkEnd w:id="57"/>
       <w:r>
         <w:t>. Example syntax for concurrency instructions</w:t>
       </w:r>
@@ -16926,9 +18484,11 @@
         <w:pStyle w:val="Heading3"/>
         <w:ind w:left="720"/>
       </w:pPr>
+      <w:bookmarkStart w:id="58" w:name="_Toc75944049"/>
       <w:r>
         <w:t>Usage</w:t>
       </w:r>
+      <w:bookmarkEnd w:id="58"/>
     </w:p>
     <w:p>
       <w:r>
@@ -16974,9 +18534,11 @@
         <w:pStyle w:val="Heading3"/>
         <w:ind w:left="720"/>
       </w:pPr>
+      <w:bookmarkStart w:id="59" w:name="_Toc75944050"/>
       <w:r>
         <w:t>Semantics</w:t>
       </w:r>
+      <w:bookmarkEnd w:id="59"/>
     </w:p>
     <w:p>
       <w:r>
@@ -17005,9 +18567,11 @@
         <w:pStyle w:val="Heading3"/>
         <w:ind w:left="720"/>
       </w:pPr>
+      <w:bookmarkStart w:id="60" w:name="_Toc75944051"/>
       <w:r>
         <w:t>Code generation</w:t>
       </w:r>
+      <w:bookmarkEnd w:id="60"/>
     </w:p>
     <w:p>
       <w:r>
@@ -17106,7 +18670,7 @@
         <w:keepNext/>
         <w:jc w:val="right"/>
       </w:pPr>
-      <w:bookmarkStart w:id="49" w:name="_Ref75885745"/>
+      <w:bookmarkStart w:id="61" w:name="_Ref75885745"/>
       <w:r>
         <w:t xml:space="preserve">Table </w:t>
       </w:r>
@@ -17118,7 +18682,7 @@
           <w:t>15</w:t>
         </w:r>
       </w:fldSimple>
-      <w:bookmarkEnd w:id="49"/>
+      <w:bookmarkEnd w:id="61"/>
       <w:r>
         <w:t>. Concurrency example code generation</w:t>
       </w:r>
@@ -20137,13 +21701,13 @@
       <w:pPr>
         <w:pStyle w:val="Heading2"/>
       </w:pPr>
-      <w:bookmarkStart w:id="50" w:name="_Toc75873844"/>
-      <w:bookmarkStart w:id="51" w:name="_Ref75885803"/>
+      <w:bookmarkStart w:id="62" w:name="_Ref75885803"/>
+      <w:bookmarkStart w:id="63" w:name="_Toc75944052"/>
       <w:r>
         <w:t>Procedures</w:t>
       </w:r>
-      <w:bookmarkEnd w:id="50"/>
-      <w:bookmarkEnd w:id="51"/>
+      <w:bookmarkEnd w:id="62"/>
+      <w:bookmarkEnd w:id="63"/>
     </w:p>
     <w:p>
       <w:r>
@@ -20161,9 +21725,11 @@
         <w:pStyle w:val="Heading3"/>
         <w:ind w:left="357"/>
       </w:pPr>
+      <w:bookmarkStart w:id="64" w:name="_Toc75944053"/>
       <w:r>
         <w:t>Syntax</w:t>
       </w:r>
+      <w:bookmarkEnd w:id="64"/>
     </w:p>
     <w:p>
       <w:r>
@@ -20263,7 +21829,7 @@
         <w:keepNext/>
         <w:jc w:val="right"/>
       </w:pPr>
-      <w:bookmarkStart w:id="52" w:name="_Ref75939040"/>
+      <w:bookmarkStart w:id="65" w:name="_Ref75939040"/>
       <w:r>
         <w:t xml:space="preserve">Table </w:t>
       </w:r>
@@ -20275,7 +21841,7 @@
           <w:t>16</w:t>
         </w:r>
       </w:fldSimple>
-      <w:bookmarkEnd w:id="52"/>
+      <w:bookmarkEnd w:id="65"/>
       <w:r>
         <w:t>. Example syntax of the procedures</w:t>
       </w:r>
@@ -20651,9 +22217,11 @@
         <w:pStyle w:val="Heading3"/>
         <w:ind w:left="357"/>
       </w:pPr>
+      <w:bookmarkStart w:id="66" w:name="_Toc75944054"/>
       <w:r>
         <w:t>Usage</w:t>
       </w:r>
+      <w:bookmarkEnd w:id="66"/>
     </w:p>
     <w:p>
       <w:r>
@@ -20705,7 +22273,7 @@
         <w:keepNext/>
         <w:jc w:val="center"/>
       </w:pPr>
-      <w:bookmarkStart w:id="53" w:name="_Ref75939520"/>
+      <w:bookmarkStart w:id="67" w:name="_Ref75939520"/>
       <w:r>
         <w:t xml:space="preserve">Table </w:t>
       </w:r>
@@ -20717,7 +22285,7 @@
           <w:t>17</w:t>
         </w:r>
       </w:fldSimple>
-      <w:bookmarkEnd w:id="53"/>
+      <w:bookmarkEnd w:id="67"/>
       <w:r>
         <w:t>. Activation record structure</w:t>
       </w:r>
@@ -20798,9 +22366,11 @@
         <w:pStyle w:val="Heading3"/>
         <w:ind w:left="357"/>
       </w:pPr>
+      <w:bookmarkStart w:id="68" w:name="_Toc75944055"/>
       <w:r>
         <w:t>Semantics</w:t>
       </w:r>
+      <w:bookmarkEnd w:id="68"/>
     </w:p>
     <w:p>
       <w:r>
@@ -20812,9 +22382,11 @@
         <w:pStyle w:val="Heading3"/>
         <w:ind w:left="357"/>
       </w:pPr>
+      <w:bookmarkStart w:id="69" w:name="_Toc75944056"/>
       <w:r>
         <w:t>Code generation</w:t>
       </w:r>
+      <w:bookmarkEnd w:id="69"/>
     </w:p>
     <w:p>
       <w:r>
@@ -20894,8 +22466,6 @@
       <w:r>
         <w:t>turn value retrievals need to be done.</w:t>
       </w:r>
-      <w:bookmarkStart w:id="54" w:name="_GoBack"/>
-      <w:bookmarkEnd w:id="54"/>
     </w:p>
     <w:p>
       <w:pPr>
@@ -20903,7 +22473,7 @@
         <w:keepNext/>
         <w:jc w:val="right"/>
       </w:pPr>
-      <w:bookmarkStart w:id="55" w:name="_Ref75938776"/>
+      <w:bookmarkStart w:id="70" w:name="_Ref75938776"/>
       <w:r>
         <w:t xml:space="preserve">Table </w:t>
       </w:r>
@@ -20915,7 +22485,7 @@
           <w:t>18</w:t>
         </w:r>
       </w:fldSimple>
-      <w:bookmarkEnd w:id="55"/>
+      <w:bookmarkEnd w:id="70"/>
       <w:r>
         <w:t>. Example code generation for the procedures</w:t>
       </w:r>
@@ -22401,15 +23971,960 @@
       <w:pPr>
         <w:pStyle w:val="Heading1"/>
       </w:pPr>
-      <w:bookmarkStart w:id="56" w:name="_Toc75873845"/>
+      <w:bookmarkStart w:id="71" w:name="_Toc75944057"/>
       <w:r>
         <w:lastRenderedPageBreak/>
-        <w:t>Description of software</w:t>
-      </w:r>
-      <w:bookmarkEnd w:id="56"/>
+        <w:t xml:space="preserve">Description of </w:t>
+      </w:r>
+      <w:r>
+        <w:t xml:space="preserve">the </w:t>
+      </w:r>
+      <w:r>
+        <w:t>software</w:t>
+      </w:r>
+      <w:bookmarkEnd w:id="71"/>
     </w:p>
+    <w:p>
+      <w:r>
+        <w:t>The whole compiler is written purely in Java, thus the whole project is Java project where scanning and parsing are done by ANTLR tool and code generation is made using Java language. The project is divided into 7 packages in total. Each package is discussed below</w:t>
+      </w:r>
+      <w:r>
+        <w:t xml:space="preserve"> (all packages can be found in the </w:t>
+      </w:r>
+      <w:proofErr w:type="spellStart"/>
+      <w:r>
+        <w:rPr>
+          <w:i/>
+        </w:rPr>
+        <w:t>src</w:t>
+      </w:r>
+      <w:proofErr w:type="spellEnd"/>
+      <w:r>
+        <w:t xml:space="preserve"> folder of the project)</w:t>
+      </w:r>
+      <w:r>
+        <w:t>.</w:t>
+      </w:r>
+    </w:p>
+    <w:p>
+      <w:pPr>
+        <w:pStyle w:val="Heading2"/>
+      </w:pPr>
+      <w:bookmarkStart w:id="72" w:name="_Toc75944058"/>
+      <w:r>
+        <w:t>Grammar package</w:t>
+      </w:r>
+      <w:bookmarkEnd w:id="72"/>
+    </w:p>
+    <w:p>
+      <w:r>
+        <w:t>This package contains two ANTLR files that describe the grammar of the language. In the file</w:t>
+      </w:r>
+      <w:r>
+        <w:t xml:space="preserve"> named </w:t>
+      </w:r>
+      <w:r>
+        <w:rPr>
+          <w:i/>
+        </w:rPr>
+        <w:t>Vocab.g4</w:t>
+      </w:r>
+      <w:r>
+        <w:t xml:space="preserve"> the language tokens are specified and in the file </w:t>
+      </w:r>
+      <w:r>
+        <w:rPr>
+          <w:i/>
+        </w:rPr>
+        <w:t>PickleCannon.g4</w:t>
+      </w:r>
+      <w:r>
+        <w:t xml:space="preserve"> the language context-free grammar rules are described. </w:t>
+      </w:r>
+    </w:p>
+    <w:p>
+      <w:pPr>
+        <w:pStyle w:val="Heading2"/>
+      </w:pPr>
+      <w:bookmarkStart w:id="73" w:name="_Toc75944059"/>
+      <w:r>
+        <w:t>Checker package</w:t>
+      </w:r>
+      <w:bookmarkEnd w:id="73"/>
+    </w:p>
+    <w:p>
+      <w:r>
+        <w:t xml:space="preserve">This package contains the classes needed to perform compiler elaboration phase. Firstly, in the file </w:t>
+      </w:r>
+      <w:r>
+        <w:rPr>
+          <w:i/>
+        </w:rPr>
+        <w:t>TypeKind.java</w:t>
+      </w:r>
+      <w:r>
+        <w:t xml:space="preserve"> enumerated types kinds are specified (</w:t>
+      </w:r>
+      <w:r>
+        <w:rPr>
+          <w:i/>
+        </w:rPr>
+        <w:t>INT, BOOL, ARRAY, PROC</w:t>
+      </w:r>
+      <w:r>
+        <w:t xml:space="preserve">). In the file </w:t>
+      </w:r>
+      <w:r>
+        <w:rPr>
+          <w:i/>
+        </w:rPr>
+        <w:t>Type.java</w:t>
+      </w:r>
+      <w:r>
+        <w:t xml:space="preserve"> possible types are specified with their methods (all method documentation can be found in generated </w:t>
+      </w:r>
+      <w:proofErr w:type="spellStart"/>
+      <w:r>
+        <w:t>JavaDoc</w:t>
+      </w:r>
+      <w:proofErr w:type="spellEnd"/>
+      <w:r>
+        <w:t xml:space="preserve"> resources that are located at the top project level). </w:t>
+      </w:r>
+      <w:r>
+        <w:t xml:space="preserve">Then in the file </w:t>
+      </w:r>
+      <w:r>
+        <w:rPr>
+          <w:i/>
+        </w:rPr>
+        <w:t>Scope.java</w:t>
+      </w:r>
+      <w:r>
+        <w:t xml:space="preserve"> language scope class is defined. Each scope is used to track information about local data of each function, thread, shared memory region or main body. Scope contains information about </w:t>
+      </w:r>
+      <w:r>
+        <w:t>the declared variables, their types, offsets and nested levels. Terminology may become confusing but scopes refer to the procedures scopes, main body scope, thread scopes and nested levels refer to opening/closing braces in the same main body or procedure</w:t>
+      </w:r>
+      <w:r>
+        <w:t xml:space="preserve"> scope (an example explanation can be seen in the </w:t>
+      </w:r>
+      <w:r>
+        <w:fldChar w:fldCharType="begin"/>
+      </w:r>
+      <w:r>
+        <w:instrText xml:space="preserve"> REF _Ref75945319 \h </w:instrText>
+      </w:r>
+      <w:r>
+        <w:fldChar w:fldCharType="separate"/>
+      </w:r>
+      <w:r>
+        <w:t xml:space="preserve">Table </w:t>
+      </w:r>
+      <w:r>
+        <w:rPr>
+          <w:noProof/>
+        </w:rPr>
+        <w:t>19</w:t>
+      </w:r>
+      <w:r>
+        <w:fldChar w:fldCharType="end"/>
+      </w:r>
+      <w:r>
+        <w:t>)</w:t>
+      </w:r>
+      <w:r>
+        <w:t>.</w:t>
+      </w:r>
+      <w:r>
+        <w:t xml:space="preserve"> In the file </w:t>
+      </w:r>
+      <w:r>
+        <w:rPr>
+          <w:i/>
+        </w:rPr>
+        <w:t>SymbolTable.java</w:t>
+      </w:r>
+      <w:r>
+        <w:t xml:space="preserve"> the symbol table is described. Symbol table contains information about opened scopes, scope for shared memory region, and various methods to put or retrieve variables from current scope.</w:t>
+      </w:r>
+      <w:r>
+        <w:t xml:space="preserve"> One of the most important files in this package is the </w:t>
+      </w:r>
+      <w:r>
+        <w:rPr>
+          <w:i/>
+        </w:rPr>
+        <w:t>Result.java</w:t>
+      </w:r>
+      <w:r>
+        <w:t xml:space="preserve"> class which stores the information retrieved during the elaboration phase. Class contains 4 parse tree properties to store information about parse tree node types, offsets, information are</w:t>
+      </w:r>
+      <w:r>
+        <w:t xml:space="preserve"> they shared, procedure local data size</w:t>
+      </w:r>
+      <w:r>
+        <w:t xml:space="preserve"> and </w:t>
+      </w:r>
+      <w:r>
+        <w:t xml:space="preserve">a </w:t>
+      </w:r>
+      <w:r>
+        <w:t>list to store thread call counts.</w:t>
+      </w:r>
+      <w:r>
+        <w:t xml:space="preserve"> However, the most important file in this package is </w:t>
+      </w:r>
+      <w:r>
+        <w:rPr>
+          <w:i/>
+        </w:rPr>
+        <w:t>Checker.java</w:t>
+      </w:r>
+      <w:r>
+        <w:t xml:space="preserve"> class which is responsible for the elaboration. </w:t>
+      </w:r>
+      <w:r>
+        <w:rPr>
+          <w:i/>
+        </w:rPr>
+        <w:t>Checker</w:t>
+      </w:r>
+      <w:r>
+        <w:t xml:space="preserve"> class is the tree listener that extends generated </w:t>
+      </w:r>
+      <w:proofErr w:type="spellStart"/>
+      <w:r>
+        <w:rPr>
+          <w:i/>
+        </w:rPr>
+        <w:t>PickleCannonBaseListener</w:t>
+      </w:r>
+      <w:proofErr w:type="spellEnd"/>
+      <w:r>
+        <w:t xml:space="preserve">. </w:t>
+      </w:r>
+      <w:r>
+        <w:rPr>
+          <w:i/>
+        </w:rPr>
+        <w:t xml:space="preserve">Checker </w:t>
+      </w:r>
+      <w:r>
+        <w:t xml:space="preserve">class uses </w:t>
+      </w:r>
+      <w:proofErr w:type="spellStart"/>
+      <w:r>
+        <w:rPr>
+          <w:i/>
+        </w:rPr>
+        <w:t>SymbolTable</w:t>
+      </w:r>
+      <w:proofErr w:type="spellEnd"/>
+      <w:r>
+        <w:t xml:space="preserve"> to keep track of already declared variables that allows to type check all variable uses and declarations to ensure that program does not contain errors. If an error is detected, it is added to an error list and at the of elaboration all existing errors are thrown as </w:t>
+      </w:r>
+      <w:proofErr w:type="spellStart"/>
+      <w:r>
+        <w:rPr>
+          <w:i/>
+        </w:rPr>
+        <w:t>ParseException</w:t>
+      </w:r>
+      <w:proofErr w:type="spellEnd"/>
+      <w:r>
+        <w:t xml:space="preserve"> class object (more about </w:t>
+      </w:r>
+      <w:proofErr w:type="spellStart"/>
+      <w:r>
+        <w:rPr>
+          <w:i/>
+        </w:rPr>
+        <w:t>ParseException</w:t>
+      </w:r>
+      <w:proofErr w:type="spellEnd"/>
+      <w:r>
+        <w:t xml:space="preserve"> class in the </w:t>
+      </w:r>
+      <w:r>
+        <w:fldChar w:fldCharType="begin"/>
+      </w:r>
+      <w:r>
+        <w:instrText xml:space="preserve"> REF _Ref75946242 \h </w:instrText>
+      </w:r>
+      <w:r>
+        <w:fldChar w:fldCharType="separate"/>
+      </w:r>
+      <w:r>
+        <w:t>Compiler package</w:t>
+      </w:r>
+      <w:r>
+        <w:fldChar w:fldCharType="end"/>
+      </w:r>
+      <w:r>
+        <w:t>).</w:t>
+      </w:r>
+      <w:r>
+        <w:t xml:space="preserve"> </w:t>
+      </w:r>
+      <w:r>
+        <w:t xml:space="preserve">Because language uses procedures </w:t>
+      </w:r>
+      <w:r>
+        <w:rPr>
+          <w:i/>
+        </w:rPr>
+        <w:t xml:space="preserve">Checker </w:t>
+      </w:r>
+      <w:r>
+        <w:t xml:space="preserve">cannot evaluate function calls right away they are encountered. That is why </w:t>
+      </w:r>
+      <w:r>
+        <w:rPr>
+          <w:i/>
+        </w:rPr>
+        <w:t xml:space="preserve">Checker </w:t>
+      </w:r>
+      <w:r>
+        <w:t xml:space="preserve">class stores all these calls in a list as </w:t>
+      </w:r>
+      <w:proofErr w:type="spellStart"/>
+      <w:r>
+        <w:rPr>
+          <w:i/>
+        </w:rPr>
+        <w:t>FunctionCall</w:t>
+      </w:r>
+      <w:proofErr w:type="spellEnd"/>
+      <w:r>
+        <w:t xml:space="preserve"> class </w:t>
+      </w:r>
+      <w:r>
+        <w:t>objects</w:t>
+      </w:r>
+      <w:r>
+        <w:t xml:space="preserve"> (</w:t>
+      </w:r>
+      <w:proofErr w:type="spellStart"/>
+      <w:r>
+        <w:rPr>
+          <w:i/>
+        </w:rPr>
+        <w:t>FunctionCall</w:t>
+      </w:r>
+      <w:proofErr w:type="spellEnd"/>
+      <w:r>
+        <w:rPr>
+          <w:i/>
+        </w:rPr>
+        <w:t xml:space="preserve"> </w:t>
+      </w:r>
+      <w:r>
+        <w:t xml:space="preserve">is an inner class of </w:t>
+      </w:r>
+      <w:r>
+        <w:rPr>
+          <w:i/>
+        </w:rPr>
+        <w:t>Checker</w:t>
+      </w:r>
+      <w:r>
+        <w:t xml:space="preserve"> class) that are type checked at the end of elaboration.</w:t>
+      </w:r>
+    </w:p>
+    <w:p>
+      <w:pPr>
+        <w:pStyle w:val="Caption"/>
+        <w:keepNext/>
+        <w:jc w:val="right"/>
+      </w:pPr>
+      <w:bookmarkStart w:id="74" w:name="_Ref75945319"/>
+      <w:r>
+        <w:t xml:space="preserve">Table </w:t>
+      </w:r>
+      <w:fldSimple w:instr=" SEQ Table \* ARABIC ">
+        <w:r>
+          <w:rPr>
+            <w:noProof/>
+          </w:rPr>
+          <w:t>19</w:t>
+        </w:r>
+      </w:fldSimple>
+      <w:bookmarkEnd w:id="74"/>
+      <w:r>
+        <w:t>. Difference between scope and nested level</w:t>
+      </w:r>
+    </w:p>
+    <w:tbl>
+      <w:tblPr>
+        <w:tblStyle w:val="TableGrid"/>
+        <w:tblW w:w="0" w:type="auto"/>
+        <w:tblLook w:val="04A0" w:firstRow="1" w:lastRow="0" w:firstColumn="1" w:lastColumn="0" w:noHBand="0" w:noVBand="1"/>
+      </w:tblPr>
+      <w:tblGrid>
+        <w:gridCol w:w="9350"/>
+      </w:tblGrid>
+      <w:tr>
+        <w:tc>
+          <w:tcPr>
+            <w:tcW w:w="9350" w:type="dxa"/>
+          </w:tcPr>
+          <w:p>
+            <w:pPr>
+              <w:rPr>
+                <w:rFonts w:ascii="Consolas" w:hAnsi="Consolas"/>
+              </w:rPr>
+            </w:pPr>
+            <w:r>
+              <w:rPr>
+                <w:rFonts w:ascii="Consolas" w:hAnsi="Consolas"/>
+              </w:rPr>
+              <w:t>pickle p1() /* p1 procedure scope */</w:t>
+            </w:r>
+          </w:p>
+          <w:p>
+            <w:pPr>
+              <w:rPr>
+                <w:rFonts w:ascii="Consolas" w:hAnsi="Consolas"/>
+              </w:rPr>
+            </w:pPr>
+            <w:r>
+              <w:rPr>
+                <w:rFonts w:ascii="Consolas" w:hAnsi="Consolas"/>
+              </w:rPr>
+              <w:t>{</w:t>
+            </w:r>
+          </w:p>
+          <w:p>
+            <w:pPr>
+              <w:rPr>
+                <w:rFonts w:ascii="Consolas" w:hAnsi="Consolas"/>
+              </w:rPr>
+            </w:pPr>
+            <w:r>
+              <w:rPr>
+                <w:rFonts w:ascii="Consolas" w:hAnsi="Consolas"/>
+              </w:rPr>
+              <w:t xml:space="preserve">  {</w:t>
+            </w:r>
+          </w:p>
+          <w:p>
+            <w:pPr>
+              <w:rPr>
+                <w:rFonts w:ascii="Consolas" w:hAnsi="Consolas"/>
+              </w:rPr>
+            </w:pPr>
+            <w:r>
+              <w:rPr>
+                <w:rFonts w:ascii="Consolas" w:hAnsi="Consolas"/>
+              </w:rPr>
+              <w:t xml:space="preserve">    /* p1 procedure nested level */</w:t>
+            </w:r>
+          </w:p>
+          <w:p>
+            <w:pPr>
+              <w:rPr>
+                <w:rFonts w:ascii="Consolas" w:hAnsi="Consolas"/>
+              </w:rPr>
+            </w:pPr>
+            <w:r>
+              <w:rPr>
+                <w:rFonts w:ascii="Consolas" w:hAnsi="Consolas"/>
+              </w:rPr>
+              <w:t xml:space="preserve">  }</w:t>
+            </w:r>
+          </w:p>
+          <w:p>
+            <w:pPr>
+              <w:rPr>
+                <w:rFonts w:ascii="Consolas" w:hAnsi="Consolas"/>
+              </w:rPr>
+            </w:pPr>
+            <w:r>
+              <w:rPr>
+                <w:rFonts w:ascii="Consolas" w:hAnsi="Consolas"/>
+              </w:rPr>
+              <w:lastRenderedPageBreak/>
+              <w:t>}</w:t>
+            </w:r>
+          </w:p>
+          <w:p>
+            <w:pPr>
+              <w:rPr>
+                <w:rFonts w:ascii="Consolas" w:hAnsi="Consolas"/>
+              </w:rPr>
+            </w:pPr>
+            <w:r>
+              <w:rPr>
+                <w:rFonts w:ascii="Consolas" w:hAnsi="Consolas"/>
+              </w:rPr>
+              <w:t xml:space="preserve">cannon </w:t>
+            </w:r>
+            <w:proofErr w:type="gramStart"/>
+            <w:r>
+              <w:rPr>
+                <w:rFonts w:ascii="Consolas" w:hAnsi="Consolas"/>
+              </w:rPr>
+              <w:t xml:space="preserve">{  </w:t>
+            </w:r>
+            <w:proofErr w:type="gramEnd"/>
+            <w:r>
+              <w:rPr>
+                <w:rFonts w:ascii="Consolas" w:hAnsi="Consolas"/>
+              </w:rPr>
+              <w:t xml:space="preserve"> /* Main body scope */</w:t>
+            </w:r>
+          </w:p>
+          <w:p>
+            <w:pPr>
+              <w:rPr>
+                <w:rFonts w:ascii="Consolas" w:hAnsi="Consolas"/>
+              </w:rPr>
+            </w:pPr>
+            <w:r>
+              <w:rPr>
+                <w:rFonts w:ascii="Consolas" w:hAnsi="Consolas"/>
+              </w:rPr>
+              <w:t xml:space="preserve">  {</w:t>
+            </w:r>
+          </w:p>
+          <w:p>
+            <w:pPr>
+              <w:rPr>
+                <w:rFonts w:ascii="Consolas" w:hAnsi="Consolas"/>
+              </w:rPr>
+            </w:pPr>
+            <w:r>
+              <w:rPr>
+                <w:rFonts w:ascii="Consolas" w:hAnsi="Consolas"/>
+              </w:rPr>
+              <w:t xml:space="preserve">    /* Main body nested level */</w:t>
+            </w:r>
+          </w:p>
+          <w:p>
+            <w:pPr>
+              <w:rPr>
+                <w:rFonts w:ascii="Consolas" w:hAnsi="Consolas"/>
+              </w:rPr>
+            </w:pPr>
+            <w:r>
+              <w:rPr>
+                <w:rFonts w:ascii="Consolas" w:hAnsi="Consolas"/>
+              </w:rPr>
+              <w:t xml:space="preserve">  }</w:t>
+            </w:r>
+          </w:p>
+          <w:p>
+            <w:pPr>
+              <w:rPr>
+                <w:rFonts w:ascii="Consolas" w:hAnsi="Consolas"/>
+              </w:rPr>
+            </w:pPr>
+            <w:r>
+              <w:rPr>
+                <w:rFonts w:ascii="Consolas" w:hAnsi="Consolas"/>
+              </w:rPr>
+              <w:t>}</w:t>
+            </w:r>
+          </w:p>
+        </w:tc>
+      </w:tr>
+    </w:tbl>
     <w:p/>
     <w:p>
+      <w:pPr>
+        <w:pStyle w:val="Heading2"/>
+      </w:pPr>
+      <w:bookmarkStart w:id="75" w:name="_Toc75944060"/>
+      <w:r>
+        <w:t>Generator package</w:t>
+      </w:r>
+      <w:bookmarkEnd w:id="75"/>
+    </w:p>
+    <w:p>
+      <w:r>
+        <w:t xml:space="preserve">This package contains all the classes needed to perform code generation after elaboration has been done. Firstly, package contains 4 classes to describe possible </w:t>
+      </w:r>
+      <w:proofErr w:type="spellStart"/>
+      <w:r>
+        <w:t>Sprockell</w:t>
+      </w:r>
+      <w:proofErr w:type="spellEnd"/>
+      <w:r>
+        <w:t xml:space="preserve"> instruction argument types. These classes are as follows: </w:t>
+      </w:r>
+      <w:r>
+        <w:rPr>
+          <w:i/>
+        </w:rPr>
+        <w:t xml:space="preserve">Addr.java </w:t>
+      </w:r>
+      <w:r>
+        <w:t xml:space="preserve">(describes address type arguments), </w:t>
+      </w:r>
+      <w:r>
+        <w:rPr>
+          <w:i/>
+        </w:rPr>
+        <w:t>Operator.java</w:t>
+      </w:r>
+      <w:r>
+        <w:t xml:space="preserve"> (describes possible mathematical and logical operators such as addition, subtraction and so on), </w:t>
+      </w:r>
+      <w:r>
+        <w:rPr>
+          <w:i/>
+        </w:rPr>
+        <w:t>Reg.java</w:t>
+      </w:r>
+      <w:r>
+        <w:t xml:space="preserve"> (describes register type arguments) and </w:t>
+      </w:r>
+      <w:proofErr w:type="spellStart"/>
+      <w:proofErr w:type="gramStart"/>
+      <w:r>
+        <w:rPr>
+          <w:i/>
+        </w:rPr>
+        <w:t>Target,java</w:t>
+      </w:r>
+      <w:proofErr w:type="spellEnd"/>
+      <w:proofErr w:type="gramEnd"/>
+      <w:r>
+        <w:rPr>
+          <w:i/>
+        </w:rPr>
+        <w:t xml:space="preserve"> </w:t>
+      </w:r>
+      <w:r>
+        <w:t>(describes jump target type arguments). All classes contain constructor methods to create their respective type objects and methods to retrieve their properties or print them as string.</w:t>
+      </w:r>
+      <w:r>
+        <w:t xml:space="preserve"> </w:t>
+      </w:r>
+      <w:r>
+        <w:rPr>
+          <w:i/>
+        </w:rPr>
+        <w:t>Operand.java</w:t>
+      </w:r>
+      <w:r>
+        <w:t xml:space="preserve"> is enumerator that lists all these possible types. Then there</w:t>
+      </w:r>
+      <w:r>
+        <w:t xml:space="preserve"> are 2 classes to describe </w:t>
+      </w:r>
+      <w:proofErr w:type="spellStart"/>
+      <w:r>
+        <w:t>Sprockell</w:t>
+      </w:r>
+      <w:proofErr w:type="spellEnd"/>
+      <w:r>
+        <w:t xml:space="preserve"> instructions. </w:t>
+      </w:r>
+      <w:r>
+        <w:rPr>
+          <w:i/>
+        </w:rPr>
+        <w:t>OpCode.java</w:t>
+      </w:r>
+      <w:r>
+        <w:t xml:space="preserve"> is an enumerator that list all possible instructions and the types of arguments it receives. Class </w:t>
+      </w:r>
+      <w:r>
+        <w:rPr>
+          <w:i/>
+        </w:rPr>
+        <w:t>Instr.java</w:t>
+      </w:r>
+      <w:r>
+        <w:t xml:space="preserve"> is used to create </w:t>
+      </w:r>
+      <w:proofErr w:type="spellStart"/>
+      <w:r>
+        <w:t>Sprockell</w:t>
+      </w:r>
+      <w:proofErr w:type="spellEnd"/>
+      <w:r>
+        <w:t xml:space="preserve"> instructions its constructor receives one of the operation codes from </w:t>
+      </w:r>
+      <w:proofErr w:type="spellStart"/>
+      <w:r>
+        <w:rPr>
+          <w:i/>
+        </w:rPr>
+        <w:t>OpCode</w:t>
+      </w:r>
+      <w:proofErr w:type="spellEnd"/>
+      <w:r>
+        <w:t xml:space="preserve"> enumerator and zero or more operands that are of type listed in the </w:t>
+      </w:r>
+      <w:r>
+        <w:rPr>
+          <w:i/>
+        </w:rPr>
+        <w:t xml:space="preserve">Operand </w:t>
+      </w:r>
+      <w:r>
+        <w:t xml:space="preserve">enumerator. </w:t>
+      </w:r>
+      <w:proofErr w:type="spellStart"/>
+      <w:r>
+        <w:rPr>
+          <w:i/>
+        </w:rPr>
+        <w:t>Instr</w:t>
+      </w:r>
+      <w:proofErr w:type="spellEnd"/>
+      <w:r>
+        <w:t xml:space="preserve"> class also contains methods to retrieve these arguments and method to print the instruction in </w:t>
+      </w:r>
+      <w:proofErr w:type="spellStart"/>
+      <w:r>
+        <w:t>Sprockell</w:t>
+      </w:r>
+      <w:proofErr w:type="spellEnd"/>
+      <w:r>
+        <w:t xml:space="preserve"> instruction format.</w:t>
+      </w:r>
+      <w:r>
+        <w:t xml:space="preserve"> </w:t>
+      </w:r>
+      <w:proofErr w:type="spellStart"/>
+      <w:r>
+        <w:t>Sprockell</w:t>
+      </w:r>
+      <w:proofErr w:type="spellEnd"/>
+      <w:r>
+        <w:t xml:space="preserve"> program itself is defined in </w:t>
+      </w:r>
+      <w:r>
+        <w:rPr>
+          <w:i/>
+        </w:rPr>
+        <w:t>Program.java</w:t>
+      </w:r>
+      <w:r>
+        <w:t xml:space="preserve"> class. This class contains methods to add new instructions or update them, also method to write the program into the specified file in the output package. Lastly, most important class of this file is a </w:t>
+      </w:r>
+      <w:r>
+        <w:rPr>
+          <w:i/>
+        </w:rPr>
+        <w:t>Generator.java</w:t>
+      </w:r>
+      <w:r>
+        <w:t xml:space="preserve"> class. This class is a tree visitor that extends </w:t>
+      </w:r>
+      <w:proofErr w:type="spellStart"/>
+      <w:r>
+        <w:rPr>
+          <w:i/>
+        </w:rPr>
+        <w:t>PickleCannonBaseVisitor</w:t>
+      </w:r>
+      <w:proofErr w:type="spellEnd"/>
+      <w:r>
+        <w:t xml:space="preserve"> and is used to generate </w:t>
+      </w:r>
+      <w:proofErr w:type="spellStart"/>
+      <w:r>
+        <w:t>Sprockell</w:t>
+      </w:r>
+      <w:proofErr w:type="spellEnd"/>
+      <w:r>
+        <w:t xml:space="preserve"> code.</w:t>
+      </w:r>
+      <w:r>
+        <w:t xml:space="preserve"> </w:t>
+      </w:r>
+      <w:r>
+        <w:rPr>
+          <w:i/>
+        </w:rPr>
+        <w:t>Generator</w:t>
+      </w:r>
+      <w:r>
+        <w:t xml:space="preserve"> visits all tree node and generates the code as described in the </w:t>
+      </w:r>
+      <w:r>
+        <w:fldChar w:fldCharType="begin"/>
+      </w:r>
+      <w:r>
+        <w:instrText xml:space="preserve"> REF _Ref75777990 \h </w:instrText>
+      </w:r>
+      <w:r>
+        <w:fldChar w:fldCharType="separate"/>
+      </w:r>
+      <w:r>
+        <w:t>Detailed language description</w:t>
+      </w:r>
+      <w:r>
+        <w:fldChar w:fldCharType="end"/>
+      </w:r>
+      <w:r>
+        <w:t xml:space="preserve"> code generation sections. For code generation it takes full use of the </w:t>
+      </w:r>
+      <w:r>
+        <w:rPr>
+          <w:i/>
+        </w:rPr>
+        <w:t>Result</w:t>
+      </w:r>
+      <w:r>
+        <w:t xml:space="preserve"> class object that was created by </w:t>
+      </w:r>
+      <w:r>
+        <w:rPr>
+          <w:i/>
+        </w:rPr>
+        <w:t>Checker</w:t>
+      </w:r>
+      <w:r>
+        <w:t xml:space="preserve"> class during the elaboration. To manage the available registers, class uses array of registers to indicate which registers are taken and which are free. Also, because there may be more than one thread a list of these register arrays is created. To make jumps possible instruction count variable is used to keep track of already inserted instructions. Lastly, all instructions are written to the </w:t>
+      </w:r>
+      <w:r>
+        <w:rPr>
+          <w:i/>
+        </w:rPr>
+        <w:t>Program</w:t>
+      </w:r>
+      <w:r>
+        <w:t xml:space="preserve"> class object which is the returned result of the code generation.</w:t>
+      </w:r>
+    </w:p>
+    <w:p>
+      <w:pPr>
+        <w:pStyle w:val="Heading2"/>
+      </w:pPr>
+      <w:bookmarkStart w:id="76" w:name="_Toc75944061"/>
+      <w:bookmarkStart w:id="77" w:name="_Ref75946242"/>
+      <w:r>
+        <w:t>Compiler package</w:t>
+      </w:r>
+      <w:bookmarkEnd w:id="76"/>
+      <w:bookmarkEnd w:id="77"/>
+    </w:p>
+    <w:p>
+      <w:r>
+        <w:t xml:space="preserve">This package contains 3 files. </w:t>
+      </w:r>
+      <w:r>
+        <w:rPr>
+          <w:i/>
+        </w:rPr>
+        <w:t>ParseException.java</w:t>
+      </w:r>
+      <w:r>
+        <w:t xml:space="preserve"> is class that defines </w:t>
+      </w:r>
+      <w:r>
+        <w:rPr>
+          <w:i/>
+        </w:rPr>
+        <w:t>Exception</w:t>
+      </w:r>
+      <w:r>
+        <w:t xml:space="preserve"> class object that should be thrown when the error during scanning, parsing or elaboration phases were encountered. </w:t>
+      </w:r>
+      <w:r>
+        <w:rPr>
+          <w:i/>
+        </w:rPr>
+        <w:t>ErrorListener.java</w:t>
+      </w:r>
+      <w:r>
+        <w:t xml:space="preserve"> is a class that defines error listener for the scanning, parsing and elaboration phases. This listener collects all the errors and has a method to throw all the errors if it has any. Last class is </w:t>
+      </w:r>
+      <w:r>
+        <w:rPr>
+          <w:i/>
+        </w:rPr>
+        <w:t>Compiler.java</w:t>
+      </w:r>
+      <w:r>
+        <w:t>. This class is the main class to run the compiler. It has a main method in which an argument can be pass</w:t>
+      </w:r>
+      <w:r>
+        <w:t>ed to compile the file and output the result in the output package.</w:t>
+      </w:r>
+    </w:p>
+    <w:p>
+      <w:pPr>
+        <w:pStyle w:val="Heading2"/>
+      </w:pPr>
+      <w:bookmarkStart w:id="78" w:name="_Toc75944062"/>
+      <w:r>
+        <w:lastRenderedPageBreak/>
+        <w:t>Tests package</w:t>
+      </w:r>
+      <w:bookmarkEnd w:id="78"/>
+    </w:p>
+    <w:p>
+      <w:r>
+        <w:t xml:space="preserve">This package contains all Junit tests for the automatic testing and all sample testing programs. It is divided into 4 folders. One for syntax testing, one for context testing, one for semantic testing and for test suite that runs all the three types of tests. More about the testing can be found in the </w:t>
+      </w:r>
+      <w:r>
+        <w:fldChar w:fldCharType="begin"/>
+      </w:r>
+      <w:r>
+        <w:instrText xml:space="preserve"> REF _Ref75948414 \h </w:instrText>
+      </w:r>
+      <w:r>
+        <w:fldChar w:fldCharType="separate"/>
+      </w:r>
+      <w:r>
+        <w:t>Test plan and results</w:t>
+      </w:r>
+      <w:r>
+        <w:fldChar w:fldCharType="end"/>
+      </w:r>
+      <w:r>
+        <w:t xml:space="preserve"> section.</w:t>
+      </w:r>
+    </w:p>
+    <w:p>
+      <w:pPr>
+        <w:pStyle w:val="Heading2"/>
+      </w:pPr>
+      <w:bookmarkStart w:id="79" w:name="_Toc75944063"/>
+      <w:r>
+        <w:t>Output and sample packages</w:t>
+      </w:r>
+      <w:bookmarkEnd w:id="79"/>
+    </w:p>
+    <w:p>
+      <w:r>
+        <w:t xml:space="preserve">Output package is package that used to contain all the compiled program. All resulting test and </w:t>
+      </w:r>
+      <w:r>
+        <w:rPr>
+          <w:i/>
+        </w:rPr>
+        <w:t>Compiler</w:t>
+      </w:r>
+      <w:r>
+        <w:t xml:space="preserve"> class </w:t>
+      </w:r>
+      <w:proofErr w:type="spellStart"/>
+      <w:r>
+        <w:t>Sprockell</w:t>
+      </w:r>
+      <w:proofErr w:type="spellEnd"/>
+      <w:r>
+        <w:t xml:space="preserve"> files can be found here. Sample package is a convenience folder to store sample </w:t>
+      </w:r>
+      <w:r>
+        <w:rPr>
+          <w:i/>
+        </w:rPr>
+        <w:t>Pickle Cannon</w:t>
+      </w:r>
+      <w:r>
+        <w:t xml:space="preserve"> language programs that can be later compiled.</w:t>
+      </w:r>
+      <w:bookmarkStart w:id="80" w:name="_GoBack"/>
+      <w:bookmarkEnd w:id="80"/>
       <w:r>
         <w:br w:type="page"/>
       </w:r>
@@ -22418,12 +24933,14 @@
       <w:pPr>
         <w:pStyle w:val="Heading1"/>
       </w:pPr>
-      <w:bookmarkStart w:id="57" w:name="_Toc75873846"/>
+      <w:bookmarkStart w:id="81" w:name="_Toc75944064"/>
+      <w:bookmarkStart w:id="82" w:name="_Ref75948414"/>
       <w:r>
         <w:lastRenderedPageBreak/>
         <w:t>Test plan and results</w:t>
       </w:r>
-      <w:bookmarkEnd w:id="57"/>
+      <w:bookmarkEnd w:id="81"/>
+      <w:bookmarkEnd w:id="82"/>
     </w:p>
     <w:p/>
     <w:p>
@@ -22435,12 +24952,12 @@
       <w:pPr>
         <w:pStyle w:val="Heading1"/>
       </w:pPr>
-      <w:bookmarkStart w:id="58" w:name="_Toc75873847"/>
+      <w:bookmarkStart w:id="83" w:name="_Toc75944065"/>
       <w:r>
         <w:lastRenderedPageBreak/>
         <w:t>Conclusions</w:t>
       </w:r>
-      <w:bookmarkEnd w:id="58"/>
+      <w:bookmarkEnd w:id="83"/>
     </w:p>
     <w:p/>
     <w:p>
@@ -22452,23 +24969,23 @@
       <w:pPr>
         <w:pStyle w:val="Heading1"/>
       </w:pPr>
-      <w:bookmarkStart w:id="59" w:name="_Toc75873848"/>
+      <w:bookmarkStart w:id="84" w:name="_Toc75944066"/>
       <w:r>
         <w:lastRenderedPageBreak/>
         <w:t>Appendices</w:t>
       </w:r>
-      <w:bookmarkEnd w:id="59"/>
+      <w:bookmarkEnd w:id="84"/>
     </w:p>
     <w:p>
       <w:pPr>
         <w:pStyle w:val="Heading2"/>
         <w:ind w:left="720"/>
       </w:pPr>
-      <w:bookmarkStart w:id="60" w:name="_Toc75873849"/>
+      <w:bookmarkStart w:id="85" w:name="_Toc75944067"/>
       <w:r>
         <w:t>Grammar specification</w:t>
       </w:r>
-      <w:bookmarkEnd w:id="60"/>
+      <w:bookmarkEnd w:id="85"/>
     </w:p>
     <w:p>
       <w:r>
@@ -22480,12 +24997,12 @@
         <w:pStyle w:val="Heading2"/>
         <w:ind w:left="720"/>
       </w:pPr>
-      <w:bookmarkStart w:id="61" w:name="_Toc75873850"/>
+      <w:bookmarkStart w:id="86" w:name="_Toc75944068"/>
       <w:r>
         <w:lastRenderedPageBreak/>
         <w:t>Extended test program</w:t>
       </w:r>
-      <w:bookmarkEnd w:id="61"/>
+      <w:bookmarkEnd w:id="86"/>
     </w:p>
     <w:sectPr>
       <w:footerReference w:type="default" r:id="rId8"/>
@@ -22559,7 +25076,7 @@
           <w:rPr>
             <w:noProof/>
           </w:rPr>
-          <w:t>25</w:t>
+          <w:t>27</w:t>
         </w:r>
         <w:r>
           <w:rPr>
@@ -24107,7 +26624,7 @@
 </file>
 
 <file path=customXml/itemProps1.xml><?xml version="1.0" encoding="utf-8"?>
-<ds:datastoreItem xmlns:ds="http://schemas.openxmlformats.org/officeDocument/2006/customXml" ds:itemID="{A2921B79-7EDA-4214-98E5-26993986316C}">
+<ds:datastoreItem xmlns:ds="http://schemas.openxmlformats.org/officeDocument/2006/customXml" ds:itemID="{C9EDE057-8E8D-4E1E-B323-3ED0652D0F4F}">
   <ds:schemaRefs>
     <ds:schemaRef ds:uri="http://schemas.openxmlformats.org/officeDocument/2006/bibliography"/>
   </ds:schemaRefs>

</xml_diff>